<commit_message>
updated the labs for lesson-57 web servers
</commit_message>
<xml_diff>
--- a/node/lesson-57-building-web-servers/instructions/webservsers.docx
+++ b/node/lesson-57-building-web-servers/instructions/webservsers.docx
@@ -24,7 +24,19 @@
         <w:t xml:space="preserve"> use </w:t>
       </w:r>
       <w:r>
-        <w:t>most of the key components of the node.js http module.</w:t>
+        <w:t xml:space="preserve">most of the key components of the node.js </w:t>
+      </w:r>
+      <w:r>
+        <w:rPr>
+          <w:rStyle w:val="InlineCode"/>
+        </w:rPr>
+        <w:t>http</w:t>
+      </w:r>
+      <w:r>
+        <w:t xml:space="preserve"> module.</w:t>
+      </w:r>
+      <w:r>
+        <w:t xml:space="preserve">  We will create an application that handles a login.</w:t>
       </w:r>
     </w:p>
     <w:p>
@@ -70,7 +82,31 @@
         <w:t>read and write data to and from the HTTP server</w:t>
       </w:r>
       <w:r>
-        <w:t>.</w:t>
+        <w:t>,</w:t>
+      </w:r>
+    </w:p>
+    <w:p>
+      <w:pPr>
+        <w:pStyle w:val="ListParagraph"/>
+        <w:numPr>
+          <w:ilvl w:val="0"/>
+          <w:numId w:val="14"/>
+        </w:numPr>
+      </w:pPr>
+      <w:r>
+        <w:t>render pages to the browser,</w:t>
+      </w:r>
+    </w:p>
+    <w:p>
+      <w:pPr>
+        <w:pStyle w:val="ListParagraph"/>
+        <w:numPr>
+          <w:ilvl w:val="0"/>
+          <w:numId w:val="14"/>
+        </w:numPr>
+      </w:pPr>
+      <w:r>
+        <w:t>implement the login function.</w:t>
       </w:r>
     </w:p>
     <w:p>
@@ -108,16 +144,13 @@
         <w:t xml:space="preserve"> This</w:t>
       </w:r>
       <w:r>
-        <w:t xml:space="preserve"> essentially the same "</w:t>
-      </w:r>
-      <w:r>
-        <w:t>Hello World</w:t>
-      </w:r>
-      <w:r>
-        <w:t>"</w:t>
-      </w:r>
-      <w:r>
-        <w:t xml:space="preserve"> server as we saw in the introduction. Run this file from your IDE or from the command line. Navigate to </w:t>
+        <w:t xml:space="preserve"> </w:t>
+      </w:r>
+      <w:r>
+        <w:t>prints the index.html page to the browser</w:t>
+      </w:r>
+      <w:r>
+        <w:t xml:space="preserve">. Run this file from your IDE or from the command line. Navigate to </w:t>
       </w:r>
       <w:hyperlink r:id="rId9" w:history="1">
         <w:r>
@@ -131,717 +164,1115 @@
         <w:t xml:space="preserve"> with your browser and you should see </w:t>
       </w:r>
       <w:r>
-        <w:t>"</w:t>
-      </w:r>
-      <w:r>
-        <w:t>Hello World</w:t>
-      </w:r>
-      <w:r>
-        <w:t>"</w:t>
+        <w:t>the following</w:t>
       </w:r>
       <w:r>
         <w:t xml:space="preserve"> in your browser.</w:t>
       </w:r>
     </w:p>
-    <w:p>
-      <w:pPr>
-        <w:pStyle w:val="Heading1"/>
-      </w:pPr>
-      <w:r>
-        <w:t>Add support for different clients</w:t>
-      </w:r>
-    </w:p>
-    <w:p>
-      <w:r>
-        <w:t xml:space="preserve">2. </w:t>
-      </w:r>
-      <w:r>
-        <w:t>Shut down the server for now. We</w:t>
-      </w:r>
-      <w:r>
-        <w:t>'</w:t>
-      </w:r>
-      <w:r>
-        <w:t xml:space="preserve">re going to add the ability to respond differently to different clients using the value of the </w:t>
-      </w:r>
-      <w:r>
-        <w:t>"</w:t>
-      </w:r>
-      <w:r>
-        <w:t>Accept</w:t>
-      </w:r>
-      <w:r>
-        <w:t>"</w:t>
-      </w:r>
-      <w:r>
-        <w:t xml:space="preserve"> header. Add code to the </w:t>
-      </w:r>
+    <w:p/>
+    <w:p>
+      <w:r>
+        <w:rPr>
+          <w:noProof/>
+        </w:rPr>
+        <w:drawing>
+          <wp:inline distT="0" distB="0" distL="0" distR="0" wp14:anchorId="05D5EFB7" wp14:editId="5EC3A7BF">
+            <wp:extent cx="5486400" cy="1187795"/>
+            <wp:effectExtent l="0" t="0" r="0" b="6350"/>
+            <wp:docPr id="1" name="Picture 1"/>
+            <wp:cNvGraphicFramePr>
+              <a:graphicFrameLocks xmlns:a="http://schemas.openxmlformats.org/drawingml/2006/main" noChangeAspect="1"/>
+            </wp:cNvGraphicFramePr>
+            <a:graphic xmlns:a="http://schemas.openxmlformats.org/drawingml/2006/main">
+              <a:graphicData uri="http://schemas.openxmlformats.org/drawingml/2006/picture">
+                <pic:pic xmlns:pic="http://schemas.openxmlformats.org/drawingml/2006/picture">
+                  <pic:nvPicPr>
+                    <pic:cNvPr id="0" name="Picture 1"/>
+                    <pic:cNvPicPr>
+                      <a:picLocks noChangeAspect="1" noChangeArrowheads="1"/>
+                    </pic:cNvPicPr>
+                  </pic:nvPicPr>
+                  <pic:blipFill>
+                    <a:blip r:embed="rId10">
+                      <a:extLst>
+                        <a:ext uri="{28A0092B-C50C-407E-A947-70E740481C1C}">
+                          <a14:useLocalDpi xmlns:a14="http://schemas.microsoft.com/office/drawing/2010/main" val="0"/>
+                        </a:ext>
+                      </a:extLst>
+                    </a:blip>
+                    <a:srcRect/>
+                    <a:stretch>
+                      <a:fillRect/>
+                    </a:stretch>
+                  </pic:blipFill>
+                  <pic:spPr bwMode="auto">
+                    <a:xfrm>
+                      <a:off x="0" y="0"/>
+                      <a:ext cx="5486400" cy="1187795"/>
+                    </a:xfrm>
+                    <a:prstGeom prst="rect">
+                      <a:avLst/>
+                    </a:prstGeom>
+                    <a:noFill/>
+                    <a:ln>
+                      <a:noFill/>
+                    </a:ln>
+                  </pic:spPr>
+                </pic:pic>
+              </a:graphicData>
+            </a:graphic>
+          </wp:inline>
+        </w:drawing>
+      </w:r>
+    </w:p>
+    <w:p/>
+    <w:p>
+      <w:r>
+        <w:t>The application has four pages defined.</w:t>
+      </w:r>
+    </w:p>
+    <w:p>
+      <w:pPr>
+        <w:pStyle w:val="ListParagraph"/>
+        <w:numPr>
+          <w:ilvl w:val="0"/>
+          <w:numId w:val="16"/>
+        </w:numPr>
+      </w:pPr>
       <w:r>
         <w:rPr>
           <w:rStyle w:val="InlineCode"/>
         </w:rPr>
-        <w:t>requestListener()</w:t>
-      </w:r>
-      <w:r>
-        <w:t xml:space="preserve"> </w:t>
-      </w:r>
-      <w:r>
-        <w:t xml:space="preserve">method </w:t>
-      </w:r>
-      <w:r>
-        <w:t xml:space="preserve">to send </w:t>
-      </w:r>
-      <w:r>
-        <w:t>"</w:t>
-      </w:r>
-      <w:r>
-        <w:t>Hello World</w:t>
-      </w:r>
-      <w:r>
-        <w:t>"</w:t>
-      </w:r>
-      <w:r>
-        <w:t xml:space="preserve"> back to the client in an H1 HTML element if the client accepts </w:t>
-      </w:r>
-      <w:r>
-        <w:t>'</w:t>
-      </w:r>
-      <w:r>
-        <w:t>text/html.</w:t>
-      </w:r>
-      <w:r>
-        <w:t>'</w:t>
-      </w:r>
-      <w:r>
-        <w:t xml:space="preserve"> </w:t>
-      </w:r>
-      <w:r>
-        <w:t xml:space="preserve">You have access to all the headers on the </w:t>
+        <w:t>Index.html</w:t>
+      </w:r>
+      <w:r>
+        <w:t xml:space="preserve"> – This is the main page as shown above.  This page displays when the browser sends a </w:t>
       </w:r>
       <w:r>
         <w:rPr>
           <w:rStyle w:val="InlineCode"/>
         </w:rPr>
-        <w:t>request.headers</w:t>
-      </w:r>
-      <w:r>
-        <w:t xml:space="preserve"> property. Restart the server and you should now see an HTML version of </w:t>
-      </w:r>
-      <w:r>
-        <w:t>"</w:t>
-      </w:r>
-      <w:r>
-        <w:t>Hello World</w:t>
-      </w:r>
-      <w:r>
-        <w:t>"</w:t>
-      </w:r>
-      <w:r>
-        <w:t xml:space="preserve"> in your browser.</w:t>
-      </w:r>
-    </w:p>
-    <w:p/>
-    <w:p>
-      <w:r>
-        <w:t xml:space="preserve">You can also try to run </w:t>
-      </w:r>
-      <w:r>
+        <w:t>GET /</w:t>
+      </w:r>
+    </w:p>
+    <w:p>
+      <w:pPr>
+        <w:pStyle w:val="ListParagraph"/>
+        <w:numPr>
+          <w:ilvl w:val="0"/>
+          <w:numId w:val="16"/>
+        </w:numPr>
         <w:rPr>
           <w:rStyle w:val="InlineCode"/>
         </w:rPr>
-        <w:t>curl http://localhost:3000</w:t>
-      </w:r>
-      <w:r>
-        <w:t>, to see the example of plain response.</w:t>
-      </w:r>
-    </w:p>
-    <w:p>
-      <w:pPr>
-        <w:pStyle w:val="Heading1"/>
-      </w:pPr>
-      <w:bookmarkStart w:id="2" w:name="OLE_LINK7"/>
-      <w:bookmarkStart w:id="3" w:name="OLE_LINK8"/>
-      <w:r>
-        <w:t>Use parameters in the query string</w:t>
-      </w:r>
-    </w:p>
-    <w:p>
-      <w:pPr>
-        <w:pStyle w:val="Heading2"/>
-      </w:pPr>
-      <w:r>
-        <w:t xml:space="preserve">Add </w:t>
-      </w:r>
-      <w:r>
-        <w:t>a supporting module</w:t>
-      </w:r>
-      <w:bookmarkStart w:id="4" w:name="_GoBack"/>
-      <w:bookmarkEnd w:id="4"/>
-    </w:p>
-    <w:p>
-      <w:r>
-        <w:t>3.</w:t>
-      </w:r>
-      <w:r>
-        <w:t xml:space="preserve"> </w:t>
-      </w:r>
-      <w:r>
-        <w:t xml:space="preserve">Shut down the server again. Include the </w:t>
-      </w:r>
+      </w:pPr>
       <w:r>
         <w:rPr>
           <w:rStyle w:val="InlineCode"/>
         </w:rPr>
-        <w:t>url</w:t>
-      </w:r>
-      <w:r>
-        <w:t xml:space="preserve"> module by adding a </w:t>
+        <w:t>Login.html</w:t>
+      </w:r>
+      <w:r>
+        <w:t xml:space="preserve"> – This contains the login form with data entry fields for the username and password.  This page displays when the browser does a </w:t>
       </w:r>
       <w:r>
         <w:rPr>
           <w:rStyle w:val="InlineCode"/>
         </w:rPr>
-        <w:t>requires</w:t>
-      </w:r>
-      <w:r>
-        <w:t xml:space="preserve"> statement and assigning it to a variable. </w:t>
-      </w:r>
-    </w:p>
-    <w:p>
-      <w:pPr>
-        <w:pStyle w:val="Heading2"/>
-      </w:pPr>
-      <w:r>
-        <w:t>Read the values in the query string</w:t>
-      </w:r>
-    </w:p>
-    <w:p>
-      <w:r>
-        <w:t>4</w:t>
-      </w:r>
-      <w:r>
-        <w:t xml:space="preserve">. </w:t>
-      </w:r>
-      <w:bookmarkEnd w:id="2"/>
-      <w:bookmarkEnd w:id="3"/>
-      <w:r>
-        <w:t xml:space="preserve">Go back to the </w:t>
-      </w:r>
+        <w:t>GET  /login</w:t>
+      </w:r>
+    </w:p>
+    <w:p>
+      <w:pPr>
+        <w:pStyle w:val="ListParagraph"/>
+        <w:numPr>
+          <w:ilvl w:val="0"/>
+          <w:numId w:val="16"/>
+        </w:numPr>
+      </w:pPr>
       <w:r>
         <w:rPr>
           <w:rStyle w:val="InlineCode"/>
         </w:rPr>
-        <w:t>requestListener()</w:t>
-      </w:r>
-      <w:r>
-        <w:t xml:space="preserve"> method and use the </w:t>
+        <w:t>Success.html</w:t>
+      </w:r>
+      <w:r>
+        <w:t xml:space="preserve"> – This contains a success message and a link back to the index page.  This page displays when the browser does a </w:t>
       </w:r>
       <w:r>
         <w:rPr>
           <w:rStyle w:val="InlineCode"/>
         </w:rPr>
-        <w:t>url.parse()</w:t>
-      </w:r>
-      <w:r>
-        <w:t xml:space="preserve"> method to parse the URL that is available on the </w:t>
-      </w:r>
+        <w:t>POST /login</w:t>
+      </w:r>
+      <w:r>
+        <w:t xml:space="preserve"> and the username and password fields are NOT empty.</w:t>
+      </w:r>
+    </w:p>
+    <w:p>
+      <w:pPr>
+        <w:pStyle w:val="ListParagraph"/>
+        <w:numPr>
+          <w:ilvl w:val="0"/>
+          <w:numId w:val="16"/>
+        </w:numPr>
+      </w:pPr>
       <w:r>
         <w:rPr>
           <w:rStyle w:val="InlineCode"/>
         </w:rPr>
-        <w:t>request.url</w:t>
-      </w:r>
-      <w:r>
-        <w:t xml:space="preserve"> property. Use </w:t>
+        <w:t>Failure.html</w:t>
+      </w:r>
+      <w:r>
+        <w:t xml:space="preserve"> – This contains a login failure message and a link back to the index page.  This page displays when the browser does a </w:t>
       </w:r>
       <w:r>
         <w:rPr>
           <w:rStyle w:val="InlineCode"/>
         </w:rPr>
-        <w:t>true</w:t>
-      </w:r>
-      <w:r>
-        <w:t xml:space="preserve"> for the second argument to the </w:t>
+        <w:t>POST /login</w:t>
+      </w:r>
+      <w:r>
+        <w:t xml:space="preserve"> and the username or password field is empty.</w:t>
+      </w:r>
+    </w:p>
+    <w:p/>
+    <w:p>
+      <w:r>
+        <w:t xml:space="preserve">The lab folder </w:t>
+      </w:r>
+      <w:r>
+        <w:t xml:space="preserve">shown below </w:t>
+      </w:r>
+      <w:r>
+        <w:t xml:space="preserve">contains all four html files as well as the </w:t>
       </w:r>
       <w:r>
         <w:rPr>
           <w:rStyle w:val="InlineCode"/>
         </w:rPr>
-        <w:t>url.parse()</w:t>
-      </w:r>
-      <w:r>
-        <w:t xml:space="preserve"> method so that the query string will be available. Assign the return to a variable.</w:t>
-      </w:r>
-    </w:p>
-    <w:p>
-      <w:pPr>
-        <w:pStyle w:val="Heading2"/>
-        <w:ind w:left="720" w:hanging="720"/>
-      </w:pPr>
-      <w:bookmarkStart w:id="5" w:name="OLE_LINK9"/>
-      <w:bookmarkStart w:id="6" w:name="OLE_LINK10"/>
-      <w:r>
+        <w:t>webserver.js</w:t>
+      </w:r>
+      <w:r>
+        <w:t xml:space="preserve"> application that we will modify.</w:t>
+      </w:r>
+    </w:p>
+    <w:p>
+      <w:r>
+        <w:rPr>
+          <w:noProof/>
+        </w:rPr>
         <w:lastRenderedPageBreak/>
-        <w:t>Change the HTML tag using a query parameter</w:t>
-      </w:r>
-    </w:p>
-    <w:p>
-      <w:r>
-        <w:t>5</w:t>
-      </w:r>
-      <w:r>
-        <w:t xml:space="preserve">. Change your code where you are writing out the HTML H1 element to use the value of a query parameter named </w:t>
+        <w:drawing>
+          <wp:inline distT="0" distB="0" distL="0" distR="0" wp14:anchorId="4D55A70A" wp14:editId="5B286747">
+            <wp:extent cx="2400300" cy="1443910"/>
+            <wp:effectExtent l="0" t="0" r="0" b="4445"/>
+            <wp:docPr id="2" name="Picture 2"/>
+            <wp:cNvGraphicFramePr>
+              <a:graphicFrameLocks xmlns:a="http://schemas.openxmlformats.org/drawingml/2006/main" noChangeAspect="1"/>
+            </wp:cNvGraphicFramePr>
+            <a:graphic xmlns:a="http://schemas.openxmlformats.org/drawingml/2006/main">
+              <a:graphicData uri="http://schemas.openxmlformats.org/drawingml/2006/picture">
+                <pic:pic xmlns:pic="http://schemas.openxmlformats.org/drawingml/2006/picture">
+                  <pic:nvPicPr>
+                    <pic:cNvPr id="0" name="Picture 2"/>
+                    <pic:cNvPicPr>
+                      <a:picLocks noChangeAspect="1" noChangeArrowheads="1"/>
+                    </pic:cNvPicPr>
+                  </pic:nvPicPr>
+                  <pic:blipFill>
+                    <a:blip r:embed="rId11">
+                      <a:extLst>
+                        <a:ext uri="{28A0092B-C50C-407E-A947-70E740481C1C}">
+                          <a14:useLocalDpi xmlns:a14="http://schemas.microsoft.com/office/drawing/2010/main" val="0"/>
+                        </a:ext>
+                      </a:extLst>
+                    </a:blip>
+                    <a:srcRect/>
+                    <a:stretch>
+                      <a:fillRect/>
+                    </a:stretch>
+                  </pic:blipFill>
+                  <pic:spPr bwMode="auto">
+                    <a:xfrm>
+                      <a:off x="0" y="0"/>
+                      <a:ext cx="2400496" cy="1444028"/>
+                    </a:xfrm>
+                    <a:prstGeom prst="rect">
+                      <a:avLst/>
+                    </a:prstGeom>
+                    <a:noFill/>
+                    <a:ln>
+                      <a:noFill/>
+                    </a:ln>
+                  </pic:spPr>
+                </pic:pic>
+              </a:graphicData>
+            </a:graphic>
+          </wp:inline>
+        </w:drawing>
+      </w:r>
+    </w:p>
+    <w:p>
+      <w:pPr>
+        <w:pStyle w:val="Heading1"/>
+      </w:pPr>
+      <w:r>
+        <w:t>Start the solution</w:t>
+      </w:r>
+    </w:p>
+    <w:p>
+      <w:r>
+        <w:t xml:space="preserve">Change to the solution folder and start the solution server with </w:t>
       </w:r>
       <w:r>
         <w:rPr>
           <w:rStyle w:val="InlineCode"/>
         </w:rPr>
-        <w:t>style</w:t>
-      </w:r>
-      <w:r>
-        <w:t xml:space="preserve">. If there is no value for the </w:t>
-      </w:r>
-      <w:r>
-        <w:rPr>
-          <w:rStyle w:val="InlineCode"/>
-        </w:rPr>
-        <w:t>style</w:t>
-      </w:r>
-      <w:r>
-        <w:t xml:space="preserve"> parameter, use </w:t>
-      </w:r>
-      <w:r>
-        <w:rPr>
-          <w:rStyle w:val="InlineCode"/>
-        </w:rPr>
-        <w:t>H1</w:t>
-      </w:r>
-      <w:r>
-        <w:t xml:space="preserve"> as the default value.</w:t>
-      </w:r>
-    </w:p>
-    <w:p>
-      <w:pPr>
-        <w:pStyle w:val="Heading2"/>
-      </w:pPr>
-      <w:r>
-        <w:t xml:space="preserve">Test the </w:t>
-      </w:r>
-      <w:r>
-        <w:t>query parameter</w:t>
-      </w:r>
-    </w:p>
-    <w:p>
-      <w:r>
-        <w:t>6</w:t>
-      </w:r>
-      <w:r>
-        <w:t xml:space="preserve">. </w:t>
-      </w:r>
-      <w:bookmarkEnd w:id="5"/>
-      <w:bookmarkEnd w:id="6"/>
-      <w:r>
-        <w:t xml:space="preserve">Navigate to </w:t>
-      </w:r>
-      <w:hyperlink r:id="rId10" w:history="1">
+        <w:t>nodemon webserver.js</w:t>
+      </w:r>
+      <w:r>
+        <w:t xml:space="preserve">.  In a browser display the first page with </w:t>
+      </w:r>
+      <w:hyperlink r:id="rId12" w:history="1">
         <w:r>
           <w:rPr>
             <w:rStyle w:val="Hyperlink"/>
           </w:rPr>
-          <w:t>http://localhost:3000</w:t>
+          <w:t>http://localhost:3000/</w:t>
         </w:r>
       </w:hyperlink>
       <w:r>
-        <w:t xml:space="preserve"> </w:t>
-      </w:r>
-      <w:r>
-        <w:t>to see "Hello World" still as an H1 element</w:t>
-      </w:r>
-      <w:r>
-        <w:t>.</w:t>
-      </w:r>
-      <w:r>
-        <w:t xml:space="preserve"> Now add your query parameter to change it to a P, for example as in </w:t>
-      </w:r>
-      <w:hyperlink r:id="rId11" w:history="1">
-        <w:r>
-          <w:rPr>
-            <w:rStyle w:val="Hyperlink"/>
-          </w:rPr>
-          <w:t>http://localhost:3000</w:t>
-        </w:r>
-      </w:hyperlink>
-      <w:r>
-        <w:rPr>
-          <w:rStyle w:val="Hyperlink"/>
-        </w:rPr>
-        <w:t>?style=p.</w:t>
-      </w:r>
-    </w:p>
-    <w:p>
-      <w:pPr>
-        <w:pStyle w:val="Heading1"/>
-      </w:pPr>
-      <w:r>
-        <w:t>Making a client request from node.js</w:t>
-      </w:r>
-    </w:p>
-    <w:p>
-      <w:r>
-        <w:t>Node.js also has nice support for initiating client requests to an HTTP server</w:t>
-      </w:r>
-      <w:r>
-        <w:t>.</w:t>
-      </w:r>
-    </w:p>
-    <w:p>
-      <w:pPr>
-        <w:pStyle w:val="Heading2"/>
-      </w:pPr>
-      <w:r>
-        <w:t>Run the client</w:t>
-      </w:r>
-    </w:p>
-    <w:p>
-      <w:r>
-        <w:t>7</w:t>
-      </w:r>
-      <w:r>
-        <w:t xml:space="preserve">. </w:t>
-      </w:r>
-      <w:r>
-        <w:t xml:space="preserve">Open the file </w:t>
+        <w:t xml:space="preserve">.  This should display the </w:t>
       </w:r>
       <w:r>
         <w:rPr>
           <w:rStyle w:val="InlineCode"/>
         </w:rPr>
-        <w:t>client.js</w:t>
-      </w:r>
-      <w:r>
-        <w:t xml:space="preserve"> in your IDE. </w:t>
-      </w:r>
-      <w:r>
-        <w:t>This is essentially the same code as we saw in the lecture on client requests.</w:t>
-      </w:r>
-      <w:r>
-        <w:t xml:space="preserve"> </w:t>
-      </w:r>
-      <w:r>
-        <w:t>With your web server code still running, run this file. You should see 'Hello World' print out in the console. There are no HTML tags since you added the branching based on the "Accept" header.</w:t>
-      </w:r>
-    </w:p>
-    <w:p>
-      <w:pPr>
-        <w:pStyle w:val="Heading2"/>
-      </w:pPr>
-      <w:bookmarkStart w:id="7" w:name="OLE_LINK11"/>
-      <w:bookmarkStart w:id="8" w:name="OLE_LINK12"/>
-      <w:r>
-        <w:t>Change the request method for the client</w:t>
-      </w:r>
-    </w:p>
-    <w:p>
-      <w:r>
-        <w:t>8</w:t>
-      </w:r>
-      <w:r>
-        <w:t xml:space="preserve">. </w:t>
-      </w:r>
-      <w:r>
-        <w:t xml:space="preserve">To make a POST request to the server, change the </w:t>
+        <w:t>index.html</w:t>
+      </w:r>
+      <w:r>
+        <w:t xml:space="preserve"> page as shown </w:t>
+      </w:r>
+      <w:r>
+        <w:t>earlier</w:t>
+      </w:r>
+      <w:r>
+        <w:t>.</w:t>
+      </w:r>
+    </w:p>
+    <w:p/>
+    <w:p>
+      <w:r>
+        <w:t>Click on the Login link to show the login form (login.html).</w:t>
+      </w:r>
+    </w:p>
+    <w:p>
+      <w:r>
+        <w:rPr>
+          <w:noProof/>
+        </w:rPr>
+        <w:drawing>
+          <wp:inline distT="0" distB="0" distL="0" distR="0" wp14:anchorId="1566C7DC" wp14:editId="4754B6F6">
+            <wp:extent cx="5486400" cy="1234046"/>
+            <wp:effectExtent l="0" t="0" r="0" b="10795"/>
+            <wp:docPr id="3" name="Picture 3"/>
+            <wp:cNvGraphicFramePr>
+              <a:graphicFrameLocks xmlns:a="http://schemas.openxmlformats.org/drawingml/2006/main" noChangeAspect="1"/>
+            </wp:cNvGraphicFramePr>
+            <a:graphic xmlns:a="http://schemas.openxmlformats.org/drawingml/2006/main">
+              <a:graphicData uri="http://schemas.openxmlformats.org/drawingml/2006/picture">
+                <pic:pic xmlns:pic="http://schemas.openxmlformats.org/drawingml/2006/picture">
+                  <pic:nvPicPr>
+                    <pic:cNvPr id="0" name="Picture 3"/>
+                    <pic:cNvPicPr>
+                      <a:picLocks noChangeAspect="1" noChangeArrowheads="1"/>
+                    </pic:cNvPicPr>
+                  </pic:nvPicPr>
+                  <pic:blipFill>
+                    <a:blip r:embed="rId13">
+                      <a:extLst>
+                        <a:ext uri="{28A0092B-C50C-407E-A947-70E740481C1C}">
+                          <a14:useLocalDpi xmlns:a14="http://schemas.microsoft.com/office/drawing/2010/main" val="0"/>
+                        </a:ext>
+                      </a:extLst>
+                    </a:blip>
+                    <a:srcRect/>
+                    <a:stretch>
+                      <a:fillRect/>
+                    </a:stretch>
+                  </pic:blipFill>
+                  <pic:spPr bwMode="auto">
+                    <a:xfrm>
+                      <a:off x="0" y="0"/>
+                      <a:ext cx="5486400" cy="1234046"/>
+                    </a:xfrm>
+                    <a:prstGeom prst="rect">
+                      <a:avLst/>
+                    </a:prstGeom>
+                    <a:noFill/>
+                    <a:ln>
+                      <a:noFill/>
+                    </a:ln>
+                  </pic:spPr>
+                </pic:pic>
+              </a:graphicData>
+            </a:graphic>
+          </wp:inline>
+        </w:drawing>
+      </w:r>
+    </w:p>
+    <w:p/>
+    <w:p>
+      <w:r>
+        <w:t>Enter any name and password, the application verifies that the fields are not empty.  It does not check for specific data.  The next page should appear (</w:t>
       </w:r>
       <w:r>
         <w:rPr>
           <w:rStyle w:val="InlineCode"/>
         </w:rPr>
-        <w:t>method</w:t>
-      </w:r>
-      <w:r>
-        <w:t xml:space="preserve"> option from </w:t>
+        <w:t>success.html</w:t>
+      </w:r>
+      <w:r>
+        <w:t>).</w:t>
+      </w:r>
+    </w:p>
+    <w:p/>
+    <w:p>
+      <w:r>
+        <w:rPr>
+          <w:noProof/>
+        </w:rPr>
+        <w:drawing>
+          <wp:inline distT="0" distB="0" distL="0" distR="0" wp14:anchorId="23F3F881" wp14:editId="50C9D64E">
+            <wp:extent cx="5486400" cy="812390"/>
+            <wp:effectExtent l="0" t="0" r="0" b="635"/>
+            <wp:docPr id="4" name="Picture 4"/>
+            <wp:cNvGraphicFramePr>
+              <a:graphicFrameLocks xmlns:a="http://schemas.openxmlformats.org/drawingml/2006/main" noChangeAspect="1"/>
+            </wp:cNvGraphicFramePr>
+            <a:graphic xmlns:a="http://schemas.openxmlformats.org/drawingml/2006/main">
+              <a:graphicData uri="http://schemas.openxmlformats.org/drawingml/2006/picture">
+                <pic:pic xmlns:pic="http://schemas.openxmlformats.org/drawingml/2006/picture">
+                  <pic:nvPicPr>
+                    <pic:cNvPr id="0" name="Picture 4"/>
+                    <pic:cNvPicPr>
+                      <a:picLocks noChangeAspect="1" noChangeArrowheads="1"/>
+                    </pic:cNvPicPr>
+                  </pic:nvPicPr>
+                  <pic:blipFill>
+                    <a:blip r:embed="rId14">
+                      <a:extLst>
+                        <a:ext uri="{28A0092B-C50C-407E-A947-70E740481C1C}">
+                          <a14:useLocalDpi xmlns:a14="http://schemas.microsoft.com/office/drawing/2010/main" val="0"/>
+                        </a:ext>
+                      </a:extLst>
+                    </a:blip>
+                    <a:srcRect/>
+                    <a:stretch>
+                      <a:fillRect/>
+                    </a:stretch>
+                  </pic:blipFill>
+                  <pic:spPr bwMode="auto">
+                    <a:xfrm>
+                      <a:off x="0" y="0"/>
+                      <a:ext cx="5486400" cy="812390"/>
+                    </a:xfrm>
+                    <a:prstGeom prst="rect">
+                      <a:avLst/>
+                    </a:prstGeom>
+                    <a:noFill/>
+                    <a:ln>
+                      <a:noFill/>
+                    </a:ln>
+                  </pic:spPr>
+                </pic:pic>
+              </a:graphicData>
+            </a:graphic>
+          </wp:inline>
+        </w:drawing>
+      </w:r>
+    </w:p>
+    <w:p/>
+    <w:p>
+      <w:r>
+        <w:t xml:space="preserve">Go back to the login page and enter an empty password and </w:t>
+      </w:r>
+      <w:r>
+        <w:t>click Login again.  This time the login should fail (</w:t>
       </w:r>
       <w:r>
         <w:rPr>
           <w:rStyle w:val="InlineCode"/>
         </w:rPr>
-        <w:t>GET</w:t>
-      </w:r>
-      <w:r>
-        <w:t xml:space="preserve"> to </w:t>
+        <w:t>failure.html</w:t>
+      </w:r>
+      <w:r>
+        <w:t>).</w:t>
+      </w:r>
+    </w:p>
+    <w:p/>
+    <w:p>
+      <w:r>
+        <w:rPr>
+          <w:noProof/>
+        </w:rPr>
+        <w:drawing>
+          <wp:inline distT="0" distB="0" distL="0" distR="0" wp14:anchorId="16D93CD6" wp14:editId="2642B40F">
+            <wp:extent cx="5486400" cy="883804"/>
+            <wp:effectExtent l="0" t="0" r="0" b="5715"/>
+            <wp:docPr id="5" name="Picture 5"/>
+            <wp:cNvGraphicFramePr>
+              <a:graphicFrameLocks xmlns:a="http://schemas.openxmlformats.org/drawingml/2006/main" noChangeAspect="1"/>
+            </wp:cNvGraphicFramePr>
+            <a:graphic xmlns:a="http://schemas.openxmlformats.org/drawingml/2006/main">
+              <a:graphicData uri="http://schemas.openxmlformats.org/drawingml/2006/picture">
+                <pic:pic xmlns:pic="http://schemas.openxmlformats.org/drawingml/2006/picture">
+                  <pic:nvPicPr>
+                    <pic:cNvPr id="0" name="Picture 5"/>
+                    <pic:cNvPicPr>
+                      <a:picLocks noChangeAspect="1" noChangeArrowheads="1"/>
+                    </pic:cNvPicPr>
+                  </pic:nvPicPr>
+                  <pic:blipFill>
+                    <a:blip r:embed="rId15">
+                      <a:extLst>
+                        <a:ext uri="{28A0092B-C50C-407E-A947-70E740481C1C}">
+                          <a14:useLocalDpi xmlns:a14="http://schemas.microsoft.com/office/drawing/2010/main" val="0"/>
+                        </a:ext>
+                      </a:extLst>
+                    </a:blip>
+                    <a:srcRect/>
+                    <a:stretch>
+                      <a:fillRect/>
+                    </a:stretch>
+                  </pic:blipFill>
+                  <pic:spPr bwMode="auto">
+                    <a:xfrm>
+                      <a:off x="0" y="0"/>
+                      <a:ext cx="5486400" cy="883804"/>
+                    </a:xfrm>
+                    <a:prstGeom prst="rect">
+                      <a:avLst/>
+                    </a:prstGeom>
+                    <a:noFill/>
+                    <a:ln>
+                      <a:noFill/>
+                    </a:ln>
+                  </pic:spPr>
+                </pic:pic>
+              </a:graphicData>
+            </a:graphic>
+          </wp:inline>
+        </w:drawing>
+      </w:r>
+    </w:p>
+    <w:p/>
+    <w:p>
+      <w:r>
+        <w:t xml:space="preserve">Stop the solution server, change to the lab folder and start the lab server with </w:t>
       </w:r>
       <w:r>
         <w:rPr>
           <w:rStyle w:val="InlineCode"/>
         </w:rPr>
-        <w:t>POST</w:t>
-      </w:r>
-      <w:r>
-        <w:t>.</w:t>
-      </w:r>
-    </w:p>
-    <w:p>
-      <w:pPr>
-        <w:pStyle w:val="Heading2"/>
-      </w:pPr>
-      <w:r>
-        <w:t>Change the content type</w:t>
-      </w:r>
-    </w:p>
-    <w:p>
-      <w:r>
-        <w:t xml:space="preserve">9. </w:t>
-      </w:r>
-      <w:r>
-        <w:t xml:space="preserve">Go to the </w:t>
+        <w:t>nodemon webserver.js</w:t>
+      </w:r>
+      <w:r>
+        <w:t xml:space="preserve">.  This application displays the </w:t>
       </w:r>
       <w:r>
         <w:rPr>
           <w:rStyle w:val="InlineCode"/>
         </w:rPr>
-        <w:t>request</w:t>
-      </w:r>
-      <w:r>
-        <w:t xml:space="preserve"> object </w:t>
-      </w:r>
-      <w:r>
-        <w:t xml:space="preserve">and use </w:t>
+        <w:t>index.html</w:t>
+      </w:r>
+      <w:r>
+        <w:t xml:space="preserve"> page regardless of the input </w:t>
+      </w:r>
+      <w:r>
+        <w:t>URL</w:t>
+      </w:r>
+      <w:r>
+        <w:t>.  Let’s fix it.</w:t>
+      </w:r>
+    </w:p>
+    <w:p>
+      <w:pPr>
+        <w:pStyle w:val="Heading1"/>
+      </w:pPr>
+      <w:r>
+        <w:t>Examine the lab server</w:t>
+      </w:r>
+    </w:p>
+    <w:p/>
+    <w:p>
+      <w:r>
+        <w:t>The lab server has several parts of the application already implemented as discussed below.</w:t>
+      </w:r>
+    </w:p>
+    <w:p/>
+    <w:p>
+      <w:r>
+        <w:rPr>
+          <w:noProof/>
+        </w:rPr>
+        <w:drawing>
+          <wp:inline distT="0" distB="0" distL="0" distR="0" wp14:anchorId="4C7A9183" wp14:editId="0F221DB1">
+            <wp:extent cx="5486400" cy="2073550"/>
+            <wp:effectExtent l="0" t="0" r="0" b="9525"/>
+            <wp:docPr id="6" name="Picture 6"/>
+            <wp:cNvGraphicFramePr>
+              <a:graphicFrameLocks xmlns:a="http://schemas.openxmlformats.org/drawingml/2006/main" noChangeAspect="1"/>
+            </wp:cNvGraphicFramePr>
+            <a:graphic xmlns:a="http://schemas.openxmlformats.org/drawingml/2006/main">
+              <a:graphicData uri="http://schemas.openxmlformats.org/drawingml/2006/picture">
+                <pic:pic xmlns:pic="http://schemas.openxmlformats.org/drawingml/2006/picture">
+                  <pic:nvPicPr>
+                    <pic:cNvPr id="0" name="Picture 6"/>
+                    <pic:cNvPicPr>
+                      <a:picLocks noChangeAspect="1" noChangeArrowheads="1"/>
+                    </pic:cNvPicPr>
+                  </pic:nvPicPr>
+                  <pic:blipFill>
+                    <a:blip r:embed="rId16">
+                      <a:extLst>
+                        <a:ext uri="{28A0092B-C50C-407E-A947-70E740481C1C}">
+                          <a14:useLocalDpi xmlns:a14="http://schemas.microsoft.com/office/drawing/2010/main" val="0"/>
+                        </a:ext>
+                      </a:extLst>
+                    </a:blip>
+                    <a:srcRect/>
+                    <a:stretch>
+                      <a:fillRect/>
+                    </a:stretch>
+                  </pic:blipFill>
+                  <pic:spPr bwMode="auto">
+                    <a:xfrm>
+                      <a:off x="0" y="0"/>
+                      <a:ext cx="5486400" cy="2073550"/>
+                    </a:xfrm>
+                    <a:prstGeom prst="rect">
+                      <a:avLst/>
+                    </a:prstGeom>
+                    <a:noFill/>
+                    <a:ln>
+                      <a:noFill/>
+                    </a:ln>
+                  </pic:spPr>
+                </pic:pic>
+              </a:graphicData>
+            </a:graphic>
+          </wp:inline>
+        </w:drawing>
+      </w:r>
+    </w:p>
+    <w:p/>
+    <w:p>
+      <w:r>
+        <w:t>The above caches the four html files to avoid loading them on demand.</w:t>
+      </w:r>
+    </w:p>
+    <w:p/>
+    <w:p>
+      <w:r>
+        <w:rPr>
+          <w:noProof/>
+        </w:rPr>
+        <w:drawing>
+          <wp:inline distT="0" distB="0" distL="0" distR="0" wp14:anchorId="79BE5AC3" wp14:editId="2AE5D35A">
+            <wp:extent cx="5486400" cy="965511"/>
+            <wp:effectExtent l="0" t="0" r="0" b="0"/>
+            <wp:docPr id="7" name="Picture 7"/>
+            <wp:cNvGraphicFramePr>
+              <a:graphicFrameLocks xmlns:a="http://schemas.openxmlformats.org/drawingml/2006/main" noChangeAspect="1"/>
+            </wp:cNvGraphicFramePr>
+            <a:graphic xmlns:a="http://schemas.openxmlformats.org/drawingml/2006/main">
+              <a:graphicData uri="http://schemas.openxmlformats.org/drawingml/2006/picture">
+                <pic:pic xmlns:pic="http://schemas.openxmlformats.org/drawingml/2006/picture">
+                  <pic:nvPicPr>
+                    <pic:cNvPr id="0" name="Picture 7"/>
+                    <pic:cNvPicPr>
+                      <a:picLocks noChangeAspect="1" noChangeArrowheads="1"/>
+                    </pic:cNvPicPr>
+                  </pic:nvPicPr>
+                  <pic:blipFill>
+                    <a:blip r:embed="rId17">
+                      <a:extLst>
+                        <a:ext uri="{28A0092B-C50C-407E-A947-70E740481C1C}">
+                          <a14:useLocalDpi xmlns:a14="http://schemas.microsoft.com/office/drawing/2010/main" val="0"/>
+                        </a:ext>
+                      </a:extLst>
+                    </a:blip>
+                    <a:srcRect/>
+                    <a:stretch>
+                      <a:fillRect/>
+                    </a:stretch>
+                  </pic:blipFill>
+                  <pic:spPr bwMode="auto">
+                    <a:xfrm>
+                      <a:off x="0" y="0"/>
+                      <a:ext cx="5486400" cy="965511"/>
+                    </a:xfrm>
+                    <a:prstGeom prst="rect">
+                      <a:avLst/>
+                    </a:prstGeom>
+                    <a:noFill/>
+                    <a:ln>
+                      <a:noFill/>
+                    </a:ln>
+                  </pic:spPr>
+                </pic:pic>
+              </a:graphicData>
+            </a:graphic>
+          </wp:inline>
+        </w:drawing>
+      </w:r>
+    </w:p>
+    <w:p/>
+    <w:p>
+      <w:r>
+        <w:t xml:space="preserve">The above renders the html page from the cache on demand.  Note the </w:t>
       </w:r>
       <w:r>
         <w:rPr>
           <w:rStyle w:val="InlineCode"/>
         </w:rPr>
-        <w:t>request.setHeader()</w:t>
-      </w:r>
-      <w:r>
-        <w:t xml:space="preserve"> to set the value of the "Content-Type" header to "application/json."</w:t>
-      </w:r>
-    </w:p>
-    <w:p>
-      <w:pPr>
-        <w:pStyle w:val="Heading2"/>
-      </w:pPr>
-      <w:r>
-        <w:t>Write a JSON object to the request</w:t>
-      </w:r>
-    </w:p>
-    <w:p>
-      <w:r>
-        <w:t>10. After the header is set, use request.write() to write a JSON object to the request. The object should be an array of strings using the first names of the students around you.</w:t>
-      </w:r>
-    </w:p>
-    <w:bookmarkEnd w:id="7"/>
-    <w:bookmarkEnd w:id="8"/>
-    <w:p>
-      <w:pPr>
-        <w:pStyle w:val="Heading1"/>
-      </w:pPr>
-      <w:r>
-        <w:t>Handling POST requests on the server</w:t>
-      </w:r>
-    </w:p>
-    <w:p>
-      <w:pPr>
-        <w:pStyle w:val="Heading2"/>
-      </w:pPr>
-      <w:r>
-        <w:t>Add branching based on the request method in the request listener</w:t>
-      </w:r>
-    </w:p>
-    <w:p>
-      <w:r>
-        <w:t xml:space="preserve">11. Go back to the webserver.js file. In the </w:t>
+        <w:t>Content-Type</w:t>
+      </w:r>
+      <w:r>
+        <w:t xml:space="preserve"> value.</w:t>
+      </w:r>
+    </w:p>
+    <w:p/>
+    <w:p>
+      <w:r>
+        <w:rPr>
+          <w:noProof/>
+        </w:rPr>
+        <w:drawing>
+          <wp:inline distT="0" distB="0" distL="0" distR="0" wp14:anchorId="466B5B72" wp14:editId="51437B2A">
+            <wp:extent cx="5486400" cy="2080588"/>
+            <wp:effectExtent l="0" t="0" r="0" b="2540"/>
+            <wp:docPr id="8" name="Picture 8"/>
+            <wp:cNvGraphicFramePr>
+              <a:graphicFrameLocks xmlns:a="http://schemas.openxmlformats.org/drawingml/2006/main" noChangeAspect="1"/>
+            </wp:cNvGraphicFramePr>
+            <a:graphic xmlns:a="http://schemas.openxmlformats.org/drawingml/2006/main">
+              <a:graphicData uri="http://schemas.openxmlformats.org/drawingml/2006/picture">
+                <pic:pic xmlns:pic="http://schemas.openxmlformats.org/drawingml/2006/picture">
+                  <pic:nvPicPr>
+                    <pic:cNvPr id="0" name="Picture 8"/>
+                    <pic:cNvPicPr>
+                      <a:picLocks noChangeAspect="1" noChangeArrowheads="1"/>
+                    </pic:cNvPicPr>
+                  </pic:nvPicPr>
+                  <pic:blipFill>
+                    <a:blip r:embed="rId18">
+                      <a:extLst>
+                        <a:ext uri="{28A0092B-C50C-407E-A947-70E740481C1C}">
+                          <a14:useLocalDpi xmlns:a14="http://schemas.microsoft.com/office/drawing/2010/main" val="0"/>
+                        </a:ext>
+                      </a:extLst>
+                    </a:blip>
+                    <a:srcRect/>
+                    <a:stretch>
+                      <a:fillRect/>
+                    </a:stretch>
+                  </pic:blipFill>
+                  <pic:spPr bwMode="auto">
+                    <a:xfrm>
+                      <a:off x="0" y="0"/>
+                      <a:ext cx="5486400" cy="2080588"/>
+                    </a:xfrm>
+                    <a:prstGeom prst="rect">
+                      <a:avLst/>
+                    </a:prstGeom>
+                    <a:noFill/>
+                    <a:ln>
+                      <a:noFill/>
+                    </a:ln>
+                  </pic:spPr>
+                </pic:pic>
+              </a:graphicData>
+            </a:graphic>
+          </wp:inline>
+        </w:drawing>
+      </w:r>
+    </w:p>
+    <w:p/>
+    <w:p>
+      <w:r>
+        <w:t xml:space="preserve">The above retrieves the body of the request.  Remember that a POST method sends the parameters as attribute </w:t>
+      </w:r>
+      <w:r>
+        <w:t xml:space="preserve">/ </w:t>
+      </w:r>
+      <w:r>
+        <w:t xml:space="preserve">value pairs in the body.  The </w:t>
       </w:r>
       <w:r>
         <w:rPr>
           <w:rStyle w:val="InlineCode"/>
         </w:rPr>
-        <w:t>create</w:t>
+        <w:t>querystring.parse()</w:t>
+      </w:r>
+      <w:r>
+        <w:t xml:space="preserve"> converts this string into an object array making access easier.  The ‘data’ listener accumulates the body data onto the contents variable.  The ‘end’ listener sends the data to the callback.</w:t>
+      </w:r>
+    </w:p>
+    <w:p/>
+    <w:p>
+      <w:r>
+        <w:rPr>
+          <w:noProof/>
+        </w:rPr>
+        <w:drawing>
+          <wp:inline distT="0" distB="0" distL="0" distR="0" wp14:anchorId="737EAABC" wp14:editId="02A9AE7A">
+            <wp:extent cx="5486400" cy="1019824"/>
+            <wp:effectExtent l="0" t="0" r="0" b="0"/>
+            <wp:docPr id="9" name="Picture 9"/>
+            <wp:cNvGraphicFramePr>
+              <a:graphicFrameLocks xmlns:a="http://schemas.openxmlformats.org/drawingml/2006/main" noChangeAspect="1"/>
+            </wp:cNvGraphicFramePr>
+            <a:graphic xmlns:a="http://schemas.openxmlformats.org/drawingml/2006/main">
+              <a:graphicData uri="http://schemas.openxmlformats.org/drawingml/2006/picture">
+                <pic:pic xmlns:pic="http://schemas.openxmlformats.org/drawingml/2006/picture">
+                  <pic:nvPicPr>
+                    <pic:cNvPr id="0" name="Picture 9"/>
+                    <pic:cNvPicPr>
+                      <a:picLocks noChangeAspect="1" noChangeArrowheads="1"/>
+                    </pic:cNvPicPr>
+                  </pic:nvPicPr>
+                  <pic:blipFill>
+                    <a:blip r:embed="rId19">
+                      <a:extLst>
+                        <a:ext uri="{28A0092B-C50C-407E-A947-70E740481C1C}">
+                          <a14:useLocalDpi xmlns:a14="http://schemas.microsoft.com/office/drawing/2010/main" val="0"/>
+                        </a:ext>
+                      </a:extLst>
+                    </a:blip>
+                    <a:srcRect/>
+                    <a:stretch>
+                      <a:fillRect/>
+                    </a:stretch>
+                  </pic:blipFill>
+                  <pic:spPr bwMode="auto">
+                    <a:xfrm>
+                      <a:off x="0" y="0"/>
+                      <a:ext cx="5486400" cy="1019824"/>
+                    </a:xfrm>
+                    <a:prstGeom prst="rect">
+                      <a:avLst/>
+                    </a:prstGeom>
+                    <a:noFill/>
+                    <a:ln>
+                      <a:noFill/>
+                    </a:ln>
+                  </pic:spPr>
+                </pic:pic>
+              </a:graphicData>
+            </a:graphic>
+          </wp:inline>
+        </w:drawing>
+      </w:r>
+    </w:p>
+    <w:p/>
+    <w:p>
+      <w:r>
+        <w:rPr>
+          <w:rStyle w:val="IntenseReference"/>
+        </w:rPr>
+        <w:t>TODO</w:t>
+      </w:r>
+      <w:r>
+        <w:t xml:space="preserve">: </w:t>
+      </w:r>
+      <w:r>
+        <w:t>The above shows the creation of the server.  NOTE: the parameters used in the application are all constants.  We need to set the values based on the request.  Do this now.</w:t>
+      </w:r>
+    </w:p>
+    <w:p/>
+    <w:p>
+      <w:r>
+        <w:rPr>
+          <w:noProof/>
+        </w:rPr>
+        <w:drawing>
+          <wp:inline distT="0" distB="0" distL="0" distR="0" wp14:anchorId="54CECA7D" wp14:editId="13F87731">
+            <wp:extent cx="5486400" cy="872315"/>
+            <wp:effectExtent l="0" t="0" r="0" b="0"/>
+            <wp:docPr id="10" name="Picture 10"/>
+            <wp:cNvGraphicFramePr>
+              <a:graphicFrameLocks xmlns:a="http://schemas.openxmlformats.org/drawingml/2006/main" noChangeAspect="1"/>
+            </wp:cNvGraphicFramePr>
+            <a:graphic xmlns:a="http://schemas.openxmlformats.org/drawingml/2006/main">
+              <a:graphicData uri="http://schemas.openxmlformats.org/drawingml/2006/picture">
+                <pic:pic xmlns:pic="http://schemas.openxmlformats.org/drawingml/2006/picture">
+                  <pic:nvPicPr>
+                    <pic:cNvPr id="0" name="Picture 10"/>
+                    <pic:cNvPicPr>
+                      <a:picLocks noChangeAspect="1" noChangeArrowheads="1"/>
+                    </pic:cNvPicPr>
+                  </pic:nvPicPr>
+                  <pic:blipFill>
+                    <a:blip r:embed="rId20">
+                      <a:extLst>
+                        <a:ext uri="{28A0092B-C50C-407E-A947-70E740481C1C}">
+                          <a14:useLocalDpi xmlns:a14="http://schemas.microsoft.com/office/drawing/2010/main" val="0"/>
+                        </a:ext>
+                      </a:extLst>
+                    </a:blip>
+                    <a:srcRect/>
+                    <a:stretch>
+                      <a:fillRect/>
+                    </a:stretch>
+                  </pic:blipFill>
+                  <pic:spPr bwMode="auto">
+                    <a:xfrm>
+                      <a:off x="0" y="0"/>
+                      <a:ext cx="5486400" cy="872315"/>
+                    </a:xfrm>
+                    <a:prstGeom prst="rect">
+                      <a:avLst/>
+                    </a:prstGeom>
+                    <a:noFill/>
+                    <a:ln>
+                      <a:noFill/>
+                    </a:ln>
+                  </pic:spPr>
+                </pic:pic>
+              </a:graphicData>
+            </a:graphic>
+          </wp:inline>
+        </w:drawing>
+      </w:r>
+    </w:p>
+    <w:p/>
+    <w:p>
+      <w:r>
+        <w:t xml:space="preserve">The above shows the business requirements.  There are three paths associated with the GET method and one path associated with the POST method. </w:t>
+      </w:r>
+    </w:p>
+    <w:p/>
+    <w:p>
+      <w:r>
+        <w:rPr>
+          <w:noProof/>
+        </w:rPr>
+        <w:drawing>
+          <wp:inline distT="0" distB="0" distL="0" distR="0" wp14:anchorId="29040F34" wp14:editId="3708448B">
+            <wp:extent cx="5486400" cy="2406316"/>
+            <wp:effectExtent l="0" t="0" r="0" b="6985"/>
+            <wp:docPr id="11" name="Picture 11"/>
+            <wp:cNvGraphicFramePr>
+              <a:graphicFrameLocks xmlns:a="http://schemas.openxmlformats.org/drawingml/2006/main" noChangeAspect="1"/>
+            </wp:cNvGraphicFramePr>
+            <a:graphic xmlns:a="http://schemas.openxmlformats.org/drawingml/2006/main">
+              <a:graphicData uri="http://schemas.openxmlformats.org/drawingml/2006/picture">
+                <pic:pic xmlns:pic="http://schemas.openxmlformats.org/drawingml/2006/picture">
+                  <pic:nvPicPr>
+                    <pic:cNvPr id="0" name="Picture 11"/>
+                    <pic:cNvPicPr>
+                      <a:picLocks noChangeAspect="1" noChangeArrowheads="1"/>
+                    </pic:cNvPicPr>
+                  </pic:nvPicPr>
+                  <pic:blipFill>
+                    <a:blip r:embed="rId21">
+                      <a:extLst>
+                        <a:ext uri="{28A0092B-C50C-407E-A947-70E740481C1C}">
+                          <a14:useLocalDpi xmlns:a14="http://schemas.microsoft.com/office/drawing/2010/main" val="0"/>
+                        </a:ext>
+                      </a:extLst>
+                    </a:blip>
+                    <a:srcRect/>
+                    <a:stretch>
+                      <a:fillRect/>
+                    </a:stretch>
+                  </pic:blipFill>
+                  <pic:spPr bwMode="auto">
+                    <a:xfrm>
+                      <a:off x="0" y="0"/>
+                      <a:ext cx="5486400" cy="2406316"/>
+                    </a:xfrm>
+                    <a:prstGeom prst="rect">
+                      <a:avLst/>
+                    </a:prstGeom>
+                    <a:noFill/>
+                    <a:ln>
+                      <a:noFill/>
+                    </a:ln>
+                  </pic:spPr>
+                </pic:pic>
+              </a:graphicData>
+            </a:graphic>
+          </wp:inline>
+        </w:drawing>
+      </w:r>
+    </w:p>
+    <w:p/>
+    <w:p>
+      <w:r>
+        <w:rPr>
+          <w:rStyle w:val="IntenseReference"/>
+        </w:rPr>
+        <w:t>todo</w:t>
+      </w:r>
+      <w:r>
+        <w:t>: The above shows the business logic.  If the method is GET, then select each path and perform the business logic.  NOTE: this shows the logic for the first page (when the path is ‘/’).  Complete the logic for the other GET paths.</w:t>
+      </w:r>
+    </w:p>
+    <w:p/>
+    <w:p>
+      <w:r>
+        <w:rPr>
+          <w:noProof/>
+        </w:rPr>
+        <w:drawing>
+          <wp:inline distT="0" distB="0" distL="0" distR="0" wp14:anchorId="178FC636" wp14:editId="39A249B2">
+            <wp:extent cx="5486400" cy="2192070"/>
+            <wp:effectExtent l="0" t="0" r="0" b="0"/>
+            <wp:docPr id="12" name="Picture 12"/>
+            <wp:cNvGraphicFramePr>
+              <a:graphicFrameLocks xmlns:a="http://schemas.openxmlformats.org/drawingml/2006/main" noChangeAspect="1"/>
+            </wp:cNvGraphicFramePr>
+            <a:graphic xmlns:a="http://schemas.openxmlformats.org/drawingml/2006/main">
+              <a:graphicData uri="http://schemas.openxmlformats.org/drawingml/2006/picture">
+                <pic:pic xmlns:pic="http://schemas.openxmlformats.org/drawingml/2006/picture">
+                  <pic:nvPicPr>
+                    <pic:cNvPr id="0" name="Picture 12"/>
+                    <pic:cNvPicPr>
+                      <a:picLocks noChangeAspect="1" noChangeArrowheads="1"/>
+                    </pic:cNvPicPr>
+                  </pic:nvPicPr>
+                  <pic:blipFill>
+                    <a:blip r:embed="rId22">
+                      <a:extLst>
+                        <a:ext uri="{28A0092B-C50C-407E-A947-70E740481C1C}">
+                          <a14:useLocalDpi xmlns:a14="http://schemas.microsoft.com/office/drawing/2010/main" val="0"/>
+                        </a:ext>
+                      </a:extLst>
+                    </a:blip>
+                    <a:srcRect/>
+                    <a:stretch>
+                      <a:fillRect/>
+                    </a:stretch>
+                  </pic:blipFill>
+                  <pic:spPr bwMode="auto">
+                    <a:xfrm>
+                      <a:off x="0" y="0"/>
+                      <a:ext cx="5486400" cy="2192070"/>
+                    </a:xfrm>
+                    <a:prstGeom prst="rect">
+                      <a:avLst/>
+                    </a:prstGeom>
+                    <a:noFill/>
+                    <a:ln>
+                      <a:noFill/>
+                    </a:ln>
+                  </pic:spPr>
+                </pic:pic>
+              </a:graphicData>
+            </a:graphic>
+          </wp:inline>
+        </w:drawing>
+      </w:r>
+    </w:p>
+    <w:p/>
+    <w:p>
+      <w:r>
+        <w:rPr>
+          <w:rStyle w:val="IntenseReference"/>
+        </w:rPr>
+        <w:t>todo</w:t>
+      </w:r>
+      <w:r>
+        <w:t xml:space="preserve">: The above shows the logic for handling the POST method.  The </w:t>
       </w:r>
       <w:r>
         <w:rPr>
           <w:rStyle w:val="InlineCode"/>
         </w:rPr>
-        <w:t>Server</w:t>
-      </w:r>
-      <w:r>
-        <w:rPr>
-          <w:rStyle w:val="InlineCode"/>
-        </w:rPr>
-        <w:t>()</w:t>
-      </w:r>
-      <w:r>
-        <w:t xml:space="preserve"> </w:t>
-      </w:r>
-      <w:r>
-        <w:t>function</w:t>
-      </w:r>
-      <w:r>
-        <w:t xml:space="preserve">, replace the </w:t>
-      </w:r>
-      <w:r>
-        <w:rPr>
-          <w:rStyle w:val="InlineCode"/>
-        </w:rPr>
-        <w:t>requestListener</w:t>
-      </w:r>
-      <w:r>
-        <w:t xml:space="preserve"> </w:t>
-      </w:r>
-      <w:r>
-        <w:t>function</w:t>
-      </w:r>
-      <w:r>
-        <w:t xml:space="preserve"> with an inline function that will branch based on the value of the </w:t>
-      </w:r>
-      <w:r>
-        <w:rPr>
-          <w:rStyle w:val="InlineCode"/>
-        </w:rPr>
-        <w:t>request.method</w:t>
-      </w:r>
-      <w:r>
-        <w:t xml:space="preserve"> property. If the value is 'GET,' call a </w:t>
-      </w:r>
-      <w:r>
-        <w:t>function</w:t>
-      </w:r>
-      <w:r>
-        <w:t xml:space="preserve"> named </w:t>
-      </w:r>
-      <w:r>
-        <w:rPr>
-          <w:rStyle w:val="InlineCode"/>
-        </w:rPr>
-        <w:t>handleGet()</w:t>
-      </w:r>
-      <w:r>
-        <w:t xml:space="preserve">; if the value is 'POST,' call a function named </w:t>
-      </w:r>
-      <w:r>
-        <w:rPr>
-          <w:rStyle w:val="InlineCode"/>
-        </w:rPr>
-        <w:t>handlePost()</w:t>
-      </w:r>
-      <w:r>
-        <w:t>. Both functions should have the request and response as parameters.</w:t>
-      </w:r>
-    </w:p>
-    <w:p>
-      <w:pPr>
-        <w:pStyle w:val="Heading2"/>
-      </w:pPr>
-      <w:r>
-        <w:t>Create a function for handling GET requests</w:t>
-      </w:r>
-    </w:p>
-    <w:p>
-      <w:r>
-        <w:t xml:space="preserve">12. You've already implemented everything for handling GET requests in the </w:t>
-      </w:r>
-      <w:r>
-        <w:rPr>
-          <w:rStyle w:val="InlineCode"/>
-        </w:rPr>
-        <w:t>requestListener()</w:t>
-      </w:r>
-      <w:r>
-        <w:t xml:space="preserve"> function. Just rename it to </w:t>
-      </w:r>
-      <w:r>
-        <w:rPr>
-          <w:rStyle w:val="InlineCode"/>
-        </w:rPr>
-        <w:t>handleGet()</w:t>
-      </w:r>
-      <w:r>
-        <w:t>.</w:t>
-      </w:r>
-    </w:p>
-    <w:p>
-      <w:pPr>
-        <w:pStyle w:val="Heading2"/>
-      </w:pPr>
-      <w:r>
-        <w:t>Create a function for handling POST requests</w:t>
-      </w:r>
-    </w:p>
-    <w:p>
-      <w:r>
-        <w:t xml:space="preserve">13. Create a function name </w:t>
-      </w:r>
-      <w:r>
-        <w:rPr>
-          <w:rStyle w:val="InlineCode"/>
-        </w:rPr>
-        <w:t>handlePost()</w:t>
-      </w:r>
-      <w:r>
-        <w:t xml:space="preserve"> that takes the request and response as parameters.</w:t>
-      </w:r>
-      <w:r>
-        <w:t xml:space="preserve"> Add the code to read the data that is in the request using the </w:t>
-      </w:r>
-      <w:r>
-        <w:rPr>
-          <w:rStyle w:val="InlineCode"/>
-        </w:rPr>
-        <w:t>IncomingMessage</w:t>
-      </w:r>
-      <w:r>
-        <w:t xml:space="preserve"> interface and build a string object with it. Attach a listener for the </w:t>
-      </w:r>
-      <w:r>
-        <w:rPr>
-          <w:rStyle w:val="InlineCode"/>
-        </w:rPr>
-        <w:t>'data'</w:t>
-      </w:r>
-      <w:r>
-        <w:t xml:space="preserve"> and </w:t>
-      </w:r>
-      <w:r>
-        <w:rPr>
-          <w:rStyle w:val="InlineCode"/>
-        </w:rPr>
-        <w:t>'end'</w:t>
-      </w:r>
-      <w:r>
-        <w:t xml:space="preserve"> events.</w:t>
-      </w:r>
-    </w:p>
-    <w:p>
-      <w:pPr>
-        <w:pStyle w:val="Heading2"/>
-      </w:pPr>
-      <w:r>
-        <w:t>Write the response using the array that was posted to the server</w:t>
-      </w:r>
-    </w:p>
-    <w:p>
-      <w:r>
-        <w:t>14. When the 'end' event is fired, signaling that you have read all of the data from request, convert the JSON string into an array. Iterate over the contents of the array and build up a string of "Hello [value]" followed by a newline for every element of the array. Then write the string out to the response with a content type of "text/plain."</w:t>
-      </w:r>
-    </w:p>
-    <w:p>
-      <w:pPr>
-        <w:pStyle w:val="Heading2"/>
-      </w:pPr>
-      <w:r>
-        <w:t>Test the POST implementation</w:t>
-      </w:r>
-    </w:p>
-    <w:p>
-      <w:r>
-        <w:t xml:space="preserve">15. Restart your web server code and then go to the client request and run it with your new POST implementation. You should see </w:t>
-      </w:r>
-      <w:r>
-        <w:t>"Hello [name]" printed on a new line for every name in the array.</w:t>
-      </w:r>
-    </w:p>
+        <w:t>getBody()</w:t>
+      </w:r>
+      <w:r>
+        <w:t xml:space="preserve"> function described earlier extracts the body of the request and returns an object whose indices are the attribute names and whose values return the data entered by the user on the form.  Our task is to examine the username and password and render either the success.html or the failure.html file.</w:t>
+      </w:r>
+    </w:p>
+    <w:p/>
+    <w:p>
+      <w:r>
+        <w:t>Congratulations!  You are almost finished…  Just prepare to answer the questions below.</w:t>
+      </w:r>
+    </w:p>
+    <w:p>
+      <w:pPr>
+        <w:pStyle w:val="Heading1"/>
+      </w:pPr>
+      <w:r>
+        <w:t>Food for thought</w:t>
+      </w:r>
+    </w:p>
+    <w:p/>
+    <w:p>
+      <w:pPr>
+        <w:pStyle w:val="ListParagraph"/>
+        <w:numPr>
+          <w:ilvl w:val="0"/>
+          <w:numId w:val="17"/>
+        </w:numPr>
+      </w:pPr>
+      <w:r>
+        <w:t>If we wanted to make the pages dynamic.  For example, place the username in the success.html file.  How would we do this?</w:t>
+      </w:r>
+    </w:p>
+    <w:p>
+      <w:pPr>
+        <w:pStyle w:val="ListParagraph"/>
+        <w:numPr>
+          <w:ilvl w:val="0"/>
+          <w:numId w:val="17"/>
+        </w:numPr>
+      </w:pPr>
+      <w:r>
+        <w:t>If our application had 30 pages, would it be easy to maintain with a very large switch statement?</w:t>
+      </w:r>
+    </w:p>
+    <w:p>
+      <w:pPr>
+        <w:pStyle w:val="ListParagraph"/>
+        <w:numPr>
+          <w:ilvl w:val="0"/>
+          <w:numId w:val="17"/>
+        </w:numPr>
+      </w:pPr>
+      <w:r>
+        <w:t>Would it make sense to separate the dynamic pages from the static pages?  After</w:t>
+      </w:r>
+      <w:r>
+        <w:t xml:space="preserve"> all, </w:t>
+      </w:r>
+      <w:r>
+        <w:t>static pages</w:t>
+      </w:r>
+      <w:r>
+        <w:t xml:space="preserve"> don’t change, they just get sent to the browser</w:t>
+      </w:r>
+      <w:r>
+        <w:t>.  There might be thousands of images, CSS files, JS files, and o</w:t>
+      </w:r>
+      <w:bookmarkStart w:id="2" w:name="_GoBack"/>
+      <w:bookmarkEnd w:id="2"/>
+      <w:r>
+        <w:t>ther static files.</w:t>
+      </w:r>
+    </w:p>
+    <w:p/>
+    <w:p/>
     <w:sectPr>
-      <w:headerReference w:type="default" r:id="rId12"/>
-      <w:footerReference w:type="default" r:id="rId13"/>
+      <w:headerReference w:type="default" r:id="rId23"/>
+      <w:footerReference w:type="default" r:id="rId24"/>
       <w:pgSz w:w="12240" w:h="15840"/>
       <w:pgMar w:top="1440" w:right="1800" w:bottom="1440" w:left="1800" w:header="475" w:footer="475" w:gutter="0"/>
       <w:cols w:space="720"/>
@@ -957,7 +1388,7 @@
         <w:noProof/>
         <w:sz w:val="22"/>
       </w:rPr>
-      <w:t>1</w:t>
+      <w:t>2</w:t>
     </w:r>
     <w:r>
       <w:rPr>
@@ -1351,6 +1782,119 @@
     </w:lvl>
   </w:abstractNum>
   <w:abstractNum w:abstractNumId="11">
+    <w:nsid w:val="11EA6781"/>
+    <w:multiLevelType w:val="hybridMultilevel"/>
+    <w:tmpl w:val="07942BB6"/>
+    <w:lvl w:ilvl="0" w:tplc="04090001">
+      <w:start w:val="1"/>
+      <w:numFmt w:val="bullet"/>
+      <w:lvlText w:val=""/>
+      <w:lvlJc w:val="left"/>
+      <w:pPr>
+        <w:ind w:left="720" w:hanging="360"/>
+      </w:pPr>
+      <w:rPr>
+        <w:rFonts w:ascii="Symbol" w:hAnsi="Symbol" w:hint="default"/>
+      </w:rPr>
+    </w:lvl>
+    <w:lvl w:ilvl="1" w:tplc="04090003" w:tentative="1">
+      <w:start w:val="1"/>
+      <w:numFmt w:val="bullet"/>
+      <w:lvlText w:val="o"/>
+      <w:lvlJc w:val="left"/>
+      <w:pPr>
+        <w:ind w:left="1440" w:hanging="360"/>
+      </w:pPr>
+      <w:rPr>
+        <w:rFonts w:ascii="Courier New" w:hAnsi="Courier New" w:hint="default"/>
+      </w:rPr>
+    </w:lvl>
+    <w:lvl w:ilvl="2" w:tplc="04090005" w:tentative="1">
+      <w:start w:val="1"/>
+      <w:numFmt w:val="bullet"/>
+      <w:lvlText w:val=""/>
+      <w:lvlJc w:val="left"/>
+      <w:pPr>
+        <w:ind w:left="2160" w:hanging="360"/>
+      </w:pPr>
+      <w:rPr>
+        <w:rFonts w:ascii="Wingdings" w:hAnsi="Wingdings" w:hint="default"/>
+      </w:rPr>
+    </w:lvl>
+    <w:lvl w:ilvl="3" w:tplc="04090001" w:tentative="1">
+      <w:start w:val="1"/>
+      <w:numFmt w:val="bullet"/>
+      <w:lvlText w:val=""/>
+      <w:lvlJc w:val="left"/>
+      <w:pPr>
+        <w:ind w:left="2880" w:hanging="360"/>
+      </w:pPr>
+      <w:rPr>
+        <w:rFonts w:ascii="Symbol" w:hAnsi="Symbol" w:hint="default"/>
+      </w:rPr>
+    </w:lvl>
+    <w:lvl w:ilvl="4" w:tplc="04090003" w:tentative="1">
+      <w:start w:val="1"/>
+      <w:numFmt w:val="bullet"/>
+      <w:lvlText w:val="o"/>
+      <w:lvlJc w:val="left"/>
+      <w:pPr>
+        <w:ind w:left="3600" w:hanging="360"/>
+      </w:pPr>
+      <w:rPr>
+        <w:rFonts w:ascii="Courier New" w:hAnsi="Courier New" w:hint="default"/>
+      </w:rPr>
+    </w:lvl>
+    <w:lvl w:ilvl="5" w:tplc="04090005" w:tentative="1">
+      <w:start w:val="1"/>
+      <w:numFmt w:val="bullet"/>
+      <w:lvlText w:val=""/>
+      <w:lvlJc w:val="left"/>
+      <w:pPr>
+        <w:ind w:left="4320" w:hanging="360"/>
+      </w:pPr>
+      <w:rPr>
+        <w:rFonts w:ascii="Wingdings" w:hAnsi="Wingdings" w:hint="default"/>
+      </w:rPr>
+    </w:lvl>
+    <w:lvl w:ilvl="6" w:tplc="04090001" w:tentative="1">
+      <w:start w:val="1"/>
+      <w:numFmt w:val="bullet"/>
+      <w:lvlText w:val=""/>
+      <w:lvlJc w:val="left"/>
+      <w:pPr>
+        <w:ind w:left="5040" w:hanging="360"/>
+      </w:pPr>
+      <w:rPr>
+        <w:rFonts w:ascii="Symbol" w:hAnsi="Symbol" w:hint="default"/>
+      </w:rPr>
+    </w:lvl>
+    <w:lvl w:ilvl="7" w:tplc="04090003" w:tentative="1">
+      <w:start w:val="1"/>
+      <w:numFmt w:val="bullet"/>
+      <w:lvlText w:val="o"/>
+      <w:lvlJc w:val="left"/>
+      <w:pPr>
+        <w:ind w:left="5760" w:hanging="360"/>
+      </w:pPr>
+      <w:rPr>
+        <w:rFonts w:ascii="Courier New" w:hAnsi="Courier New" w:hint="default"/>
+      </w:rPr>
+    </w:lvl>
+    <w:lvl w:ilvl="8" w:tplc="04090005" w:tentative="1">
+      <w:start w:val="1"/>
+      <w:numFmt w:val="bullet"/>
+      <w:lvlText w:val=""/>
+      <w:lvlJc w:val="left"/>
+      <w:pPr>
+        <w:ind w:left="6480" w:hanging="360"/>
+      </w:pPr>
+      <w:rPr>
+        <w:rFonts w:ascii="Wingdings" w:hAnsi="Wingdings" w:hint="default"/>
+      </w:rPr>
+    </w:lvl>
+  </w:abstractNum>
+  <w:abstractNum w:abstractNumId="12">
     <w:nsid w:val="1D1A3381"/>
     <w:multiLevelType w:val="hybridMultilevel"/>
     <w:tmpl w:val="44283A80"/>
@@ -1490,7 +2034,93 @@
       </w:rPr>
     </w:lvl>
   </w:abstractNum>
-  <w:abstractNum w:abstractNumId="12">
+  <w:abstractNum w:abstractNumId="13">
+    <w:nsid w:val="2EC874AB"/>
+    <w:multiLevelType w:val="hybridMultilevel"/>
+    <w:tmpl w:val="42B44752"/>
+    <w:lvl w:ilvl="0" w:tplc="0409000F">
+      <w:start w:val="1"/>
+      <w:numFmt w:val="decimal"/>
+      <w:lvlText w:val="%1."/>
+      <w:lvlJc w:val="left"/>
+      <w:pPr>
+        <w:ind w:left="720" w:hanging="360"/>
+      </w:pPr>
+    </w:lvl>
+    <w:lvl w:ilvl="1" w:tplc="04090019" w:tentative="1">
+      <w:start w:val="1"/>
+      <w:numFmt w:val="lowerLetter"/>
+      <w:lvlText w:val="%2."/>
+      <w:lvlJc w:val="left"/>
+      <w:pPr>
+        <w:ind w:left="1440" w:hanging="360"/>
+      </w:pPr>
+    </w:lvl>
+    <w:lvl w:ilvl="2" w:tplc="0409001B" w:tentative="1">
+      <w:start w:val="1"/>
+      <w:numFmt w:val="lowerRoman"/>
+      <w:lvlText w:val="%3."/>
+      <w:lvlJc w:val="right"/>
+      <w:pPr>
+        <w:ind w:left="2160" w:hanging="180"/>
+      </w:pPr>
+    </w:lvl>
+    <w:lvl w:ilvl="3" w:tplc="0409000F" w:tentative="1">
+      <w:start w:val="1"/>
+      <w:numFmt w:val="decimal"/>
+      <w:lvlText w:val="%4."/>
+      <w:lvlJc w:val="left"/>
+      <w:pPr>
+        <w:ind w:left="2880" w:hanging="360"/>
+      </w:pPr>
+    </w:lvl>
+    <w:lvl w:ilvl="4" w:tplc="04090019" w:tentative="1">
+      <w:start w:val="1"/>
+      <w:numFmt w:val="lowerLetter"/>
+      <w:lvlText w:val="%5."/>
+      <w:lvlJc w:val="left"/>
+      <w:pPr>
+        <w:ind w:left="3600" w:hanging="360"/>
+      </w:pPr>
+    </w:lvl>
+    <w:lvl w:ilvl="5" w:tplc="0409001B" w:tentative="1">
+      <w:start w:val="1"/>
+      <w:numFmt w:val="lowerRoman"/>
+      <w:lvlText w:val="%6."/>
+      <w:lvlJc w:val="right"/>
+      <w:pPr>
+        <w:ind w:left="4320" w:hanging="180"/>
+      </w:pPr>
+    </w:lvl>
+    <w:lvl w:ilvl="6" w:tplc="0409000F" w:tentative="1">
+      <w:start w:val="1"/>
+      <w:numFmt w:val="decimal"/>
+      <w:lvlText w:val="%7."/>
+      <w:lvlJc w:val="left"/>
+      <w:pPr>
+        <w:ind w:left="5040" w:hanging="360"/>
+      </w:pPr>
+    </w:lvl>
+    <w:lvl w:ilvl="7" w:tplc="04090019" w:tentative="1">
+      <w:start w:val="1"/>
+      <w:numFmt w:val="lowerLetter"/>
+      <w:lvlText w:val="%8."/>
+      <w:lvlJc w:val="left"/>
+      <w:pPr>
+        <w:ind w:left="5760" w:hanging="360"/>
+      </w:pPr>
+    </w:lvl>
+    <w:lvl w:ilvl="8" w:tplc="0409001B" w:tentative="1">
+      <w:start w:val="1"/>
+      <w:numFmt w:val="lowerRoman"/>
+      <w:lvlText w:val="%9."/>
+      <w:lvlJc w:val="right"/>
+      <w:pPr>
+        <w:ind w:left="6480" w:hanging="180"/>
+      </w:pPr>
+    </w:lvl>
+  </w:abstractNum>
+  <w:abstractNum w:abstractNumId="14">
     <w:nsid w:val="77252835"/>
     <w:multiLevelType w:val="hybridMultilevel"/>
     <w:tmpl w:val="590810E8"/>
@@ -1603,7 +2233,7 @@
       </w:rPr>
     </w:lvl>
   </w:abstractNum>
-  <w:abstractNum w:abstractNumId="13">
+  <w:abstractNum w:abstractNumId="15">
     <w:nsid w:val="7AEC7694"/>
     <w:multiLevelType w:val="hybridMultilevel"/>
     <w:tmpl w:val="B48CF7E6"/>
@@ -1716,7 +2346,7 @@
       </w:rPr>
     </w:lvl>
   </w:abstractNum>
-  <w:abstractNum w:abstractNumId="14">
+  <w:abstractNum w:abstractNumId="16">
     <w:nsid w:val="7C3979D7"/>
     <w:multiLevelType w:val="hybridMultilevel"/>
     <w:tmpl w:val="FF620160"/>
@@ -1830,7 +2460,7 @@
     </w:lvl>
   </w:abstractNum>
   <w:num w:numId="1">
-    <w:abstractNumId w:val="12"/>
+    <w:abstractNumId w:val="14"/>
   </w:num>
   <w:num w:numId="2">
     <w:abstractNumId w:val="10"/>
@@ -1866,12 +2496,18 @@
     <w:abstractNumId w:val="0"/>
   </w:num>
   <w:num w:numId="13">
+    <w:abstractNumId w:val="15"/>
+  </w:num>
+  <w:num w:numId="14">
+    <w:abstractNumId w:val="16"/>
+  </w:num>
+  <w:num w:numId="15">
+    <w:abstractNumId w:val="12"/>
+  </w:num>
+  <w:num w:numId="16">
     <w:abstractNumId w:val="13"/>
   </w:num>
-  <w:num w:numId="14">
-    <w:abstractNumId w:val="14"/>
-  </w:num>
-  <w:num w:numId="15">
+  <w:num w:numId="17">
     <w:abstractNumId w:val="11"/>
   </w:num>
 </w:numbering>
@@ -2109,7 +2745,6 @@
   <w:style w:type="character" w:default="1" w:styleId="DefaultParagraphFont">
     <w:name w:val="Default Paragraph Font"/>
     <w:uiPriority w:val="1"/>
-    <w:semiHidden/>
     <w:unhideWhenUsed/>
   </w:style>
   <w:style w:type="table" w:default="1" w:styleId="TableNormal">
@@ -2731,6 +3366,21 @@
       <w:bCs/>
       <w:sz w:val="20"/>
       <w:szCs w:val="20"/>
+    </w:rPr>
+  </w:style>
+  <w:style w:type="character" w:styleId="IntenseReference">
+    <w:name w:val="Intense Reference"/>
+    <w:basedOn w:val="DefaultParagraphFont"/>
+    <w:uiPriority w:val="32"/>
+    <w:qFormat/>
+    <w:rsid w:val="00653158"/>
+    <w:rPr>
+      <w:b/>
+      <w:bCs/>
+      <w:smallCaps/>
+      <w:color w:val="C0504D" w:themeColor="accent2"/>
+      <w:spacing w:val="5"/>
+      <w:u w:val="single"/>
     </w:rPr>
   </w:style>
 </w:styles>
@@ -2968,7 +3618,6 @@
   <w:style w:type="character" w:default="1" w:styleId="DefaultParagraphFont">
     <w:name w:val="Default Paragraph Font"/>
     <w:uiPriority w:val="1"/>
-    <w:semiHidden/>
     <w:unhideWhenUsed/>
   </w:style>
   <w:style w:type="table" w:default="1" w:styleId="TableNormal">
@@ -3590,6 +4239,21 @@
       <w:bCs/>
       <w:sz w:val="20"/>
       <w:szCs w:val="20"/>
+    </w:rPr>
+  </w:style>
+  <w:style w:type="character" w:styleId="IntenseReference">
+    <w:name w:val="Intense Reference"/>
+    <w:basedOn w:val="DefaultParagraphFont"/>
+    <w:uiPriority w:val="32"/>
+    <w:qFormat/>
+    <w:rsid w:val="00653158"/>
+    <w:rPr>
+      <w:b/>
+      <w:bCs/>
+      <w:smallCaps/>
+      <w:color w:val="C0504D" w:themeColor="accent2"/>
+      <w:spacing w:val="5"/>
+      <w:u w:val="single"/>
     </w:rPr>
   </w:style>
 </w:styles>
@@ -3920,7 +4584,7 @@
 </file>
 
 <file path=customXml/itemProps1.xml><?xml version="1.0" encoding="utf-8"?>
-<ds:datastoreItem xmlns:ds="http://schemas.openxmlformats.org/officeDocument/2006/customXml" ds:itemID="{822B7D3D-A847-5042-81E4-8D5DBBA9B11A}">
+<ds:datastoreItem xmlns:ds="http://schemas.openxmlformats.org/officeDocument/2006/customXml" ds:itemID="{B87EF931-AA27-A140-B083-6454BA06B580}">
   <ds:schemaRefs>
     <ds:schemaRef ds:uri="http://schemas.openxmlformats.org/officeDocument/2006/bibliography"/>
   </ds:schemaRefs>

</xml_diff>

<commit_message>
Updated the lab to make it faster for the students
Updated the lab to make it faster for the students

Updated the lab to make it faster for the students

Updated the lab to make it faster for the students

Updated the lab to make it faster for the students

Updated the lab to make it faster for the students

Fixed typos

Added comment about the new async version 2.0.0-rc3

Added comment about the new async version 2.0.0-rc3

Added comment about the new async version 2.0.0-rc3

Corrected layout of the quiz

Added the original quiz html file as a reference
</commit_message>
<xml_diff>
--- a/node/lesson-57-building-web-servers/instructions/webservsers.docx
+++ b/node/lesson-57-building-web-servers/instructions/webservsers.docx
@@ -1,6 +1,6 @@
 
 <file path=word/document.xml><?xml version="1.0" encoding="utf-8"?>
-<w:document xmlns:wpc="http://schemas.microsoft.com/office/word/2010/wordprocessingCanvas" xmlns:mo="http://schemas.microsoft.com/office/mac/office/2008/main" xmlns:mc="http://schemas.openxmlformats.org/markup-compatibility/2006" xmlns:mv="urn:schemas-microsoft-com:mac:vml" xmlns:o="urn:schemas-microsoft-com:office:office" xmlns:r="http://schemas.openxmlformats.org/officeDocument/2006/relationships" xmlns:m="http://schemas.openxmlformats.org/officeDocument/2006/math" xmlns:v="urn:schemas-microsoft-com:vml" xmlns:wp14="http://schemas.microsoft.com/office/word/2010/wordprocessingDrawing" xmlns:wp="http://schemas.openxmlformats.org/drawingml/2006/wordprocessingDrawing" xmlns:w10="urn:schemas-microsoft-com:office:word" xmlns:w="http://schemas.openxmlformats.org/wordprocessingml/2006/main" xmlns:w14="http://schemas.microsoft.com/office/word/2010/wordml" xmlns:wpg="http://schemas.microsoft.com/office/word/2010/wordprocessingGroup" xmlns:wpi="http://schemas.microsoft.com/office/word/2010/wordprocessingInk" xmlns:wne="http://schemas.microsoft.com/office/word/2006/wordml" xmlns:wps="http://schemas.microsoft.com/office/word/2010/wordprocessingShape" mc:Ignorable="w14 wp14">
+<w:document xmlns:wpc="http://schemas.microsoft.com/office/word/2010/wordprocessingCanvas" xmlns:mo="http://schemas.microsoft.com/office/mac/office/2008/main" xmlns:mc="http://schemas.openxmlformats.org/markup-compatibility/2006" xmlns:mv="urn:schemas-microsoft-com:mac:vml" xmlns:o="urn:schemas-microsoft-com:office:office" xmlns:r="http://schemas.openxmlformats.org/officeDocument/2006/relationships" xmlns:m="http://schemas.openxmlformats.org/officeDocument/2006/math" xmlns:v="urn:schemas-microsoft-com:vml" xmlns:wp14="http://schemas.microsoft.com/office/word/2010/wordprocessingDrawing" xmlns:wp="http://schemas.openxmlformats.org/drawingml/2006/wordprocessingDrawing" xmlns:w10="urn:schemas-microsoft-com:office:word" xmlns:w="http://schemas.openxmlformats.org/wordprocessingml/2006/main" xmlns:w14="http://schemas.microsoft.com/office/word/2010/wordml" xmlns:w15="http://schemas.microsoft.com/office/word/2012/wordml" xmlns:wpg="http://schemas.microsoft.com/office/word/2010/wordprocessingGroup" xmlns:wpi="http://schemas.microsoft.com/office/word/2010/wordprocessingInk" xmlns:wne="http://schemas.microsoft.com/office/word/2006/wordml" xmlns:wps="http://schemas.microsoft.com/office/word/2010/wordprocessingShape" mc:Ignorable="w14 w15 wp14">
   <w:body>
     <w:p>
       <w:pPr>
@@ -152,7 +152,7 @@
       <w:r>
         <w:t xml:space="preserve">. Run this file from your IDE or from the command line. Navigate to </w:t>
       </w:r>
-      <w:hyperlink r:id="rId9" w:history="1">
+      <w:hyperlink r:id="rId8" w:history="1">
         <w:r>
           <w:rPr>
             <w:rStyle w:val="Hyperlink"/>
@@ -194,7 +194,7 @@
                     </pic:cNvPicPr>
                   </pic:nvPicPr>
                   <pic:blipFill>
-                    <a:blip r:embed="rId10">
+                    <a:blip r:embed="rId9">
                       <a:extLst>
                         <a:ext uri="{28A0092B-C50C-407E-A947-70E740481C1C}">
                           <a14:useLocalDpi xmlns:a14="http://schemas.microsoft.com/office/drawing/2010/main" val="0"/>
@@ -382,7 +382,7 @@
                     </pic:cNvPicPr>
                   </pic:nvPicPr>
                   <pic:blipFill>
-                    <a:blip r:embed="rId11">
+                    <a:blip r:embed="rId10">
                       <a:extLst>
                         <a:ext uri="{28A0092B-C50C-407E-A947-70E740481C1C}">
                           <a14:useLocalDpi xmlns:a14="http://schemas.microsoft.com/office/drawing/2010/main" val="0"/>
@@ -424,6 +424,29 @@
     </w:p>
     <w:p>
       <w:r>
+        <w:t xml:space="preserve">First, install </w:t>
+      </w:r>
+      <w:r>
+        <w:rPr>
+          <w:rStyle w:val="InlineCode"/>
+        </w:rPr>
+        <w:t>nodemon</w:t>
+      </w:r>
+      <w:r>
+        <w:t xml:space="preserve"> using </w:t>
+      </w:r>
+      <w:r>
+        <w:rPr>
+          <w:rStyle w:val="InlineCode"/>
+        </w:rPr>
+        <w:t>npm install –g nodemon</w:t>
+      </w:r>
+      <w:r>
+        <w:t>.  This will listen for file changes in the exercise and automatically restart the server.</w:t>
+      </w:r>
+    </w:p>
+    <w:p>
+      <w:r>
         <w:t xml:space="preserve">Change to the solution folder and start the solution server with </w:t>
       </w:r>
       <w:r>
@@ -435,7 +458,7 @@
       <w:r>
         <w:t xml:space="preserve">.  In a browser display the first page with </w:t>
       </w:r>
-      <w:hyperlink r:id="rId12" w:history="1">
+      <w:hyperlink r:id="rId11" w:history="1">
         <w:r>
           <w:rPr>
             <w:rStyle w:val="Hyperlink"/>
@@ -491,7 +514,7 @@
                     </pic:cNvPicPr>
                   </pic:nvPicPr>
                   <pic:blipFill>
-                    <a:blip r:embed="rId13">
+                    <a:blip r:embed="rId12">
                       <a:extLst>
                         <a:ext uri="{28A0092B-C50C-407E-A947-70E740481C1C}">
                           <a14:useLocalDpi xmlns:a14="http://schemas.microsoft.com/office/drawing/2010/main" val="0"/>
@@ -562,7 +585,7 @@
                     </pic:cNvPicPr>
                   </pic:nvPicPr>
                   <pic:blipFill>
-                    <a:blip r:embed="rId14">
+                    <a:blip r:embed="rId13">
                       <a:extLst>
                         <a:ext uri="{28A0092B-C50C-407E-A947-70E740481C1C}">
                           <a14:useLocalDpi xmlns:a14="http://schemas.microsoft.com/office/drawing/2010/main" val="0"/>
@@ -636,7 +659,7 @@
                     </pic:cNvPicPr>
                   </pic:nvPicPr>
                   <pic:blipFill>
-                    <a:blip r:embed="rId15">
+                    <a:blip r:embed="rId14">
                       <a:extLst>
                         <a:ext uri="{28A0092B-C50C-407E-A947-70E740481C1C}">
                           <a14:useLocalDpi xmlns:a14="http://schemas.microsoft.com/office/drawing/2010/main" val="0"/>
@@ -736,7 +759,7 @@
                     </pic:cNvPicPr>
                   </pic:nvPicPr>
                   <pic:blipFill>
-                    <a:blip r:embed="rId16">
+                    <a:blip r:embed="rId15">
                       <a:extLst>
                         <a:ext uri="{28A0092B-C50C-407E-A947-70E740481C1C}">
                           <a14:useLocalDpi xmlns:a14="http://schemas.microsoft.com/office/drawing/2010/main" val="0"/>
@@ -798,7 +821,7 @@
                     </pic:cNvPicPr>
                   </pic:nvPicPr>
                   <pic:blipFill>
-                    <a:blip r:embed="rId17">
+                    <a:blip r:embed="rId16">
                       <a:extLst>
                         <a:ext uri="{28A0092B-C50C-407E-A947-70E740481C1C}">
                           <a14:useLocalDpi xmlns:a14="http://schemas.microsoft.com/office/drawing/2010/main" val="0"/>
@@ -869,7 +892,7 @@
                     </pic:cNvPicPr>
                   </pic:nvPicPr>
                   <pic:blipFill>
-                    <a:blip r:embed="rId18">
+                    <a:blip r:embed="rId17">
                       <a:extLst>
                         <a:ext uri="{28A0092B-C50C-407E-A947-70E740481C1C}">
                           <a14:useLocalDpi xmlns:a14="http://schemas.microsoft.com/office/drawing/2010/main" val="0"/>
@@ -946,7 +969,7 @@
                     </pic:cNvPicPr>
                   </pic:nvPicPr>
                   <pic:blipFill>
-                    <a:blip r:embed="rId19">
+                    <a:blip r:embed="rId18">
                       <a:extLst>
                         <a:ext uri="{28A0092B-C50C-407E-A947-70E740481C1C}">
                           <a14:useLocalDpi xmlns:a14="http://schemas.microsoft.com/office/drawing/2010/main" val="0"/>
@@ -1017,7 +1040,7 @@
                     </pic:cNvPicPr>
                   </pic:nvPicPr>
                   <pic:blipFill>
-                    <a:blip r:embed="rId20">
+                    <a:blip r:embed="rId19">
                       <a:extLst>
                         <a:ext uri="{28A0092B-C50C-407E-A947-70E740481C1C}">
                           <a14:useLocalDpi xmlns:a14="http://schemas.microsoft.com/office/drawing/2010/main" val="0"/>
@@ -1079,7 +1102,7 @@
                     </pic:cNvPicPr>
                   </pic:nvPicPr>
                   <pic:blipFill>
-                    <a:blip r:embed="rId21">
+                    <a:blip r:embed="rId20">
                       <a:extLst>
                         <a:ext uri="{28A0092B-C50C-407E-A947-70E740481C1C}">
                           <a14:useLocalDpi xmlns:a14="http://schemas.microsoft.com/office/drawing/2010/main" val="0"/>
@@ -1147,7 +1170,7 @@
                     </pic:cNvPicPr>
                   </pic:nvPicPr>
                   <pic:blipFill>
-                    <a:blip r:embed="rId22">
+                    <a:blip r:embed="rId21">
                       <a:extLst>
                         <a:ext uri="{28A0092B-C50C-407E-A947-70E740481C1C}">
                           <a14:useLocalDpi xmlns:a14="http://schemas.microsoft.com/office/drawing/2010/main" val="0"/>
@@ -1224,7 +1247,18 @@
         </w:numPr>
       </w:pPr>
       <w:r>
-        <w:t>If we wanted to make the pages dynamic.  For example, place the username in the success.html file.  How would we do this?</w:t>
+        <w:t>If we wanted dynamic</w:t>
+      </w:r>
+      <w:r>
+        <w:t xml:space="preserve"> pages.  For example, </w:t>
+      </w:r>
+      <w:r>
+        <w:t xml:space="preserve">to </w:t>
+      </w:r>
+      <w:bookmarkStart w:id="2" w:name="_GoBack"/>
+      <w:bookmarkEnd w:id="2"/>
+      <w:r>
+        <w:t>place the username in the success.html file.  How would we do this?</w:t>
       </w:r>
     </w:p>
     <w:p>
@@ -1260,19 +1294,14 @@
         <w:t xml:space="preserve"> don’t change, they just get sent to the browser</w:t>
       </w:r>
       <w:r>
-        <w:t>.  There might be thousands of images, CSS files, JS files, and o</w:t>
-      </w:r>
-      <w:bookmarkStart w:id="2" w:name="_GoBack"/>
-      <w:bookmarkEnd w:id="2"/>
-      <w:r>
-        <w:t>ther static files.</w:t>
+        <w:t>.  There might be thousands of images, CSS files, JS files, and other static files.</w:t>
       </w:r>
     </w:p>
     <w:p/>
     <w:p/>
     <w:sectPr>
-      <w:headerReference w:type="default" r:id="rId23"/>
-      <w:footerReference w:type="default" r:id="rId24"/>
+      <w:headerReference w:type="default" r:id="rId22"/>
+      <w:footerReference w:type="default" r:id="rId23"/>
       <w:pgSz w:w="12240" w:h="15840"/>
       <w:pgMar w:top="1440" w:right="1800" w:bottom="1440" w:left="1800" w:header="475" w:footer="475" w:gutter="0"/>
       <w:cols w:space="720"/>
@@ -1283,7 +1312,7 @@
 </file>
 
 <file path=word/endnotes.xml><?xml version="1.0" encoding="utf-8"?>
-<w:endnotes xmlns:wpc="http://schemas.microsoft.com/office/word/2010/wordprocessingCanvas" xmlns:mo="http://schemas.microsoft.com/office/mac/office/2008/main" xmlns:mc="http://schemas.openxmlformats.org/markup-compatibility/2006" xmlns:mv="urn:schemas-microsoft-com:mac:vml" xmlns:o="urn:schemas-microsoft-com:office:office" xmlns:r="http://schemas.openxmlformats.org/officeDocument/2006/relationships" xmlns:m="http://schemas.openxmlformats.org/officeDocument/2006/math" xmlns:v="urn:schemas-microsoft-com:vml" xmlns:wp14="http://schemas.microsoft.com/office/word/2010/wordprocessingDrawing" xmlns:wp="http://schemas.openxmlformats.org/drawingml/2006/wordprocessingDrawing" xmlns:w10="urn:schemas-microsoft-com:office:word" xmlns:w="http://schemas.openxmlformats.org/wordprocessingml/2006/main" xmlns:w14="http://schemas.microsoft.com/office/word/2010/wordml" xmlns:wpg="http://schemas.microsoft.com/office/word/2010/wordprocessingGroup" xmlns:wpi="http://schemas.microsoft.com/office/word/2010/wordprocessingInk" xmlns:wne="http://schemas.microsoft.com/office/word/2006/wordml" xmlns:wps="http://schemas.microsoft.com/office/word/2010/wordprocessingShape" mc:Ignorable="w14 wp14">
+<w:endnotes xmlns:wpc="http://schemas.microsoft.com/office/word/2010/wordprocessingCanvas" xmlns:mo="http://schemas.microsoft.com/office/mac/office/2008/main" xmlns:mc="http://schemas.openxmlformats.org/markup-compatibility/2006" xmlns:mv="urn:schemas-microsoft-com:mac:vml" xmlns:o="urn:schemas-microsoft-com:office:office" xmlns:r="http://schemas.openxmlformats.org/officeDocument/2006/relationships" xmlns:m="http://schemas.openxmlformats.org/officeDocument/2006/math" xmlns:v="urn:schemas-microsoft-com:vml" xmlns:wp14="http://schemas.microsoft.com/office/word/2010/wordprocessingDrawing" xmlns:wp="http://schemas.openxmlformats.org/drawingml/2006/wordprocessingDrawing" xmlns:w10="urn:schemas-microsoft-com:office:word" xmlns:w="http://schemas.openxmlformats.org/wordprocessingml/2006/main" xmlns:w14="http://schemas.microsoft.com/office/word/2010/wordml" xmlns:w15="http://schemas.microsoft.com/office/word/2012/wordml" xmlns:wpg="http://schemas.microsoft.com/office/word/2010/wordprocessingGroup" xmlns:wpi="http://schemas.microsoft.com/office/word/2010/wordprocessingInk" xmlns:wne="http://schemas.microsoft.com/office/word/2006/wordml" xmlns:wps="http://schemas.microsoft.com/office/word/2010/wordprocessingShape" mc:Ignorable="w14 w15 wp14">
   <w:endnote w:type="separator" w:id="-1">
     <w:p>
       <w:r>
@@ -1302,7 +1331,7 @@
 </file>
 
 <file path=word/footer1.xml><?xml version="1.0" encoding="utf-8"?>
-<w:ftr xmlns:wpc="http://schemas.microsoft.com/office/word/2010/wordprocessingCanvas" xmlns:mo="http://schemas.microsoft.com/office/mac/office/2008/main" xmlns:mc="http://schemas.openxmlformats.org/markup-compatibility/2006" xmlns:mv="urn:schemas-microsoft-com:mac:vml" xmlns:o="urn:schemas-microsoft-com:office:office" xmlns:r="http://schemas.openxmlformats.org/officeDocument/2006/relationships" xmlns:m="http://schemas.openxmlformats.org/officeDocument/2006/math" xmlns:v="urn:schemas-microsoft-com:vml" xmlns:wp14="http://schemas.microsoft.com/office/word/2010/wordprocessingDrawing" xmlns:wp="http://schemas.openxmlformats.org/drawingml/2006/wordprocessingDrawing" xmlns:w10="urn:schemas-microsoft-com:office:word" xmlns:w="http://schemas.openxmlformats.org/wordprocessingml/2006/main" xmlns:w14="http://schemas.microsoft.com/office/word/2010/wordml" xmlns:wpg="http://schemas.microsoft.com/office/word/2010/wordprocessingGroup" xmlns:wpi="http://schemas.microsoft.com/office/word/2010/wordprocessingInk" xmlns:wne="http://schemas.microsoft.com/office/word/2006/wordml" xmlns:wps="http://schemas.microsoft.com/office/word/2010/wordprocessingShape" mc:Ignorable="w14 wp14">
+<w:ftr xmlns:wpc="http://schemas.microsoft.com/office/word/2010/wordprocessingCanvas" xmlns:mo="http://schemas.microsoft.com/office/mac/office/2008/main" xmlns:mc="http://schemas.openxmlformats.org/markup-compatibility/2006" xmlns:mv="urn:schemas-microsoft-com:mac:vml" xmlns:o="urn:schemas-microsoft-com:office:office" xmlns:r="http://schemas.openxmlformats.org/officeDocument/2006/relationships" xmlns:m="http://schemas.openxmlformats.org/officeDocument/2006/math" xmlns:v="urn:schemas-microsoft-com:vml" xmlns:wp14="http://schemas.microsoft.com/office/word/2010/wordprocessingDrawing" xmlns:wp="http://schemas.openxmlformats.org/drawingml/2006/wordprocessingDrawing" xmlns:w10="urn:schemas-microsoft-com:office:word" xmlns:w="http://schemas.openxmlformats.org/wordprocessingml/2006/main" xmlns:w14="http://schemas.microsoft.com/office/word/2010/wordml" xmlns:w15="http://schemas.microsoft.com/office/word/2012/wordml" xmlns:wpg="http://schemas.microsoft.com/office/word/2010/wordprocessingGroup" xmlns:wpi="http://schemas.microsoft.com/office/word/2010/wordprocessingInk" xmlns:wne="http://schemas.microsoft.com/office/word/2006/wordml" xmlns:wps="http://schemas.microsoft.com/office/word/2010/wordprocessingShape" mc:Ignorable="w14 w15 wp14">
   <w:p>
     <w:pPr>
       <w:pStyle w:val="Footer"/>
@@ -1388,7 +1417,7 @@
         <w:noProof/>
         <w:sz w:val="22"/>
       </w:rPr>
-      <w:t>2</w:t>
+      <w:t>1</w:t>
     </w:r>
     <w:r>
       <w:rPr>
@@ -1401,7 +1430,7 @@
 </file>
 
 <file path=word/footnotes.xml><?xml version="1.0" encoding="utf-8"?>
-<w:footnotes xmlns:wpc="http://schemas.microsoft.com/office/word/2010/wordprocessingCanvas" xmlns:mo="http://schemas.microsoft.com/office/mac/office/2008/main" xmlns:mc="http://schemas.openxmlformats.org/markup-compatibility/2006" xmlns:mv="urn:schemas-microsoft-com:mac:vml" xmlns:o="urn:schemas-microsoft-com:office:office" xmlns:r="http://schemas.openxmlformats.org/officeDocument/2006/relationships" xmlns:m="http://schemas.openxmlformats.org/officeDocument/2006/math" xmlns:v="urn:schemas-microsoft-com:vml" xmlns:wp14="http://schemas.microsoft.com/office/word/2010/wordprocessingDrawing" xmlns:wp="http://schemas.openxmlformats.org/drawingml/2006/wordprocessingDrawing" xmlns:w10="urn:schemas-microsoft-com:office:word" xmlns:w="http://schemas.openxmlformats.org/wordprocessingml/2006/main" xmlns:w14="http://schemas.microsoft.com/office/word/2010/wordml" xmlns:wpg="http://schemas.microsoft.com/office/word/2010/wordprocessingGroup" xmlns:wpi="http://schemas.microsoft.com/office/word/2010/wordprocessingInk" xmlns:wne="http://schemas.microsoft.com/office/word/2006/wordml" xmlns:wps="http://schemas.microsoft.com/office/word/2010/wordprocessingShape" mc:Ignorable="w14 wp14">
+<w:footnotes xmlns:wpc="http://schemas.microsoft.com/office/word/2010/wordprocessingCanvas" xmlns:mo="http://schemas.microsoft.com/office/mac/office/2008/main" xmlns:mc="http://schemas.openxmlformats.org/markup-compatibility/2006" xmlns:mv="urn:schemas-microsoft-com:mac:vml" xmlns:o="urn:schemas-microsoft-com:office:office" xmlns:r="http://schemas.openxmlformats.org/officeDocument/2006/relationships" xmlns:m="http://schemas.openxmlformats.org/officeDocument/2006/math" xmlns:v="urn:schemas-microsoft-com:vml" xmlns:wp14="http://schemas.microsoft.com/office/word/2010/wordprocessingDrawing" xmlns:wp="http://schemas.openxmlformats.org/drawingml/2006/wordprocessingDrawing" xmlns:w10="urn:schemas-microsoft-com:office:word" xmlns:w="http://schemas.openxmlformats.org/wordprocessingml/2006/main" xmlns:w14="http://schemas.microsoft.com/office/word/2010/wordml" xmlns:w15="http://schemas.microsoft.com/office/word/2012/wordml" xmlns:wpg="http://schemas.microsoft.com/office/word/2010/wordprocessingGroup" xmlns:wpi="http://schemas.microsoft.com/office/word/2010/wordprocessingInk" xmlns:wne="http://schemas.microsoft.com/office/word/2006/wordml" xmlns:wps="http://schemas.microsoft.com/office/word/2010/wordprocessingShape" mc:Ignorable="w14 w15 wp14">
   <w:footnote w:type="separator" w:id="-1">
     <w:p>
       <w:r>
@@ -1420,7 +1449,7 @@
 </file>
 
 <file path=word/header1.xml><?xml version="1.0" encoding="utf-8"?>
-<w:hdr xmlns:wpc="http://schemas.microsoft.com/office/word/2010/wordprocessingCanvas" xmlns:mo="http://schemas.microsoft.com/office/mac/office/2008/main" xmlns:mc="http://schemas.openxmlformats.org/markup-compatibility/2006" xmlns:mv="urn:schemas-microsoft-com:mac:vml" xmlns:o="urn:schemas-microsoft-com:office:office" xmlns:r="http://schemas.openxmlformats.org/officeDocument/2006/relationships" xmlns:m="http://schemas.openxmlformats.org/officeDocument/2006/math" xmlns:v="urn:schemas-microsoft-com:vml" xmlns:wp14="http://schemas.microsoft.com/office/word/2010/wordprocessingDrawing" xmlns:wp="http://schemas.openxmlformats.org/drawingml/2006/wordprocessingDrawing" xmlns:w10="urn:schemas-microsoft-com:office:word" xmlns:w="http://schemas.openxmlformats.org/wordprocessingml/2006/main" xmlns:w14="http://schemas.microsoft.com/office/word/2010/wordml" xmlns:wpg="http://schemas.microsoft.com/office/word/2010/wordprocessingGroup" xmlns:wpi="http://schemas.microsoft.com/office/word/2010/wordprocessingInk" xmlns:wne="http://schemas.microsoft.com/office/word/2006/wordml" xmlns:wps="http://schemas.microsoft.com/office/word/2010/wordprocessingShape" mc:Ignorable="w14 wp14">
+<w:hdr xmlns:wpc="http://schemas.microsoft.com/office/word/2010/wordprocessingCanvas" xmlns:mo="http://schemas.microsoft.com/office/mac/office/2008/main" xmlns:mc="http://schemas.openxmlformats.org/markup-compatibility/2006" xmlns:mv="urn:schemas-microsoft-com:mac:vml" xmlns:o="urn:schemas-microsoft-com:office:office" xmlns:r="http://schemas.openxmlformats.org/officeDocument/2006/relationships" xmlns:m="http://schemas.openxmlformats.org/officeDocument/2006/math" xmlns:v="urn:schemas-microsoft-com:vml" xmlns:wp14="http://schemas.microsoft.com/office/word/2010/wordprocessingDrawing" xmlns:wp="http://schemas.openxmlformats.org/drawingml/2006/wordprocessingDrawing" xmlns:w10="urn:schemas-microsoft-com:office:word" xmlns:w="http://schemas.openxmlformats.org/wordprocessingml/2006/main" xmlns:w14="http://schemas.microsoft.com/office/word/2010/wordml" xmlns:w15="http://schemas.microsoft.com/office/word/2012/wordml" xmlns:wpg="http://schemas.microsoft.com/office/word/2010/wordprocessingGroup" xmlns:wpi="http://schemas.microsoft.com/office/word/2010/wordprocessingInk" xmlns:wne="http://schemas.microsoft.com/office/word/2006/wordml" xmlns:wps="http://schemas.microsoft.com/office/word/2010/wordprocessingShape" mc:Ignorable="w14 w15 wp14">
   <w:p>
     <w:pPr>
       <w:tabs>
@@ -1455,7 +1484,7 @@
 </file>
 
 <file path=word/numbering.xml><?xml version="1.0" encoding="utf-8"?>
-<w:numbering xmlns:wpc="http://schemas.microsoft.com/office/word/2010/wordprocessingCanvas" xmlns:mo="http://schemas.microsoft.com/office/mac/office/2008/main" xmlns:mc="http://schemas.openxmlformats.org/markup-compatibility/2006" xmlns:mv="urn:schemas-microsoft-com:mac:vml" xmlns:o="urn:schemas-microsoft-com:office:office" xmlns:r="http://schemas.openxmlformats.org/officeDocument/2006/relationships" xmlns:m="http://schemas.openxmlformats.org/officeDocument/2006/math" xmlns:v="urn:schemas-microsoft-com:vml" xmlns:wp14="http://schemas.microsoft.com/office/word/2010/wordprocessingDrawing" xmlns:wp="http://schemas.openxmlformats.org/drawingml/2006/wordprocessingDrawing" xmlns:w10="urn:schemas-microsoft-com:office:word" xmlns:w="http://schemas.openxmlformats.org/wordprocessingml/2006/main" xmlns:w14="http://schemas.microsoft.com/office/word/2010/wordml" xmlns:wpg="http://schemas.microsoft.com/office/word/2010/wordprocessingGroup" xmlns:wpi="http://schemas.microsoft.com/office/word/2010/wordprocessingInk" xmlns:wne="http://schemas.microsoft.com/office/word/2006/wordml" xmlns:wps="http://schemas.microsoft.com/office/word/2010/wordprocessingShape" mc:Ignorable="w14 wp14">
+<w:numbering xmlns:wpc="http://schemas.microsoft.com/office/word/2010/wordprocessingCanvas" xmlns:mo="http://schemas.microsoft.com/office/mac/office/2008/main" xmlns:mc="http://schemas.openxmlformats.org/markup-compatibility/2006" xmlns:mv="urn:schemas-microsoft-com:mac:vml" xmlns:o="urn:schemas-microsoft-com:office:office" xmlns:r="http://schemas.openxmlformats.org/officeDocument/2006/relationships" xmlns:m="http://schemas.openxmlformats.org/officeDocument/2006/math" xmlns:v="urn:schemas-microsoft-com:vml" xmlns:wp14="http://schemas.microsoft.com/office/word/2010/wordprocessingDrawing" xmlns:wp="http://schemas.openxmlformats.org/drawingml/2006/wordprocessingDrawing" xmlns:w10="urn:schemas-microsoft-com:office:word" xmlns:w="http://schemas.openxmlformats.org/wordprocessingml/2006/main" xmlns:w14="http://schemas.microsoft.com/office/word/2010/wordml" xmlns:w15="http://schemas.microsoft.com/office/word/2012/wordml" xmlns:wpg="http://schemas.microsoft.com/office/word/2010/wordprocessingGroup" xmlns:wpi="http://schemas.microsoft.com/office/word/2010/wordprocessingInk" xmlns:wne="http://schemas.microsoft.com/office/word/2006/wordml" xmlns:wps="http://schemas.microsoft.com/office/word/2010/wordprocessingShape" mc:Ignorable="w14 w15 wp14">
   <w:abstractNum w:abstractNumId="0">
     <w:nsid w:val="FFFFFF1D"/>
     <w:multiLevelType w:val="multilevel"/>
@@ -2514,7 +2543,7 @@
 </file>
 
 <file path=word/styles.xml><?xml version="1.0" encoding="utf-8"?>
-<w:styles xmlns:mc="http://schemas.openxmlformats.org/markup-compatibility/2006" xmlns:r="http://schemas.openxmlformats.org/officeDocument/2006/relationships" xmlns:w="http://schemas.openxmlformats.org/wordprocessingml/2006/main" xmlns:w14="http://schemas.microsoft.com/office/word/2010/wordml" mc:Ignorable="w14">
+<w:styles xmlns:mc="http://schemas.openxmlformats.org/markup-compatibility/2006" xmlns:r="http://schemas.openxmlformats.org/officeDocument/2006/relationships" xmlns:w="http://schemas.openxmlformats.org/wordprocessingml/2006/main" xmlns:w14="http://schemas.microsoft.com/office/word/2010/wordml" xmlns:w15="http://schemas.microsoft.com/office/word/2012/wordml" mc:Ignorable="w14 w15">
   <w:docDefaults>
     <w:rPrDefault>
       <w:rPr>
@@ -2526,144 +2555,387 @@
     </w:rPrDefault>
     <w:pPrDefault/>
   </w:docDefaults>
-  <w:latentStyles w:defLockedState="0" w:defUIPriority="99" w:defSemiHidden="1" w:defUnhideWhenUsed="1" w:defQFormat="0" w:count="276">
-    <w:lsdException w:name="Normal" w:semiHidden="0" w:uiPriority="0" w:unhideWhenUsed="0" w:qFormat="1"/>
-    <w:lsdException w:name="heading 1" w:semiHidden="0" w:uiPriority="9" w:unhideWhenUsed="0" w:qFormat="1"/>
-    <w:lsdException w:name="heading 2" w:uiPriority="9" w:qFormat="1"/>
-    <w:lsdException w:name="heading 3" w:uiPriority="9" w:qFormat="1"/>
-    <w:lsdException w:name="heading 4" w:uiPriority="9" w:qFormat="1"/>
-    <w:lsdException w:name="heading 5" w:uiPriority="9" w:qFormat="1"/>
-    <w:lsdException w:name="heading 6" w:uiPriority="9" w:qFormat="1"/>
-    <w:lsdException w:name="heading 7" w:uiPriority="9" w:qFormat="1"/>
-    <w:lsdException w:name="heading 8" w:uiPriority="9" w:qFormat="1"/>
-    <w:lsdException w:name="heading 9" w:uiPriority="9" w:qFormat="1"/>
-    <w:lsdException w:name="toc 1" w:uiPriority="39"/>
-    <w:lsdException w:name="toc 2" w:uiPriority="39"/>
-    <w:lsdException w:name="toc 3" w:uiPriority="39"/>
-    <w:lsdException w:name="toc 4" w:uiPriority="39"/>
-    <w:lsdException w:name="toc 5" w:uiPriority="39"/>
-    <w:lsdException w:name="toc 6" w:uiPriority="39"/>
-    <w:lsdException w:name="toc 7" w:uiPriority="39"/>
-    <w:lsdException w:name="toc 8" w:uiPriority="39"/>
-    <w:lsdException w:name="toc 9" w:uiPriority="39"/>
-    <w:lsdException w:name="caption" w:uiPriority="35" w:qFormat="1"/>
-    <w:lsdException w:name="Title" w:semiHidden="0" w:uiPriority="10" w:unhideWhenUsed="0" w:qFormat="1"/>
-    <w:lsdException w:name="Default Paragraph Font" w:uiPriority="1"/>
-    <w:lsdException w:name="Subtitle" w:semiHidden="0" w:uiPriority="11" w:unhideWhenUsed="0" w:qFormat="1"/>
-    <w:lsdException w:name="Strong" w:semiHidden="0" w:uiPriority="22" w:unhideWhenUsed="0" w:qFormat="1"/>
-    <w:lsdException w:name="Emphasis" w:semiHidden="0" w:uiPriority="20" w:unhideWhenUsed="0" w:qFormat="1"/>
-    <w:lsdException w:name="Table Grid" w:semiHidden="0" w:uiPriority="59" w:unhideWhenUsed="0"/>
-    <w:lsdException w:name="Placeholder Text" w:unhideWhenUsed="0"/>
-    <w:lsdException w:name="No Spacing" w:semiHidden="0" w:uiPriority="1" w:unhideWhenUsed="0" w:qFormat="1"/>
-    <w:lsdException w:name="Light Shading" w:semiHidden="0" w:uiPriority="60" w:unhideWhenUsed="0"/>
-    <w:lsdException w:name="Light List" w:semiHidden="0" w:uiPriority="61" w:unhideWhenUsed="0"/>
-    <w:lsdException w:name="Light Grid" w:semiHidden="0" w:uiPriority="62" w:unhideWhenUsed="0"/>
-    <w:lsdException w:name="Medium Shading 1" w:semiHidden="0" w:uiPriority="63" w:unhideWhenUsed="0"/>
-    <w:lsdException w:name="Medium Shading 2" w:semiHidden="0" w:uiPriority="64" w:unhideWhenUsed="0"/>
-    <w:lsdException w:name="Medium List 1" w:semiHidden="0" w:uiPriority="65" w:unhideWhenUsed="0"/>
-    <w:lsdException w:name="Medium List 2" w:semiHidden="0" w:uiPriority="66" w:unhideWhenUsed="0"/>
-    <w:lsdException w:name="Medium Grid 1" w:semiHidden="0" w:uiPriority="67" w:unhideWhenUsed="0"/>
-    <w:lsdException w:name="Medium Grid 2" w:semiHidden="0" w:uiPriority="68" w:unhideWhenUsed="0"/>
-    <w:lsdException w:name="Medium Grid 3" w:semiHidden="0" w:uiPriority="69" w:unhideWhenUsed="0"/>
-    <w:lsdException w:name="Dark List" w:semiHidden="0" w:uiPriority="70" w:unhideWhenUsed="0"/>
-    <w:lsdException w:name="Colorful Shading" w:semiHidden="0" w:uiPriority="71" w:unhideWhenUsed="0"/>
-    <w:lsdException w:name="Colorful List" w:semiHidden="0" w:uiPriority="72" w:unhideWhenUsed="0"/>
-    <w:lsdException w:name="Colorful Grid" w:semiHidden="0" w:uiPriority="73" w:unhideWhenUsed="0"/>
-    <w:lsdException w:name="Light Shading Accent 1" w:semiHidden="0" w:uiPriority="60" w:unhideWhenUsed="0"/>
-    <w:lsdException w:name="Light List Accent 1" w:semiHidden="0" w:uiPriority="61" w:unhideWhenUsed="0"/>
-    <w:lsdException w:name="Light Grid Accent 1" w:semiHidden="0" w:uiPriority="62" w:unhideWhenUsed="0"/>
-    <w:lsdException w:name="Medium Shading 1 Accent 1" w:semiHidden="0" w:uiPriority="63" w:unhideWhenUsed="0"/>
-    <w:lsdException w:name="Medium Shading 2 Accent 1" w:semiHidden="0" w:uiPriority="64" w:unhideWhenUsed="0"/>
-    <w:lsdException w:name="Medium List 1 Accent 1" w:semiHidden="0" w:uiPriority="65" w:unhideWhenUsed="0"/>
-    <w:lsdException w:name="Revision" w:unhideWhenUsed="0"/>
-    <w:lsdException w:name="List Paragraph" w:semiHidden="0" w:uiPriority="34" w:unhideWhenUsed="0" w:qFormat="1"/>
-    <w:lsdException w:name="Quote" w:semiHidden="0" w:uiPriority="29" w:unhideWhenUsed="0" w:qFormat="1"/>
-    <w:lsdException w:name="Intense Quote" w:semiHidden="0" w:uiPriority="30" w:unhideWhenUsed="0" w:qFormat="1"/>
-    <w:lsdException w:name="Medium List 2 Accent 1" w:semiHidden="0" w:uiPriority="66" w:unhideWhenUsed="0"/>
-    <w:lsdException w:name="Medium Grid 1 Accent 1" w:semiHidden="0" w:uiPriority="67" w:unhideWhenUsed="0"/>
-    <w:lsdException w:name="Medium Grid 2 Accent 1" w:semiHidden="0" w:uiPriority="68" w:unhideWhenUsed="0"/>
-    <w:lsdException w:name="Medium Grid 3 Accent 1" w:semiHidden="0" w:uiPriority="69" w:unhideWhenUsed="0"/>
-    <w:lsdException w:name="Dark List Accent 1" w:semiHidden="0" w:uiPriority="70" w:unhideWhenUsed="0"/>
-    <w:lsdException w:name="Colorful Shading Accent 1" w:semiHidden="0" w:uiPriority="71" w:unhideWhenUsed="0"/>
-    <w:lsdException w:name="Colorful List Accent 1" w:semiHidden="0" w:uiPriority="72" w:unhideWhenUsed="0"/>
-    <w:lsdException w:name="Colorful Grid Accent 1" w:semiHidden="0" w:uiPriority="73" w:unhideWhenUsed="0"/>
-    <w:lsdException w:name="Light Shading Accent 2" w:semiHidden="0" w:uiPriority="60" w:unhideWhenUsed="0"/>
-    <w:lsdException w:name="Light List Accent 2" w:semiHidden="0" w:uiPriority="61" w:unhideWhenUsed="0"/>
-    <w:lsdException w:name="Light Grid Accent 2" w:semiHidden="0" w:uiPriority="62" w:unhideWhenUsed="0"/>
-    <w:lsdException w:name="Medium Shading 1 Accent 2" w:semiHidden="0" w:uiPriority="63" w:unhideWhenUsed="0"/>
-    <w:lsdException w:name="Medium Shading 2 Accent 2" w:semiHidden="0" w:uiPriority="64" w:unhideWhenUsed="0"/>
-    <w:lsdException w:name="Medium List 1 Accent 2" w:semiHidden="0" w:uiPriority="65" w:unhideWhenUsed="0"/>
-    <w:lsdException w:name="Medium List 2 Accent 2" w:semiHidden="0" w:uiPriority="66" w:unhideWhenUsed="0"/>
-    <w:lsdException w:name="Medium Grid 1 Accent 2" w:semiHidden="0" w:uiPriority="67" w:unhideWhenUsed="0"/>
-    <w:lsdException w:name="Medium Grid 2 Accent 2" w:semiHidden="0" w:uiPriority="68" w:unhideWhenUsed="0"/>
-    <w:lsdException w:name="Medium Grid 3 Accent 2" w:semiHidden="0" w:uiPriority="69" w:unhideWhenUsed="0"/>
-    <w:lsdException w:name="Dark List Accent 2" w:semiHidden="0" w:uiPriority="70" w:unhideWhenUsed="0"/>
-    <w:lsdException w:name="Colorful Shading Accent 2" w:semiHidden="0" w:uiPriority="71" w:unhideWhenUsed="0"/>
-    <w:lsdException w:name="Colorful List Accent 2" w:semiHidden="0" w:uiPriority="72" w:unhideWhenUsed="0"/>
-    <w:lsdException w:name="Colorful Grid Accent 2" w:semiHidden="0" w:uiPriority="73" w:unhideWhenUsed="0"/>
-    <w:lsdException w:name="Light Shading Accent 3" w:semiHidden="0" w:uiPriority="60" w:unhideWhenUsed="0"/>
-    <w:lsdException w:name="Light List Accent 3" w:semiHidden="0" w:uiPriority="61" w:unhideWhenUsed="0"/>
-    <w:lsdException w:name="Light Grid Accent 3" w:semiHidden="0" w:uiPriority="62" w:unhideWhenUsed="0"/>
-    <w:lsdException w:name="Medium Shading 1 Accent 3" w:semiHidden="0" w:uiPriority="63" w:unhideWhenUsed="0"/>
-    <w:lsdException w:name="Medium Shading 2 Accent 3" w:semiHidden="0" w:uiPriority="64" w:unhideWhenUsed="0"/>
-    <w:lsdException w:name="Medium List 1 Accent 3" w:semiHidden="0" w:uiPriority="65" w:unhideWhenUsed="0"/>
-    <w:lsdException w:name="Medium List 2 Accent 3" w:semiHidden="0" w:uiPriority="66" w:unhideWhenUsed="0"/>
-    <w:lsdException w:name="Medium Grid 1 Accent 3" w:semiHidden="0" w:uiPriority="67" w:unhideWhenUsed="0"/>
-    <w:lsdException w:name="Medium Grid 2 Accent 3" w:semiHidden="0" w:uiPriority="68" w:unhideWhenUsed="0"/>
-    <w:lsdException w:name="Medium Grid 3 Accent 3" w:semiHidden="0" w:uiPriority="69" w:unhideWhenUsed="0"/>
-    <w:lsdException w:name="Dark List Accent 3" w:semiHidden="0" w:uiPriority="70" w:unhideWhenUsed="0"/>
-    <w:lsdException w:name="Colorful Shading Accent 3" w:semiHidden="0" w:uiPriority="71" w:unhideWhenUsed="0"/>
-    <w:lsdException w:name="Colorful List Accent 3" w:semiHidden="0" w:uiPriority="72" w:unhideWhenUsed="0"/>
-    <w:lsdException w:name="Colorful Grid Accent 3" w:semiHidden="0" w:uiPriority="73" w:unhideWhenUsed="0"/>
-    <w:lsdException w:name="Light Shading Accent 4" w:semiHidden="0" w:uiPriority="60" w:unhideWhenUsed="0"/>
-    <w:lsdException w:name="Light List Accent 4" w:semiHidden="0" w:uiPriority="61" w:unhideWhenUsed="0"/>
-    <w:lsdException w:name="Light Grid Accent 4" w:semiHidden="0" w:uiPriority="62" w:unhideWhenUsed="0"/>
-    <w:lsdException w:name="Medium Shading 1 Accent 4" w:semiHidden="0" w:uiPriority="63" w:unhideWhenUsed="0"/>
-    <w:lsdException w:name="Medium Shading 2 Accent 4" w:semiHidden="0" w:uiPriority="64" w:unhideWhenUsed="0"/>
-    <w:lsdException w:name="Medium List 1 Accent 4" w:semiHidden="0" w:uiPriority="65" w:unhideWhenUsed="0"/>
-    <w:lsdException w:name="Medium List 2 Accent 4" w:semiHidden="0" w:uiPriority="66" w:unhideWhenUsed="0"/>
-    <w:lsdException w:name="Medium Grid 1 Accent 4" w:semiHidden="0" w:uiPriority="67" w:unhideWhenUsed="0"/>
-    <w:lsdException w:name="Medium Grid 2 Accent 4" w:semiHidden="0" w:uiPriority="68" w:unhideWhenUsed="0"/>
-    <w:lsdException w:name="Medium Grid 3 Accent 4" w:semiHidden="0" w:uiPriority="69" w:unhideWhenUsed="0"/>
-    <w:lsdException w:name="Dark List Accent 4" w:semiHidden="0" w:uiPriority="70" w:unhideWhenUsed="0"/>
-    <w:lsdException w:name="Colorful Shading Accent 4" w:semiHidden="0" w:uiPriority="71" w:unhideWhenUsed="0"/>
-    <w:lsdException w:name="Colorful List Accent 4" w:semiHidden="0" w:uiPriority="72" w:unhideWhenUsed="0"/>
-    <w:lsdException w:name="Colorful Grid Accent 4" w:semiHidden="0" w:uiPriority="73" w:unhideWhenUsed="0"/>
-    <w:lsdException w:name="Light Shading Accent 5" w:semiHidden="0" w:uiPriority="60" w:unhideWhenUsed="0"/>
-    <w:lsdException w:name="Light List Accent 5" w:semiHidden="0" w:uiPriority="61" w:unhideWhenUsed="0"/>
-    <w:lsdException w:name="Light Grid Accent 5" w:semiHidden="0" w:uiPriority="62" w:unhideWhenUsed="0"/>
-    <w:lsdException w:name="Medium Shading 1 Accent 5" w:semiHidden="0" w:uiPriority="63" w:unhideWhenUsed="0"/>
-    <w:lsdException w:name="Medium Shading 2 Accent 5" w:semiHidden="0" w:uiPriority="64" w:unhideWhenUsed="0"/>
-    <w:lsdException w:name="Medium List 1 Accent 5" w:semiHidden="0" w:uiPriority="65" w:unhideWhenUsed="0"/>
-    <w:lsdException w:name="Medium List 2 Accent 5" w:semiHidden="0" w:uiPriority="66" w:unhideWhenUsed="0"/>
-    <w:lsdException w:name="Medium Grid 1 Accent 5" w:semiHidden="0" w:uiPriority="67" w:unhideWhenUsed="0"/>
-    <w:lsdException w:name="Medium Grid 2 Accent 5" w:semiHidden="0" w:uiPriority="68" w:unhideWhenUsed="0"/>
-    <w:lsdException w:name="Medium Grid 3 Accent 5" w:semiHidden="0" w:uiPriority="69" w:unhideWhenUsed="0"/>
-    <w:lsdException w:name="Dark List Accent 5" w:semiHidden="0" w:uiPriority="70" w:unhideWhenUsed="0"/>
-    <w:lsdException w:name="Colorful Shading Accent 5" w:semiHidden="0" w:uiPriority="71" w:unhideWhenUsed="0"/>
-    <w:lsdException w:name="Colorful List Accent 5" w:semiHidden="0" w:uiPriority="72" w:unhideWhenUsed="0"/>
-    <w:lsdException w:name="Colorful Grid Accent 5" w:semiHidden="0" w:uiPriority="73" w:unhideWhenUsed="0"/>
-    <w:lsdException w:name="Light Shading Accent 6" w:semiHidden="0" w:uiPriority="60" w:unhideWhenUsed="0"/>
-    <w:lsdException w:name="Light List Accent 6" w:semiHidden="0" w:uiPriority="61" w:unhideWhenUsed="0"/>
-    <w:lsdException w:name="Light Grid Accent 6" w:semiHidden="0" w:uiPriority="62" w:unhideWhenUsed="0"/>
-    <w:lsdException w:name="Medium Shading 1 Accent 6" w:semiHidden="0" w:uiPriority="63" w:unhideWhenUsed="0"/>
-    <w:lsdException w:name="Medium Shading 2 Accent 6" w:semiHidden="0" w:uiPriority="64" w:unhideWhenUsed="0"/>
-    <w:lsdException w:name="Medium List 1 Accent 6" w:semiHidden="0" w:uiPriority="65" w:unhideWhenUsed="0"/>
-    <w:lsdException w:name="Medium List 2 Accent 6" w:semiHidden="0" w:uiPriority="66" w:unhideWhenUsed="0"/>
-    <w:lsdException w:name="Medium Grid 1 Accent 6" w:semiHidden="0" w:uiPriority="67" w:unhideWhenUsed="0"/>
-    <w:lsdException w:name="Medium Grid 2 Accent 6" w:semiHidden="0" w:uiPriority="68" w:unhideWhenUsed="0"/>
-    <w:lsdException w:name="Medium Grid 3 Accent 6" w:semiHidden="0" w:uiPriority="69" w:unhideWhenUsed="0"/>
-    <w:lsdException w:name="Dark List Accent 6" w:semiHidden="0" w:uiPriority="70" w:unhideWhenUsed="0"/>
-    <w:lsdException w:name="Colorful Shading Accent 6" w:semiHidden="0" w:uiPriority="71" w:unhideWhenUsed="0"/>
-    <w:lsdException w:name="Colorful List Accent 6" w:semiHidden="0" w:uiPriority="72" w:unhideWhenUsed="0"/>
-    <w:lsdException w:name="Colorful Grid Accent 6" w:semiHidden="0" w:uiPriority="73" w:unhideWhenUsed="0"/>
-    <w:lsdException w:name="Subtle Emphasis" w:semiHidden="0" w:uiPriority="19" w:unhideWhenUsed="0" w:qFormat="1"/>
-    <w:lsdException w:name="Intense Emphasis" w:semiHidden="0" w:uiPriority="21" w:unhideWhenUsed="0" w:qFormat="1"/>
-    <w:lsdException w:name="Subtle Reference" w:semiHidden="0" w:uiPriority="31" w:unhideWhenUsed="0" w:qFormat="1"/>
-    <w:lsdException w:name="Intense Reference" w:semiHidden="0" w:uiPriority="32" w:unhideWhenUsed="0" w:qFormat="1"/>
-    <w:lsdException w:name="Book Title" w:semiHidden="0" w:uiPriority="33" w:unhideWhenUsed="0" w:qFormat="1"/>
-    <w:lsdException w:name="Bibliography" w:uiPriority="37"/>
-    <w:lsdException w:name="TOC Heading" w:uiPriority="39" w:qFormat="1"/>
+  <w:latentStyles w:defLockedState="0" w:defUIPriority="99" w:defSemiHidden="0" w:defUnhideWhenUsed="0" w:defQFormat="0" w:count="380">
+    <w:lsdException w:name="Normal" w:uiPriority="0" w:qFormat="1"/>
+    <w:lsdException w:name="heading 1" w:uiPriority="9" w:qFormat="1"/>
+    <w:lsdException w:name="heading 2" w:semiHidden="1" w:uiPriority="9" w:unhideWhenUsed="1" w:qFormat="1"/>
+    <w:lsdException w:name="heading 3" w:semiHidden="1" w:uiPriority="9" w:unhideWhenUsed="1" w:qFormat="1"/>
+    <w:lsdException w:name="heading 4" w:semiHidden="1" w:uiPriority="9" w:unhideWhenUsed="1" w:qFormat="1"/>
+    <w:lsdException w:name="heading 5" w:semiHidden="1" w:uiPriority="9" w:unhideWhenUsed="1" w:qFormat="1"/>
+    <w:lsdException w:name="heading 6" w:semiHidden="1" w:uiPriority="9" w:unhideWhenUsed="1" w:qFormat="1"/>
+    <w:lsdException w:name="heading 7" w:semiHidden="1" w:uiPriority="9" w:unhideWhenUsed="1" w:qFormat="1"/>
+    <w:lsdException w:name="heading 8" w:semiHidden="1" w:uiPriority="9" w:unhideWhenUsed="1" w:qFormat="1"/>
+    <w:lsdException w:name="heading 9" w:semiHidden="1" w:uiPriority="9" w:unhideWhenUsed="1" w:qFormat="1"/>
+    <w:lsdException w:name="index 1" w:semiHidden="1" w:unhideWhenUsed="1"/>
+    <w:lsdException w:name="index 2" w:semiHidden="1" w:unhideWhenUsed="1"/>
+    <w:lsdException w:name="index 3" w:semiHidden="1" w:unhideWhenUsed="1"/>
+    <w:lsdException w:name="index 4" w:semiHidden="1" w:unhideWhenUsed="1"/>
+    <w:lsdException w:name="index 5" w:semiHidden="1" w:unhideWhenUsed="1"/>
+    <w:lsdException w:name="index 6" w:semiHidden="1" w:unhideWhenUsed="1"/>
+    <w:lsdException w:name="index 7" w:semiHidden="1" w:unhideWhenUsed="1"/>
+    <w:lsdException w:name="index 8" w:semiHidden="1" w:unhideWhenUsed="1"/>
+    <w:lsdException w:name="index 9" w:semiHidden="1" w:unhideWhenUsed="1"/>
+    <w:lsdException w:name="toc 1" w:semiHidden="1" w:uiPriority="39" w:unhideWhenUsed="1"/>
+    <w:lsdException w:name="toc 2" w:semiHidden="1" w:uiPriority="39" w:unhideWhenUsed="1"/>
+    <w:lsdException w:name="toc 3" w:semiHidden="1" w:uiPriority="39" w:unhideWhenUsed="1"/>
+    <w:lsdException w:name="toc 4" w:semiHidden="1" w:uiPriority="39" w:unhideWhenUsed="1"/>
+    <w:lsdException w:name="toc 5" w:semiHidden="1" w:uiPriority="39" w:unhideWhenUsed="1"/>
+    <w:lsdException w:name="toc 6" w:semiHidden="1" w:uiPriority="39" w:unhideWhenUsed="1"/>
+    <w:lsdException w:name="toc 7" w:semiHidden="1" w:uiPriority="39" w:unhideWhenUsed="1"/>
+    <w:lsdException w:name="toc 8" w:semiHidden="1" w:uiPriority="39" w:unhideWhenUsed="1"/>
+    <w:lsdException w:name="toc 9" w:semiHidden="1" w:uiPriority="39" w:unhideWhenUsed="1"/>
+    <w:lsdException w:name="Normal Indent" w:semiHidden="1" w:unhideWhenUsed="1"/>
+    <w:lsdException w:name="footnote text" w:semiHidden="1" w:unhideWhenUsed="1"/>
+    <w:lsdException w:name="annotation text" w:semiHidden="1" w:unhideWhenUsed="1"/>
+    <w:lsdException w:name="header" w:semiHidden="1" w:unhideWhenUsed="1"/>
+    <w:lsdException w:name="footer" w:semiHidden="1" w:unhideWhenUsed="1"/>
+    <w:lsdException w:name="index heading" w:semiHidden="1" w:unhideWhenUsed="1"/>
+    <w:lsdException w:name="caption" w:semiHidden="1" w:uiPriority="35" w:unhideWhenUsed="1" w:qFormat="1"/>
+    <w:lsdException w:name="table of figures" w:semiHidden="1" w:unhideWhenUsed="1"/>
+    <w:lsdException w:name="envelope address" w:semiHidden="1" w:unhideWhenUsed="1"/>
+    <w:lsdException w:name="envelope return" w:semiHidden="1" w:unhideWhenUsed="1"/>
+    <w:lsdException w:name="footnote reference" w:semiHidden="1" w:unhideWhenUsed="1"/>
+    <w:lsdException w:name="annotation reference" w:semiHidden="1" w:unhideWhenUsed="1"/>
+    <w:lsdException w:name="line number" w:semiHidden="1" w:unhideWhenUsed="1"/>
+    <w:lsdException w:name="page number" w:semiHidden="1" w:unhideWhenUsed="1"/>
+    <w:lsdException w:name="endnote reference" w:semiHidden="1" w:unhideWhenUsed="1"/>
+    <w:lsdException w:name="endnote text" w:semiHidden="1" w:unhideWhenUsed="1"/>
+    <w:lsdException w:name="table of authorities" w:semiHidden="1" w:unhideWhenUsed="1"/>
+    <w:lsdException w:name="macro" w:semiHidden="1" w:unhideWhenUsed="1"/>
+    <w:lsdException w:name="toa heading" w:semiHidden="1" w:unhideWhenUsed="1"/>
+    <w:lsdException w:name="List" w:semiHidden="1" w:unhideWhenUsed="1"/>
+    <w:lsdException w:name="List Bullet" w:semiHidden="1" w:unhideWhenUsed="1"/>
+    <w:lsdException w:name="List Number" w:semiHidden="1" w:unhideWhenUsed="1"/>
+    <w:lsdException w:name="List 2" w:semiHidden="1" w:unhideWhenUsed="1"/>
+    <w:lsdException w:name="List 3" w:semiHidden="1" w:unhideWhenUsed="1"/>
+    <w:lsdException w:name="List 4" w:semiHidden="1" w:unhideWhenUsed="1"/>
+    <w:lsdException w:name="List 5" w:semiHidden="1" w:unhideWhenUsed="1"/>
+    <w:lsdException w:name="List Bullet 2" w:semiHidden="1" w:unhideWhenUsed="1"/>
+    <w:lsdException w:name="List Bullet 3" w:semiHidden="1" w:unhideWhenUsed="1"/>
+    <w:lsdException w:name="List Bullet 4" w:semiHidden="1" w:unhideWhenUsed="1"/>
+    <w:lsdException w:name="List Bullet 5" w:semiHidden="1" w:unhideWhenUsed="1"/>
+    <w:lsdException w:name="List Number 2" w:semiHidden="1" w:unhideWhenUsed="1"/>
+    <w:lsdException w:name="List Number 3" w:semiHidden="1" w:unhideWhenUsed="1"/>
+    <w:lsdException w:name="List Number 4" w:semiHidden="1" w:unhideWhenUsed="1"/>
+    <w:lsdException w:name="List Number 5" w:semiHidden="1" w:unhideWhenUsed="1"/>
+    <w:lsdException w:name="Title" w:uiPriority="10" w:qFormat="1"/>
+    <w:lsdException w:name="Closing" w:semiHidden="1" w:unhideWhenUsed="1"/>
+    <w:lsdException w:name="Signature" w:semiHidden="1" w:unhideWhenUsed="1"/>
+    <w:lsdException w:name="Default Paragraph Font" w:semiHidden="1" w:uiPriority="1" w:unhideWhenUsed="1"/>
+    <w:lsdException w:name="Body Text" w:semiHidden="1" w:unhideWhenUsed="1"/>
+    <w:lsdException w:name="Body Text Indent" w:semiHidden="1" w:unhideWhenUsed="1"/>
+    <w:lsdException w:name="List Continue" w:semiHidden="1" w:unhideWhenUsed="1"/>
+    <w:lsdException w:name="List Continue 2" w:semiHidden="1" w:unhideWhenUsed="1"/>
+    <w:lsdException w:name="List Continue 3" w:semiHidden="1" w:unhideWhenUsed="1"/>
+    <w:lsdException w:name="List Continue 4" w:semiHidden="1" w:unhideWhenUsed="1"/>
+    <w:lsdException w:name="List Continue 5" w:semiHidden="1" w:unhideWhenUsed="1"/>
+    <w:lsdException w:name="Message Header" w:semiHidden="1" w:unhideWhenUsed="1"/>
+    <w:lsdException w:name="Subtitle" w:uiPriority="11" w:qFormat="1"/>
+    <w:lsdException w:name="Salutation" w:semiHidden="1" w:unhideWhenUsed="1"/>
+    <w:lsdException w:name="Date" w:semiHidden="1" w:unhideWhenUsed="1"/>
+    <w:lsdException w:name="Body Text First Indent" w:semiHidden="1" w:unhideWhenUsed="1"/>
+    <w:lsdException w:name="Body Text First Indent 2" w:semiHidden="1" w:unhideWhenUsed="1"/>
+    <w:lsdException w:name="Note Heading" w:semiHidden="1" w:unhideWhenUsed="1"/>
+    <w:lsdException w:name="Body Text 2" w:semiHidden="1" w:unhideWhenUsed="1"/>
+    <w:lsdException w:name="Body Text 3" w:semiHidden="1" w:unhideWhenUsed="1"/>
+    <w:lsdException w:name="Body Text Indent 2" w:semiHidden="1" w:unhideWhenUsed="1"/>
+    <w:lsdException w:name="Body Text Indent 3" w:semiHidden="1" w:unhideWhenUsed="1"/>
+    <w:lsdException w:name="Block Text" w:semiHidden="1" w:unhideWhenUsed="1"/>
+    <w:lsdException w:name="Hyperlink" w:semiHidden="1" w:unhideWhenUsed="1"/>
+    <w:lsdException w:name="FollowedHyperlink" w:semiHidden="1" w:unhideWhenUsed="1"/>
+    <w:lsdException w:name="Strong" w:uiPriority="22" w:qFormat="1"/>
+    <w:lsdException w:name="Emphasis" w:uiPriority="20" w:qFormat="1"/>
+    <w:lsdException w:name="Document Map" w:semiHidden="1" w:unhideWhenUsed="1"/>
+    <w:lsdException w:name="Plain Text" w:semiHidden="1" w:unhideWhenUsed="1"/>
+    <w:lsdException w:name="E-mail Signature" w:semiHidden="1" w:unhideWhenUsed="1"/>
+    <w:lsdException w:name="HTML Top of Form" w:semiHidden="1" w:unhideWhenUsed="1"/>
+    <w:lsdException w:name="HTML Bottom of Form" w:semiHidden="1" w:unhideWhenUsed="1"/>
+    <w:lsdException w:name="Normal (Web)" w:semiHidden="1" w:unhideWhenUsed="1"/>
+    <w:lsdException w:name="HTML Acronym" w:semiHidden="1" w:unhideWhenUsed="1"/>
+    <w:lsdException w:name="HTML Address" w:semiHidden="1" w:unhideWhenUsed="1"/>
+    <w:lsdException w:name="HTML Cite" w:semiHidden="1" w:unhideWhenUsed="1"/>
+    <w:lsdException w:name="HTML Code" w:semiHidden="1" w:unhideWhenUsed="1"/>
+    <w:lsdException w:name="HTML Definition" w:semiHidden="1" w:unhideWhenUsed="1"/>
+    <w:lsdException w:name="HTML Keyboard" w:semiHidden="1" w:unhideWhenUsed="1"/>
+    <w:lsdException w:name="HTML Preformatted" w:semiHidden="1" w:unhideWhenUsed="1"/>
+    <w:lsdException w:name="HTML Sample" w:semiHidden="1" w:unhideWhenUsed="1"/>
+    <w:lsdException w:name="HTML Typewriter" w:semiHidden="1" w:unhideWhenUsed="1"/>
+    <w:lsdException w:name="HTML Variable" w:semiHidden="1" w:unhideWhenUsed="1"/>
+    <w:lsdException w:name="Normal Table" w:semiHidden="1" w:unhideWhenUsed="1"/>
+    <w:lsdException w:name="annotation subject" w:semiHidden="1" w:unhideWhenUsed="1"/>
+    <w:lsdException w:name="No List" w:semiHidden="1" w:unhideWhenUsed="1"/>
+    <w:lsdException w:name="Outline List 1" w:semiHidden="1" w:unhideWhenUsed="1"/>
+    <w:lsdException w:name="Outline List 2" w:semiHidden="1" w:unhideWhenUsed="1"/>
+    <w:lsdException w:name="Outline List 3" w:semiHidden="1" w:unhideWhenUsed="1"/>
+    <w:lsdException w:name="Table Simple 1" w:semiHidden="1" w:unhideWhenUsed="1"/>
+    <w:lsdException w:name="Table Simple 2" w:semiHidden="1" w:unhideWhenUsed="1"/>
+    <w:lsdException w:name="Table Simple 3" w:semiHidden="1" w:unhideWhenUsed="1"/>
+    <w:lsdException w:name="Table Classic 1" w:semiHidden="1" w:unhideWhenUsed="1"/>
+    <w:lsdException w:name="Table Classic 2" w:semiHidden="1" w:unhideWhenUsed="1"/>
+    <w:lsdException w:name="Table Classic 3" w:semiHidden="1" w:unhideWhenUsed="1"/>
+    <w:lsdException w:name="Table Classic 4" w:semiHidden="1" w:unhideWhenUsed="1"/>
+    <w:lsdException w:name="Table Colorful 1" w:semiHidden="1" w:unhideWhenUsed="1"/>
+    <w:lsdException w:name="Table Colorful 2" w:semiHidden="1" w:unhideWhenUsed="1"/>
+    <w:lsdException w:name="Table Colorful 3" w:semiHidden="1" w:unhideWhenUsed="1"/>
+    <w:lsdException w:name="Table Columns 1" w:semiHidden="1" w:unhideWhenUsed="1"/>
+    <w:lsdException w:name="Table Columns 2" w:semiHidden="1" w:unhideWhenUsed="1"/>
+    <w:lsdException w:name="Table Columns 3" w:semiHidden="1" w:unhideWhenUsed="1"/>
+    <w:lsdException w:name="Table Columns 4" w:semiHidden="1" w:unhideWhenUsed="1"/>
+    <w:lsdException w:name="Table Columns 5" w:semiHidden="1" w:unhideWhenUsed="1"/>
+    <w:lsdException w:name="Table Grid 1" w:semiHidden="1" w:unhideWhenUsed="1"/>
+    <w:lsdException w:name="Table Grid 2" w:semiHidden="1" w:unhideWhenUsed="1"/>
+    <w:lsdException w:name="Table Grid 3" w:semiHidden="1" w:unhideWhenUsed="1"/>
+    <w:lsdException w:name="Table Grid 4" w:semiHidden="1" w:unhideWhenUsed="1"/>
+    <w:lsdException w:name="Table Grid 5" w:semiHidden="1" w:unhideWhenUsed="1"/>
+    <w:lsdException w:name="Table Grid 6" w:semiHidden="1" w:unhideWhenUsed="1"/>
+    <w:lsdException w:name="Table Grid 7" w:semiHidden="1" w:unhideWhenUsed="1"/>
+    <w:lsdException w:name="Table Grid 8" w:semiHidden="1" w:unhideWhenUsed="1"/>
+    <w:lsdException w:name="Table List 1" w:semiHidden="1" w:unhideWhenUsed="1"/>
+    <w:lsdException w:name="Table List 2" w:semiHidden="1" w:unhideWhenUsed="1"/>
+    <w:lsdException w:name="Table List 3" w:semiHidden="1" w:unhideWhenUsed="1"/>
+    <w:lsdException w:name="Table List 4" w:semiHidden="1" w:unhideWhenUsed="1"/>
+    <w:lsdException w:name="Table List 5" w:semiHidden="1" w:unhideWhenUsed="1"/>
+    <w:lsdException w:name="Table List 6" w:semiHidden="1" w:unhideWhenUsed="1"/>
+    <w:lsdException w:name="Table List 7" w:semiHidden="1" w:unhideWhenUsed="1"/>
+    <w:lsdException w:name="Table List 8" w:semiHidden="1" w:unhideWhenUsed="1"/>
+    <w:lsdException w:name="Table 3D effects 1" w:semiHidden="1" w:unhideWhenUsed="1"/>
+    <w:lsdException w:name="Table 3D effects 2" w:semiHidden="1" w:unhideWhenUsed="1"/>
+    <w:lsdException w:name="Table 3D effects 3" w:semiHidden="1" w:unhideWhenUsed="1"/>
+    <w:lsdException w:name="Table Contemporary" w:semiHidden="1" w:unhideWhenUsed="1"/>
+    <w:lsdException w:name="Table Elegant" w:semiHidden="1" w:unhideWhenUsed="1"/>
+    <w:lsdException w:name="Table Professional" w:semiHidden="1" w:unhideWhenUsed="1"/>
+    <w:lsdException w:name="Table Subtle 1" w:semiHidden="1" w:unhideWhenUsed="1"/>
+    <w:lsdException w:name="Table Subtle 2" w:semiHidden="1" w:unhideWhenUsed="1"/>
+    <w:lsdException w:name="Table Web 1" w:semiHidden="1" w:unhideWhenUsed="1"/>
+    <w:lsdException w:name="Table Web 2" w:semiHidden="1" w:unhideWhenUsed="1"/>
+    <w:lsdException w:name="Table Web 3" w:semiHidden="1" w:unhideWhenUsed="1"/>
+    <w:lsdException w:name="Balloon Text" w:semiHidden="1" w:unhideWhenUsed="1"/>
+    <w:lsdException w:name="Table Grid" w:uiPriority="59"/>
+    <w:lsdException w:name="Table Theme" w:semiHidden="1" w:unhideWhenUsed="1"/>
+    <w:lsdException w:name="Note Level 1" w:semiHidden="1" w:unhideWhenUsed="1"/>
+    <w:lsdException w:name="Note Level 2" w:semiHidden="1" w:unhideWhenUsed="1"/>
+    <w:lsdException w:name="Note Level 3" w:semiHidden="1" w:unhideWhenUsed="1"/>
+    <w:lsdException w:name="Note Level 4" w:semiHidden="1" w:unhideWhenUsed="1"/>
+    <w:lsdException w:name="Note Level 5" w:semiHidden="1" w:unhideWhenUsed="1"/>
+    <w:lsdException w:name="Note Level 6" w:semiHidden="1" w:unhideWhenUsed="1"/>
+    <w:lsdException w:name="Note Level 7" w:semiHidden="1" w:unhideWhenUsed="1"/>
+    <w:lsdException w:name="Note Level 8" w:semiHidden="1" w:unhideWhenUsed="1"/>
+    <w:lsdException w:name="Note Level 9" w:semiHidden="1" w:unhideWhenUsed="1"/>
+    <w:lsdException w:name="Placeholder Text" w:semiHidden="1"/>
+    <w:lsdException w:name="No Spacing" w:uiPriority="1" w:qFormat="1"/>
+    <w:lsdException w:name="Light Shading" w:uiPriority="60"/>
+    <w:lsdException w:name="Light List" w:uiPriority="61"/>
+    <w:lsdException w:name="Light Grid" w:uiPriority="62"/>
+    <w:lsdException w:name="Medium Shading 1" w:uiPriority="63"/>
+    <w:lsdException w:name="Medium Shading 2" w:uiPriority="64"/>
+    <w:lsdException w:name="Medium List 1" w:uiPriority="65"/>
+    <w:lsdException w:name="Medium List 2" w:uiPriority="66"/>
+    <w:lsdException w:name="Medium Grid 1" w:uiPriority="67"/>
+    <w:lsdException w:name="Medium Grid 2" w:uiPriority="68"/>
+    <w:lsdException w:name="Medium Grid 3" w:uiPriority="69"/>
+    <w:lsdException w:name="Dark List" w:uiPriority="70"/>
+    <w:lsdException w:name="Colorful Shading" w:uiPriority="71"/>
+    <w:lsdException w:name="Colorful List" w:uiPriority="72"/>
+    <w:lsdException w:name="Colorful Grid" w:uiPriority="73"/>
+    <w:lsdException w:name="Light Shading Accent 1" w:uiPriority="60"/>
+    <w:lsdException w:name="Light List Accent 1" w:uiPriority="61"/>
+    <w:lsdException w:name="Light Grid Accent 1" w:uiPriority="62"/>
+    <w:lsdException w:name="Medium Shading 1 Accent 1" w:uiPriority="63"/>
+    <w:lsdException w:name="Medium Shading 2 Accent 1" w:uiPriority="64"/>
+    <w:lsdException w:name="Medium List 1 Accent 1" w:uiPriority="65"/>
+    <w:lsdException w:name="Revision" w:semiHidden="1"/>
+    <w:lsdException w:name="List Paragraph" w:uiPriority="34" w:qFormat="1"/>
+    <w:lsdException w:name="Quote" w:uiPriority="29" w:qFormat="1"/>
+    <w:lsdException w:name="Intense Quote" w:uiPriority="30" w:qFormat="1"/>
+    <w:lsdException w:name="Medium List 2 Accent 1" w:uiPriority="66"/>
+    <w:lsdException w:name="Medium Grid 1 Accent 1" w:uiPriority="67"/>
+    <w:lsdException w:name="Medium Grid 2 Accent 1" w:uiPriority="68"/>
+    <w:lsdException w:name="Medium Grid 3 Accent 1" w:uiPriority="69"/>
+    <w:lsdException w:name="Dark List Accent 1" w:uiPriority="70"/>
+    <w:lsdException w:name="Colorful Shading Accent 1" w:uiPriority="71"/>
+    <w:lsdException w:name="Colorful List Accent 1" w:uiPriority="72"/>
+    <w:lsdException w:name="Colorful Grid Accent 1" w:uiPriority="73"/>
+    <w:lsdException w:name="Light Shading Accent 2" w:uiPriority="60"/>
+    <w:lsdException w:name="Light List Accent 2" w:uiPriority="61"/>
+    <w:lsdException w:name="Light Grid Accent 2" w:uiPriority="62"/>
+    <w:lsdException w:name="Medium Shading 1 Accent 2" w:uiPriority="63"/>
+    <w:lsdException w:name="Medium Shading 2 Accent 2" w:uiPriority="64"/>
+    <w:lsdException w:name="Medium List 1 Accent 2" w:uiPriority="65"/>
+    <w:lsdException w:name="Medium List 2 Accent 2" w:uiPriority="66"/>
+    <w:lsdException w:name="Medium Grid 1 Accent 2" w:uiPriority="67"/>
+    <w:lsdException w:name="Medium Grid 2 Accent 2" w:uiPriority="68"/>
+    <w:lsdException w:name="Medium Grid 3 Accent 2" w:uiPriority="69"/>
+    <w:lsdException w:name="Dark List Accent 2" w:uiPriority="70"/>
+    <w:lsdException w:name="Colorful Shading Accent 2" w:uiPriority="71"/>
+    <w:lsdException w:name="Colorful List Accent 2" w:uiPriority="72"/>
+    <w:lsdException w:name="Colorful Grid Accent 2" w:uiPriority="73"/>
+    <w:lsdException w:name="Light Shading Accent 3" w:uiPriority="60"/>
+    <w:lsdException w:name="Light List Accent 3" w:uiPriority="61"/>
+    <w:lsdException w:name="Light Grid Accent 3" w:uiPriority="62"/>
+    <w:lsdException w:name="Medium Shading 1 Accent 3" w:uiPriority="63"/>
+    <w:lsdException w:name="Medium Shading 2 Accent 3" w:uiPriority="64"/>
+    <w:lsdException w:name="Medium List 1 Accent 3" w:uiPriority="65"/>
+    <w:lsdException w:name="Medium List 2 Accent 3" w:uiPriority="66"/>
+    <w:lsdException w:name="Medium Grid 1 Accent 3" w:uiPriority="67"/>
+    <w:lsdException w:name="Medium Grid 2 Accent 3" w:uiPriority="68"/>
+    <w:lsdException w:name="Medium Grid 3 Accent 3" w:uiPriority="69"/>
+    <w:lsdException w:name="Dark List Accent 3" w:uiPriority="70"/>
+    <w:lsdException w:name="Colorful Shading Accent 3" w:uiPriority="71"/>
+    <w:lsdException w:name="Colorful List Accent 3" w:uiPriority="72"/>
+    <w:lsdException w:name="Colorful Grid Accent 3" w:uiPriority="73"/>
+    <w:lsdException w:name="Light Shading Accent 4" w:uiPriority="60"/>
+    <w:lsdException w:name="Light List Accent 4" w:uiPriority="61"/>
+    <w:lsdException w:name="Light Grid Accent 4" w:uiPriority="62"/>
+    <w:lsdException w:name="Medium Shading 1 Accent 4" w:uiPriority="63"/>
+    <w:lsdException w:name="Medium Shading 2 Accent 4" w:uiPriority="64"/>
+    <w:lsdException w:name="Medium List 1 Accent 4" w:uiPriority="65"/>
+    <w:lsdException w:name="Medium List 2 Accent 4" w:uiPriority="66"/>
+    <w:lsdException w:name="Medium Grid 1 Accent 4" w:uiPriority="67"/>
+    <w:lsdException w:name="Medium Grid 2 Accent 4" w:uiPriority="68"/>
+    <w:lsdException w:name="Medium Grid 3 Accent 4" w:uiPriority="69"/>
+    <w:lsdException w:name="Dark List Accent 4" w:uiPriority="70"/>
+    <w:lsdException w:name="Colorful Shading Accent 4" w:uiPriority="71"/>
+    <w:lsdException w:name="Colorful List Accent 4" w:uiPriority="72"/>
+    <w:lsdException w:name="Colorful Grid Accent 4" w:uiPriority="73"/>
+    <w:lsdException w:name="Light Shading Accent 5" w:uiPriority="60"/>
+    <w:lsdException w:name="Light List Accent 5" w:uiPriority="61"/>
+    <w:lsdException w:name="Light Grid Accent 5" w:uiPriority="62"/>
+    <w:lsdException w:name="Medium Shading 1 Accent 5" w:uiPriority="63"/>
+    <w:lsdException w:name="Medium Shading 2 Accent 5" w:uiPriority="64"/>
+    <w:lsdException w:name="Medium List 1 Accent 5" w:uiPriority="65"/>
+    <w:lsdException w:name="Medium List 2 Accent 5" w:uiPriority="66"/>
+    <w:lsdException w:name="Medium Grid 1 Accent 5" w:uiPriority="67"/>
+    <w:lsdException w:name="Medium Grid 2 Accent 5" w:uiPriority="68"/>
+    <w:lsdException w:name="Medium Grid 3 Accent 5" w:uiPriority="69"/>
+    <w:lsdException w:name="Dark List Accent 5" w:uiPriority="70"/>
+    <w:lsdException w:name="Colorful Shading Accent 5" w:uiPriority="71"/>
+    <w:lsdException w:name="Colorful List Accent 5" w:uiPriority="72"/>
+    <w:lsdException w:name="Colorful Grid Accent 5" w:uiPriority="73"/>
+    <w:lsdException w:name="Light Shading Accent 6" w:uiPriority="60"/>
+    <w:lsdException w:name="Light List Accent 6" w:uiPriority="61"/>
+    <w:lsdException w:name="Light Grid Accent 6" w:uiPriority="62"/>
+    <w:lsdException w:name="Medium Shading 1 Accent 6" w:uiPriority="63"/>
+    <w:lsdException w:name="Medium Shading 2 Accent 6" w:uiPriority="64"/>
+    <w:lsdException w:name="Medium List 1 Accent 6" w:uiPriority="65"/>
+    <w:lsdException w:name="Medium List 2 Accent 6" w:uiPriority="66"/>
+    <w:lsdException w:name="Medium Grid 1 Accent 6" w:uiPriority="67"/>
+    <w:lsdException w:name="Medium Grid 2 Accent 6" w:uiPriority="68"/>
+    <w:lsdException w:name="Medium Grid 3 Accent 6" w:uiPriority="69"/>
+    <w:lsdException w:name="Dark List Accent 6" w:uiPriority="70"/>
+    <w:lsdException w:name="Colorful Shading Accent 6" w:uiPriority="71"/>
+    <w:lsdException w:name="Colorful List Accent 6" w:uiPriority="72"/>
+    <w:lsdException w:name="Colorful Grid Accent 6" w:uiPriority="73"/>
+    <w:lsdException w:name="Subtle Emphasis" w:uiPriority="19" w:qFormat="1"/>
+    <w:lsdException w:name="Intense Emphasis" w:uiPriority="21" w:qFormat="1"/>
+    <w:lsdException w:name="Subtle Reference" w:uiPriority="31" w:qFormat="1"/>
+    <w:lsdException w:name="Intense Reference" w:uiPriority="32" w:qFormat="1"/>
+    <w:lsdException w:name="Book Title" w:uiPriority="33" w:qFormat="1"/>
+    <w:lsdException w:name="Bibliography" w:semiHidden="1" w:uiPriority="37" w:unhideWhenUsed="1"/>
+    <w:lsdException w:name="TOC Heading" w:semiHidden="1" w:uiPriority="39" w:unhideWhenUsed="1" w:qFormat="1"/>
+    <w:lsdException w:name="Plain Table 1" w:uiPriority="41"/>
+    <w:lsdException w:name="Plain Table 2" w:uiPriority="42"/>
+    <w:lsdException w:name="Plain Table 3" w:uiPriority="43"/>
+    <w:lsdException w:name="Plain Table 4" w:uiPriority="44"/>
+    <w:lsdException w:name="Plain Table 5" w:uiPriority="45"/>
+    <w:lsdException w:name="Grid Table Light" w:uiPriority="40"/>
+    <w:lsdException w:name="Grid Table 1 Light" w:uiPriority="46"/>
+    <w:lsdException w:name="Grid Table 2" w:uiPriority="47"/>
+    <w:lsdException w:name="Grid Table 3" w:uiPriority="48"/>
+    <w:lsdException w:name="Grid Table 4" w:uiPriority="49"/>
+    <w:lsdException w:name="Grid Table 5 Dark" w:uiPriority="50"/>
+    <w:lsdException w:name="Grid Table 6 Colorful" w:uiPriority="51"/>
+    <w:lsdException w:name="Grid Table 7 Colorful" w:uiPriority="52"/>
+    <w:lsdException w:name="Grid Table 1 Light Accent 1" w:uiPriority="46"/>
+    <w:lsdException w:name="Grid Table 2 Accent 1" w:uiPriority="47"/>
+    <w:lsdException w:name="Grid Table 3 Accent 1" w:uiPriority="48"/>
+    <w:lsdException w:name="Grid Table 4 Accent 1" w:uiPriority="49"/>
+    <w:lsdException w:name="Grid Table 5 Dark Accent 1" w:uiPriority="50"/>
+    <w:lsdException w:name="Grid Table 6 Colorful Accent 1" w:uiPriority="51"/>
+    <w:lsdException w:name="Grid Table 7 Colorful Accent 1" w:uiPriority="52"/>
+    <w:lsdException w:name="Grid Table 1 Light Accent 2" w:uiPriority="46"/>
+    <w:lsdException w:name="Grid Table 2 Accent 2" w:uiPriority="47"/>
+    <w:lsdException w:name="Grid Table 3 Accent 2" w:uiPriority="48"/>
+    <w:lsdException w:name="Grid Table 4 Accent 2" w:uiPriority="49"/>
+    <w:lsdException w:name="Grid Table 5 Dark Accent 2" w:uiPriority="50"/>
+    <w:lsdException w:name="Grid Table 6 Colorful Accent 2" w:uiPriority="51"/>
+    <w:lsdException w:name="Grid Table 7 Colorful Accent 2" w:uiPriority="52"/>
+    <w:lsdException w:name="Grid Table 1 Light Accent 3" w:uiPriority="46"/>
+    <w:lsdException w:name="Grid Table 2 Accent 3" w:uiPriority="47"/>
+    <w:lsdException w:name="Grid Table 3 Accent 3" w:uiPriority="48"/>
+    <w:lsdException w:name="Grid Table 4 Accent 3" w:uiPriority="49"/>
+    <w:lsdException w:name="Grid Table 5 Dark Accent 3" w:uiPriority="50"/>
+    <w:lsdException w:name="Grid Table 6 Colorful Accent 3" w:uiPriority="51"/>
+    <w:lsdException w:name="Grid Table 7 Colorful Accent 3" w:uiPriority="52"/>
+    <w:lsdException w:name="Grid Table 1 Light Accent 4" w:uiPriority="46"/>
+    <w:lsdException w:name="Grid Table 2 Accent 4" w:uiPriority="47"/>
+    <w:lsdException w:name="Grid Table 3 Accent 4" w:uiPriority="48"/>
+    <w:lsdException w:name="Grid Table 4 Accent 4" w:uiPriority="49"/>
+    <w:lsdException w:name="Grid Table 5 Dark Accent 4" w:uiPriority="50"/>
+    <w:lsdException w:name="Grid Table 6 Colorful Accent 4" w:uiPriority="51"/>
+    <w:lsdException w:name="Grid Table 7 Colorful Accent 4" w:uiPriority="52"/>
+    <w:lsdException w:name="Grid Table 1 Light Accent 5" w:uiPriority="46"/>
+    <w:lsdException w:name="Grid Table 2 Accent 5" w:uiPriority="47"/>
+    <w:lsdException w:name="Grid Table 3 Accent 5" w:uiPriority="48"/>
+    <w:lsdException w:name="Grid Table 4 Accent 5" w:uiPriority="49"/>
+    <w:lsdException w:name="Grid Table 5 Dark Accent 5" w:uiPriority="50"/>
+    <w:lsdException w:name="Grid Table 6 Colorful Accent 5" w:uiPriority="51"/>
+    <w:lsdException w:name="Grid Table 7 Colorful Accent 5" w:uiPriority="52"/>
+    <w:lsdException w:name="Grid Table 1 Light Accent 6" w:uiPriority="46"/>
+    <w:lsdException w:name="Grid Table 2 Accent 6" w:uiPriority="47"/>
+    <w:lsdException w:name="Grid Table 3 Accent 6" w:uiPriority="48"/>
+    <w:lsdException w:name="Grid Table 4 Accent 6" w:uiPriority="49"/>
+    <w:lsdException w:name="Grid Table 5 Dark Accent 6" w:uiPriority="50"/>
+    <w:lsdException w:name="Grid Table 6 Colorful Accent 6" w:uiPriority="51"/>
+    <w:lsdException w:name="Grid Table 7 Colorful Accent 6" w:uiPriority="52"/>
+    <w:lsdException w:name="List Table 1 Light" w:uiPriority="46"/>
+    <w:lsdException w:name="List Table 2" w:uiPriority="47"/>
+    <w:lsdException w:name="List Table 3" w:uiPriority="48"/>
+    <w:lsdException w:name="List Table 4" w:uiPriority="49"/>
+    <w:lsdException w:name="List Table 5 Dark" w:uiPriority="50"/>
+    <w:lsdException w:name="List Table 6 Colorful" w:uiPriority="51"/>
+    <w:lsdException w:name="List Table 7 Colorful" w:uiPriority="52"/>
+    <w:lsdException w:name="List Table 1 Light Accent 1" w:uiPriority="46"/>
+    <w:lsdException w:name="List Table 2 Accent 1" w:uiPriority="47"/>
+    <w:lsdException w:name="List Table 3 Accent 1" w:uiPriority="48"/>
+    <w:lsdException w:name="List Table 4 Accent 1" w:uiPriority="49"/>
+    <w:lsdException w:name="List Table 5 Dark Accent 1" w:uiPriority="50"/>
+    <w:lsdException w:name="List Table 6 Colorful Accent 1" w:uiPriority="51"/>
+    <w:lsdException w:name="List Table 7 Colorful Accent 1" w:uiPriority="52"/>
+    <w:lsdException w:name="List Table 1 Light Accent 2" w:uiPriority="46"/>
+    <w:lsdException w:name="List Table 2 Accent 2" w:uiPriority="47"/>
+    <w:lsdException w:name="List Table 3 Accent 2" w:uiPriority="48"/>
+    <w:lsdException w:name="List Table 4 Accent 2" w:uiPriority="49"/>
+    <w:lsdException w:name="List Table 5 Dark Accent 2" w:uiPriority="50"/>
+    <w:lsdException w:name="List Table 6 Colorful Accent 2" w:uiPriority="51"/>
+    <w:lsdException w:name="List Table 7 Colorful Accent 2" w:uiPriority="52"/>
+    <w:lsdException w:name="List Table 1 Light Accent 3" w:uiPriority="46"/>
+    <w:lsdException w:name="List Table 2 Accent 3" w:uiPriority="47"/>
+    <w:lsdException w:name="List Table 3 Accent 3" w:uiPriority="48"/>
+    <w:lsdException w:name="List Table 4 Accent 3" w:uiPriority="49"/>
+    <w:lsdException w:name="List Table 5 Dark Accent 3" w:uiPriority="50"/>
+    <w:lsdException w:name="List Table 6 Colorful Accent 3" w:uiPriority="51"/>
+    <w:lsdException w:name="List Table 7 Colorful Accent 3" w:uiPriority="52"/>
+    <w:lsdException w:name="List Table 1 Light Accent 4" w:uiPriority="46"/>
+    <w:lsdException w:name="List Table 2 Accent 4" w:uiPriority="47"/>
+    <w:lsdException w:name="List Table 3 Accent 4" w:uiPriority="48"/>
+    <w:lsdException w:name="List Table 4 Accent 4" w:uiPriority="49"/>
+    <w:lsdException w:name="List Table 5 Dark Accent 4" w:uiPriority="50"/>
+    <w:lsdException w:name="List Table 6 Colorful Accent 4" w:uiPriority="51"/>
+    <w:lsdException w:name="List Table 7 Colorful Accent 4" w:uiPriority="52"/>
+    <w:lsdException w:name="List Table 1 Light Accent 5" w:uiPriority="46"/>
+    <w:lsdException w:name="List Table 2 Accent 5" w:uiPriority="47"/>
+    <w:lsdException w:name="List Table 3 Accent 5" w:uiPriority="48"/>
+    <w:lsdException w:name="List Table 4 Accent 5" w:uiPriority="49"/>
+    <w:lsdException w:name="List Table 5 Dark Accent 5" w:uiPriority="50"/>
+    <w:lsdException w:name="List Table 6 Colorful Accent 5" w:uiPriority="51"/>
+    <w:lsdException w:name="List Table 7 Colorful Accent 5" w:uiPriority="52"/>
+    <w:lsdException w:name="List Table 1 Light Accent 6" w:uiPriority="46"/>
+    <w:lsdException w:name="List Table 2 Accent 6" w:uiPriority="47"/>
+    <w:lsdException w:name="List Table 3 Accent 6" w:uiPriority="48"/>
+    <w:lsdException w:name="List Table 4 Accent 6" w:uiPriority="49"/>
+    <w:lsdException w:name="List Table 5 Dark Accent 6" w:uiPriority="50"/>
+    <w:lsdException w:name="List Table 6 Colorful Accent 6" w:uiPriority="51"/>
+    <w:lsdException w:name="List Table 7 Colorful Accent 6" w:uiPriority="52"/>
   </w:latentStyles>
   <w:style w:type="paragraph" w:default="1" w:styleId="Normal">
     <w:name w:val="Normal"/>
@@ -2745,879 +3017,7 @@
   <w:style w:type="character" w:default="1" w:styleId="DefaultParagraphFont">
     <w:name w:val="Default Paragraph Font"/>
     <w:uiPriority w:val="1"/>
-    <w:unhideWhenUsed/>
-  </w:style>
-  <w:style w:type="table" w:default="1" w:styleId="TableNormal">
-    <w:name w:val="Normal Table"/>
-    <w:uiPriority w:val="99"/>
     <w:semiHidden/>
-    <w:unhideWhenUsed/>
-    <w:tblPr>
-      <w:tblInd w:w="0" w:type="dxa"/>
-      <w:tblCellMar>
-        <w:top w:w="0" w:type="dxa"/>
-        <w:left w:w="108" w:type="dxa"/>
-        <w:bottom w:w="0" w:type="dxa"/>
-        <w:right w:w="108" w:type="dxa"/>
-      </w:tblCellMar>
-    </w:tblPr>
-  </w:style>
-  <w:style w:type="numbering" w:default="1" w:styleId="NoList">
-    <w:name w:val="No List"/>
-    <w:uiPriority w:val="99"/>
-    <w:semiHidden/>
-    <w:unhideWhenUsed/>
-  </w:style>
-  <w:style w:type="paragraph" w:styleId="Header">
-    <w:name w:val="header"/>
-    <w:basedOn w:val="Normal"/>
-    <w:link w:val="HeaderChar"/>
-    <w:uiPriority w:val="99"/>
-    <w:unhideWhenUsed/>
-    <w:rsid w:val="006E08E9"/>
-    <w:pPr>
-      <w:tabs>
-        <w:tab w:val="center" w:pos="4320"/>
-        <w:tab w:val="right" w:pos="8640"/>
-      </w:tabs>
-    </w:pPr>
-  </w:style>
-  <w:style w:type="character" w:customStyle="1" w:styleId="HeaderChar">
-    <w:name w:val="Header Char"/>
-    <w:basedOn w:val="DefaultParagraphFont"/>
-    <w:link w:val="Header"/>
-    <w:uiPriority w:val="99"/>
-    <w:rsid w:val="006E08E9"/>
-  </w:style>
-  <w:style w:type="paragraph" w:styleId="Footer">
-    <w:name w:val="footer"/>
-    <w:basedOn w:val="Normal"/>
-    <w:link w:val="FooterChar"/>
-    <w:uiPriority w:val="99"/>
-    <w:unhideWhenUsed/>
-    <w:rsid w:val="006E08E9"/>
-    <w:pPr>
-      <w:tabs>
-        <w:tab w:val="center" w:pos="4320"/>
-        <w:tab w:val="right" w:pos="8640"/>
-      </w:tabs>
-    </w:pPr>
-  </w:style>
-  <w:style w:type="character" w:customStyle="1" w:styleId="FooterChar">
-    <w:name w:val="Footer Char"/>
-    <w:basedOn w:val="DefaultParagraphFont"/>
-    <w:link w:val="Footer"/>
-    <w:uiPriority w:val="99"/>
-    <w:rsid w:val="006E08E9"/>
-  </w:style>
-  <w:style w:type="paragraph" w:styleId="BalloonText">
-    <w:name w:val="Balloon Text"/>
-    <w:basedOn w:val="Normal"/>
-    <w:link w:val="BalloonTextChar"/>
-    <w:uiPriority w:val="99"/>
-    <w:semiHidden/>
-    <w:unhideWhenUsed/>
-    <w:rsid w:val="006E08E9"/>
-    <w:rPr>
-      <w:rFonts w:ascii="Lucida Grande" w:hAnsi="Lucida Grande"/>
-      <w:sz w:val="18"/>
-      <w:szCs w:val="18"/>
-    </w:rPr>
-  </w:style>
-  <w:style w:type="character" w:customStyle="1" w:styleId="BalloonTextChar">
-    <w:name w:val="Balloon Text Char"/>
-    <w:basedOn w:val="DefaultParagraphFont"/>
-    <w:link w:val="BalloonText"/>
-    <w:uiPriority w:val="99"/>
-    <w:semiHidden/>
-    <w:rsid w:val="006E08E9"/>
-    <w:rPr>
-      <w:rFonts w:ascii="Lucida Grande" w:hAnsi="Lucida Grande"/>
-      <w:sz w:val="18"/>
-      <w:szCs w:val="18"/>
-    </w:rPr>
-  </w:style>
-  <w:style w:type="paragraph" w:styleId="Title">
-    <w:name w:val="Title"/>
-    <w:basedOn w:val="Normal"/>
-    <w:next w:val="Normal"/>
-    <w:link w:val="TitleChar"/>
-    <w:uiPriority w:val="10"/>
-    <w:qFormat/>
-    <w:rsid w:val="00045013"/>
-    <w:pPr>
-      <w:pBdr>
-        <w:bottom w:val="single" w:sz="8" w:space="4" w:color="4F81BD" w:themeColor="accent1"/>
-      </w:pBdr>
-      <w:spacing w:after="300"/>
-      <w:contextualSpacing/>
-    </w:pPr>
-    <w:rPr>
-      <w:rFonts w:asciiTheme="majorHAnsi" w:eastAsiaTheme="majorEastAsia" w:hAnsiTheme="majorHAnsi" w:cstheme="majorBidi"/>
-      <w:color w:val="17365D" w:themeColor="text2" w:themeShade="BF"/>
-      <w:spacing w:val="5"/>
-      <w:kern w:val="28"/>
-      <w:sz w:val="52"/>
-      <w:szCs w:val="52"/>
-    </w:rPr>
-  </w:style>
-  <w:style w:type="character" w:customStyle="1" w:styleId="TitleChar">
-    <w:name w:val="Title Char"/>
-    <w:basedOn w:val="DefaultParagraphFont"/>
-    <w:link w:val="Title"/>
-    <w:uiPriority w:val="10"/>
-    <w:rsid w:val="00045013"/>
-    <w:rPr>
-      <w:rFonts w:asciiTheme="majorHAnsi" w:eastAsiaTheme="majorEastAsia" w:hAnsiTheme="majorHAnsi" w:cstheme="majorBidi"/>
-      <w:color w:val="17365D" w:themeColor="text2" w:themeShade="BF"/>
-      <w:spacing w:val="5"/>
-      <w:kern w:val="28"/>
-      <w:sz w:val="52"/>
-      <w:szCs w:val="52"/>
-    </w:rPr>
-  </w:style>
-  <w:style w:type="character" w:customStyle="1" w:styleId="Heading1Char">
-    <w:name w:val="Heading 1 Char"/>
-    <w:basedOn w:val="DefaultParagraphFont"/>
-    <w:link w:val="Heading1"/>
-    <w:uiPriority w:val="9"/>
-    <w:rsid w:val="00DC7DEA"/>
-    <w:rPr>
-      <w:rFonts w:asciiTheme="majorHAnsi" w:eastAsiaTheme="majorEastAsia" w:hAnsiTheme="majorHAnsi" w:cstheme="majorBidi"/>
-      <w:b/>
-      <w:bCs/>
-      <w:color w:val="345A8A" w:themeColor="accent1" w:themeShade="B5"/>
-      <w:sz w:val="32"/>
-      <w:szCs w:val="32"/>
-    </w:rPr>
-  </w:style>
-  <w:style w:type="paragraph" w:styleId="TOCHeading">
-    <w:name w:val="TOC Heading"/>
-    <w:basedOn w:val="Heading1"/>
-    <w:next w:val="Normal"/>
-    <w:uiPriority w:val="39"/>
-    <w:unhideWhenUsed/>
-    <w:qFormat/>
-    <w:rsid w:val="00DC7DEA"/>
-    <w:pPr>
-      <w:spacing w:line="276" w:lineRule="auto"/>
-      <w:outlineLvl w:val="9"/>
-    </w:pPr>
-    <w:rPr>
-      <w:color w:val="365F91" w:themeColor="accent1" w:themeShade="BF"/>
-      <w:sz w:val="28"/>
-      <w:szCs w:val="28"/>
-    </w:rPr>
-  </w:style>
-  <w:style w:type="paragraph" w:styleId="TOC1">
-    <w:name w:val="toc 1"/>
-    <w:basedOn w:val="Normal"/>
-    <w:next w:val="Normal"/>
-    <w:autoRedefine/>
-    <w:uiPriority w:val="39"/>
-    <w:semiHidden/>
-    <w:unhideWhenUsed/>
-    <w:rsid w:val="00DC7DEA"/>
-    <w:pPr>
-      <w:spacing w:before="240" w:after="120"/>
-    </w:pPr>
-    <w:rPr>
-      <w:rFonts w:asciiTheme="minorHAnsi" w:hAnsiTheme="minorHAnsi"/>
-      <w:b/>
-      <w:caps/>
-      <w:sz w:val="22"/>
-      <w:szCs w:val="22"/>
-      <w:u w:val="single"/>
-    </w:rPr>
-  </w:style>
-  <w:style w:type="paragraph" w:styleId="TOC2">
-    <w:name w:val="toc 2"/>
-    <w:basedOn w:val="Normal"/>
-    <w:next w:val="Normal"/>
-    <w:autoRedefine/>
-    <w:uiPriority w:val="39"/>
-    <w:semiHidden/>
-    <w:unhideWhenUsed/>
-    <w:rsid w:val="00DC7DEA"/>
-    <w:rPr>
-      <w:rFonts w:asciiTheme="minorHAnsi" w:hAnsiTheme="minorHAnsi"/>
-      <w:b/>
-      <w:smallCaps/>
-      <w:sz w:val="22"/>
-      <w:szCs w:val="22"/>
-    </w:rPr>
-  </w:style>
-  <w:style w:type="paragraph" w:styleId="TOC3">
-    <w:name w:val="toc 3"/>
-    <w:basedOn w:val="Normal"/>
-    <w:next w:val="Normal"/>
-    <w:autoRedefine/>
-    <w:uiPriority w:val="39"/>
-    <w:semiHidden/>
-    <w:unhideWhenUsed/>
-    <w:rsid w:val="00DC7DEA"/>
-    <w:rPr>
-      <w:rFonts w:asciiTheme="minorHAnsi" w:hAnsiTheme="minorHAnsi"/>
-      <w:smallCaps/>
-      <w:sz w:val="22"/>
-      <w:szCs w:val="22"/>
-    </w:rPr>
-  </w:style>
-  <w:style w:type="paragraph" w:styleId="TOC4">
-    <w:name w:val="toc 4"/>
-    <w:basedOn w:val="Normal"/>
-    <w:next w:val="Normal"/>
-    <w:autoRedefine/>
-    <w:uiPriority w:val="39"/>
-    <w:semiHidden/>
-    <w:unhideWhenUsed/>
-    <w:rsid w:val="00DC7DEA"/>
-    <w:rPr>
-      <w:rFonts w:asciiTheme="minorHAnsi" w:hAnsiTheme="minorHAnsi"/>
-      <w:sz w:val="22"/>
-      <w:szCs w:val="22"/>
-    </w:rPr>
-  </w:style>
-  <w:style w:type="paragraph" w:styleId="TOC5">
-    <w:name w:val="toc 5"/>
-    <w:basedOn w:val="Normal"/>
-    <w:next w:val="Normal"/>
-    <w:autoRedefine/>
-    <w:uiPriority w:val="39"/>
-    <w:semiHidden/>
-    <w:unhideWhenUsed/>
-    <w:rsid w:val="00DC7DEA"/>
-    <w:rPr>
-      <w:rFonts w:asciiTheme="minorHAnsi" w:hAnsiTheme="minorHAnsi"/>
-      <w:sz w:val="22"/>
-      <w:szCs w:val="22"/>
-    </w:rPr>
-  </w:style>
-  <w:style w:type="paragraph" w:styleId="TOC6">
-    <w:name w:val="toc 6"/>
-    <w:basedOn w:val="Normal"/>
-    <w:next w:val="Normal"/>
-    <w:autoRedefine/>
-    <w:uiPriority w:val="39"/>
-    <w:semiHidden/>
-    <w:unhideWhenUsed/>
-    <w:rsid w:val="00DC7DEA"/>
-    <w:rPr>
-      <w:rFonts w:asciiTheme="minorHAnsi" w:hAnsiTheme="minorHAnsi"/>
-      <w:sz w:val="22"/>
-      <w:szCs w:val="22"/>
-    </w:rPr>
-  </w:style>
-  <w:style w:type="paragraph" w:styleId="TOC7">
-    <w:name w:val="toc 7"/>
-    <w:basedOn w:val="Normal"/>
-    <w:next w:val="Normal"/>
-    <w:autoRedefine/>
-    <w:uiPriority w:val="39"/>
-    <w:semiHidden/>
-    <w:unhideWhenUsed/>
-    <w:rsid w:val="00DC7DEA"/>
-    <w:rPr>
-      <w:rFonts w:asciiTheme="minorHAnsi" w:hAnsiTheme="minorHAnsi"/>
-      <w:sz w:val="22"/>
-      <w:szCs w:val="22"/>
-    </w:rPr>
-  </w:style>
-  <w:style w:type="paragraph" w:styleId="TOC8">
-    <w:name w:val="toc 8"/>
-    <w:basedOn w:val="Normal"/>
-    <w:next w:val="Normal"/>
-    <w:autoRedefine/>
-    <w:uiPriority w:val="39"/>
-    <w:semiHidden/>
-    <w:unhideWhenUsed/>
-    <w:rsid w:val="00DC7DEA"/>
-    <w:rPr>
-      <w:rFonts w:asciiTheme="minorHAnsi" w:hAnsiTheme="minorHAnsi"/>
-      <w:sz w:val="22"/>
-      <w:szCs w:val="22"/>
-    </w:rPr>
-  </w:style>
-  <w:style w:type="paragraph" w:styleId="TOC9">
-    <w:name w:val="toc 9"/>
-    <w:basedOn w:val="Normal"/>
-    <w:next w:val="Normal"/>
-    <w:autoRedefine/>
-    <w:uiPriority w:val="39"/>
-    <w:semiHidden/>
-    <w:unhideWhenUsed/>
-    <w:rsid w:val="00DC7DEA"/>
-    <w:rPr>
-      <w:rFonts w:asciiTheme="minorHAnsi" w:hAnsiTheme="minorHAnsi"/>
-      <w:sz w:val="22"/>
-      <w:szCs w:val="22"/>
-    </w:rPr>
-  </w:style>
-  <w:style w:type="character" w:customStyle="1" w:styleId="Heading2Char">
-    <w:name w:val="Heading 2 Char"/>
-    <w:basedOn w:val="DefaultParagraphFont"/>
-    <w:link w:val="Heading2"/>
-    <w:uiPriority w:val="9"/>
-    <w:rsid w:val="00A77429"/>
-    <w:rPr>
-      <w:rFonts w:asciiTheme="majorHAnsi" w:eastAsiaTheme="majorEastAsia" w:hAnsiTheme="majorHAnsi" w:cstheme="majorBidi"/>
-      <w:b/>
-      <w:bCs/>
-      <w:color w:val="4F81BD" w:themeColor="accent1"/>
-      <w:sz w:val="26"/>
-      <w:szCs w:val="26"/>
-    </w:rPr>
-  </w:style>
-  <w:style w:type="paragraph" w:styleId="FootnoteText">
-    <w:name w:val="footnote text"/>
-    <w:basedOn w:val="Normal"/>
-    <w:link w:val="FootnoteTextChar"/>
-    <w:uiPriority w:val="99"/>
-    <w:unhideWhenUsed/>
-    <w:rsid w:val="003D01DC"/>
-    <w:rPr>
-      <w:sz w:val="16"/>
-    </w:rPr>
-  </w:style>
-  <w:style w:type="character" w:customStyle="1" w:styleId="FootnoteTextChar">
-    <w:name w:val="Footnote Text Char"/>
-    <w:basedOn w:val="DefaultParagraphFont"/>
-    <w:link w:val="FootnoteText"/>
-    <w:uiPriority w:val="99"/>
-    <w:rsid w:val="003D01DC"/>
-    <w:rPr>
-      <w:rFonts w:ascii="Gill Sans" w:hAnsi="Gill Sans"/>
-      <w:sz w:val="16"/>
-    </w:rPr>
-  </w:style>
-  <w:style w:type="character" w:styleId="FootnoteReference">
-    <w:name w:val="footnote reference"/>
-    <w:basedOn w:val="DefaultParagraphFont"/>
-    <w:uiPriority w:val="99"/>
-    <w:unhideWhenUsed/>
-    <w:rsid w:val="00054C86"/>
-    <w:rPr>
-      <w:vertAlign w:val="superscript"/>
-    </w:rPr>
-  </w:style>
-  <w:style w:type="character" w:customStyle="1" w:styleId="InlineCode">
-    <w:name w:val="Inline Code"/>
-    <w:basedOn w:val="DefaultParagraphFont"/>
-    <w:uiPriority w:val="1"/>
-    <w:qFormat/>
-    <w:rsid w:val="0034081B"/>
-    <w:rPr>
-      <w:rFonts w:ascii="Monaco" w:hAnsi="Monaco"/>
-      <w:b w:val="0"/>
-      <w:bCs w:val="0"/>
-      <w:i w:val="0"/>
-      <w:iCs w:val="0"/>
-      <w:color w:val="auto"/>
-      <w:sz w:val="20"/>
-      <w:szCs w:val="20"/>
-      <w:bdr w:val="none" w:sz="0" w:space="0" w:color="auto"/>
-      <w:shd w:val="clear" w:color="auto" w:fill="F3F3F3"/>
-    </w:rPr>
-  </w:style>
-  <w:style w:type="paragraph" w:styleId="ListParagraph">
-    <w:name w:val="List Paragraph"/>
-    <w:basedOn w:val="Normal"/>
-    <w:uiPriority w:val="34"/>
-    <w:qFormat/>
-    <w:rsid w:val="004E4B2E"/>
-    <w:pPr>
-      <w:ind w:left="720"/>
-      <w:contextualSpacing/>
-    </w:pPr>
-  </w:style>
-  <w:style w:type="table" w:styleId="TableGrid">
-    <w:name w:val="Table Grid"/>
-    <w:basedOn w:val="TableNormal"/>
-    <w:uiPriority w:val="59"/>
-    <w:rsid w:val="008F08E6"/>
-    <w:tblPr>
-      <w:tblInd w:w="0" w:type="dxa"/>
-      <w:tblBorders>
-        <w:top w:val="single" w:sz="4" w:space="0" w:color="auto"/>
-        <w:left w:val="single" w:sz="4" w:space="0" w:color="auto"/>
-        <w:bottom w:val="single" w:sz="4" w:space="0" w:color="auto"/>
-        <w:right w:val="single" w:sz="4" w:space="0" w:color="auto"/>
-        <w:insideH w:val="single" w:sz="4" w:space="0" w:color="auto"/>
-        <w:insideV w:val="single" w:sz="4" w:space="0" w:color="auto"/>
-      </w:tblBorders>
-      <w:tblCellMar>
-        <w:top w:w="0" w:type="dxa"/>
-        <w:left w:w="108" w:type="dxa"/>
-        <w:bottom w:w="0" w:type="dxa"/>
-        <w:right w:w="108" w:type="dxa"/>
-      </w:tblCellMar>
-    </w:tblPr>
-  </w:style>
-  <w:style w:type="table" w:styleId="LightList">
-    <w:name w:val="Light List"/>
-    <w:basedOn w:val="TableNormal"/>
-    <w:uiPriority w:val="61"/>
-    <w:rsid w:val="008F08E6"/>
-    <w:tblPr>
-      <w:tblStyleRowBandSize w:val="1"/>
-      <w:tblStyleColBandSize w:val="1"/>
-      <w:tblInd w:w="0" w:type="dxa"/>
-      <w:tblBorders>
-        <w:top w:val="single" w:sz="8" w:space="0" w:color="000000" w:themeColor="text1"/>
-        <w:left w:val="single" w:sz="8" w:space="0" w:color="000000" w:themeColor="text1"/>
-        <w:bottom w:val="single" w:sz="8" w:space="0" w:color="000000" w:themeColor="text1"/>
-        <w:right w:val="single" w:sz="8" w:space="0" w:color="000000" w:themeColor="text1"/>
-      </w:tblBorders>
-      <w:tblCellMar>
-        <w:top w:w="0" w:type="dxa"/>
-        <w:left w:w="108" w:type="dxa"/>
-        <w:bottom w:w="0" w:type="dxa"/>
-        <w:right w:w="108" w:type="dxa"/>
-      </w:tblCellMar>
-    </w:tblPr>
-    <w:tblStylePr w:type="firstRow">
-      <w:pPr>
-        <w:spacing w:before="0" w:after="0" w:line="240" w:lineRule="auto"/>
-      </w:pPr>
-      <w:rPr>
-        <w:b/>
-        <w:bCs/>
-        <w:color w:val="FFFFFF" w:themeColor="background1"/>
-      </w:rPr>
-      <w:tblPr/>
-      <w:tcPr>
-        <w:shd w:val="clear" w:color="auto" w:fill="000000" w:themeFill="text1"/>
-      </w:tcPr>
-    </w:tblStylePr>
-    <w:tblStylePr w:type="lastRow">
-      <w:pPr>
-        <w:spacing w:before="0" w:after="0" w:line="240" w:lineRule="auto"/>
-      </w:pPr>
-      <w:rPr>
-        <w:b/>
-        <w:bCs/>
-      </w:rPr>
-      <w:tblPr/>
-      <w:tcPr>
-        <w:tcBorders>
-          <w:top w:val="double" w:sz="6" w:space="0" w:color="000000" w:themeColor="text1"/>
-          <w:left w:val="single" w:sz="8" w:space="0" w:color="000000" w:themeColor="text1"/>
-          <w:bottom w:val="single" w:sz="8" w:space="0" w:color="000000" w:themeColor="text1"/>
-          <w:right w:val="single" w:sz="8" w:space="0" w:color="000000" w:themeColor="text1"/>
-        </w:tcBorders>
-      </w:tcPr>
-    </w:tblStylePr>
-    <w:tblStylePr w:type="firstCol">
-      <w:rPr>
-        <w:b/>
-        <w:bCs/>
-      </w:rPr>
-    </w:tblStylePr>
-    <w:tblStylePr w:type="lastCol">
-      <w:rPr>
-        <w:b/>
-        <w:bCs/>
-      </w:rPr>
-    </w:tblStylePr>
-    <w:tblStylePr w:type="band1Vert">
-      <w:tblPr/>
-      <w:tcPr>
-        <w:tcBorders>
-          <w:top w:val="single" w:sz="8" w:space="0" w:color="000000" w:themeColor="text1"/>
-          <w:left w:val="single" w:sz="8" w:space="0" w:color="000000" w:themeColor="text1"/>
-          <w:bottom w:val="single" w:sz="8" w:space="0" w:color="000000" w:themeColor="text1"/>
-          <w:right w:val="single" w:sz="8" w:space="0" w:color="000000" w:themeColor="text1"/>
-        </w:tcBorders>
-      </w:tcPr>
-    </w:tblStylePr>
-    <w:tblStylePr w:type="band1Horz">
-      <w:tblPr/>
-      <w:tcPr>
-        <w:tcBorders>
-          <w:top w:val="single" w:sz="8" w:space="0" w:color="000000" w:themeColor="text1"/>
-          <w:left w:val="single" w:sz="8" w:space="0" w:color="000000" w:themeColor="text1"/>
-          <w:bottom w:val="single" w:sz="8" w:space="0" w:color="000000" w:themeColor="text1"/>
-          <w:right w:val="single" w:sz="8" w:space="0" w:color="000000" w:themeColor="text1"/>
-        </w:tcBorders>
-      </w:tcPr>
-    </w:tblStylePr>
-  </w:style>
-  <w:style w:type="character" w:customStyle="1" w:styleId="Heading3Char">
-    <w:name w:val="Heading 3 Char"/>
-    <w:basedOn w:val="DefaultParagraphFont"/>
-    <w:link w:val="Heading3"/>
-    <w:uiPriority w:val="9"/>
-    <w:rsid w:val="00683966"/>
-    <w:rPr>
-      <w:rFonts w:asciiTheme="majorHAnsi" w:eastAsiaTheme="majorEastAsia" w:hAnsiTheme="majorHAnsi" w:cstheme="majorBidi"/>
-      <w:b/>
-      <w:bCs/>
-      <w:color w:val="4F81BD" w:themeColor="accent1"/>
-    </w:rPr>
-  </w:style>
-  <w:style w:type="paragraph" w:styleId="NoSpacing">
-    <w:name w:val="No Spacing"/>
-    <w:uiPriority w:val="1"/>
-    <w:qFormat/>
-    <w:rsid w:val="00D208E4"/>
-    <w:rPr>
-      <w:rFonts w:ascii="Gill Sans" w:hAnsi="Gill Sans"/>
-    </w:rPr>
-  </w:style>
-  <w:style w:type="paragraph" w:customStyle="1" w:styleId="Callout">
-    <w:name w:val="Callout"/>
-    <w:basedOn w:val="Normal"/>
-    <w:next w:val="Normal"/>
-    <w:qFormat/>
-    <w:rsid w:val="00784CD5"/>
-    <w:pPr>
-      <w:ind w:left="720"/>
-    </w:pPr>
-    <w:rPr>
-      <w:i/>
-    </w:rPr>
-  </w:style>
-  <w:style w:type="paragraph" w:customStyle="1" w:styleId="iun">
-    <w:name w:val="iun"/>
-    <w:basedOn w:val="Normal"/>
-    <w:rsid w:val="00012E1E"/>
-  </w:style>
-  <w:style w:type="character" w:styleId="Hyperlink">
-    <w:name w:val="Hyperlink"/>
-    <w:basedOn w:val="DefaultParagraphFont"/>
-    <w:uiPriority w:val="99"/>
-    <w:unhideWhenUsed/>
-    <w:rsid w:val="008A0095"/>
-    <w:rPr>
-      <w:color w:val="0000FF" w:themeColor="hyperlink"/>
-      <w:u w:val="single"/>
-    </w:rPr>
-  </w:style>
-  <w:style w:type="character" w:styleId="FollowedHyperlink">
-    <w:name w:val="FollowedHyperlink"/>
-    <w:basedOn w:val="DefaultParagraphFont"/>
-    <w:uiPriority w:val="99"/>
-    <w:semiHidden/>
-    <w:unhideWhenUsed/>
-    <w:rsid w:val="00172BCD"/>
-    <w:rPr>
-      <w:color w:val="800080" w:themeColor="followedHyperlink"/>
-      <w:u w:val="single"/>
-    </w:rPr>
-  </w:style>
-  <w:style w:type="character" w:styleId="CommentReference">
-    <w:name w:val="annotation reference"/>
-    <w:basedOn w:val="DefaultParagraphFont"/>
-    <w:uiPriority w:val="99"/>
-    <w:semiHidden/>
-    <w:unhideWhenUsed/>
-    <w:rsid w:val="004872B5"/>
-    <w:rPr>
-      <w:sz w:val="18"/>
-      <w:szCs w:val="18"/>
-    </w:rPr>
-  </w:style>
-  <w:style w:type="paragraph" w:styleId="CommentText">
-    <w:name w:val="annotation text"/>
-    <w:basedOn w:val="Normal"/>
-    <w:link w:val="CommentTextChar"/>
-    <w:uiPriority w:val="99"/>
-    <w:semiHidden/>
-    <w:unhideWhenUsed/>
-    <w:rsid w:val="004872B5"/>
-  </w:style>
-  <w:style w:type="character" w:customStyle="1" w:styleId="CommentTextChar">
-    <w:name w:val="Comment Text Char"/>
-    <w:basedOn w:val="DefaultParagraphFont"/>
-    <w:link w:val="CommentText"/>
-    <w:uiPriority w:val="99"/>
-    <w:semiHidden/>
-    <w:rsid w:val="004872B5"/>
-    <w:rPr>
-      <w:rFonts w:ascii="Gill Sans" w:hAnsi="Gill Sans"/>
-    </w:rPr>
-  </w:style>
-  <w:style w:type="paragraph" w:styleId="CommentSubject">
-    <w:name w:val="annotation subject"/>
-    <w:basedOn w:val="CommentText"/>
-    <w:next w:val="CommentText"/>
-    <w:link w:val="CommentSubjectChar"/>
-    <w:uiPriority w:val="99"/>
-    <w:semiHidden/>
-    <w:unhideWhenUsed/>
-    <w:rsid w:val="004872B5"/>
-    <w:rPr>
-      <w:b/>
-      <w:bCs/>
-      <w:sz w:val="20"/>
-      <w:szCs w:val="20"/>
-    </w:rPr>
-  </w:style>
-  <w:style w:type="character" w:customStyle="1" w:styleId="CommentSubjectChar">
-    <w:name w:val="Comment Subject Char"/>
-    <w:basedOn w:val="CommentTextChar"/>
-    <w:link w:val="CommentSubject"/>
-    <w:uiPriority w:val="99"/>
-    <w:semiHidden/>
-    <w:rsid w:val="004872B5"/>
-    <w:rPr>
-      <w:rFonts w:ascii="Gill Sans" w:hAnsi="Gill Sans"/>
-      <w:b/>
-      <w:bCs/>
-      <w:sz w:val="20"/>
-      <w:szCs w:val="20"/>
-    </w:rPr>
-  </w:style>
-  <w:style w:type="character" w:styleId="IntenseReference">
-    <w:name w:val="Intense Reference"/>
-    <w:basedOn w:val="DefaultParagraphFont"/>
-    <w:uiPriority w:val="32"/>
-    <w:qFormat/>
-    <w:rsid w:val="00653158"/>
-    <w:rPr>
-      <w:b/>
-      <w:bCs/>
-      <w:smallCaps/>
-      <w:color w:val="C0504D" w:themeColor="accent2"/>
-      <w:spacing w:val="5"/>
-      <w:u w:val="single"/>
-    </w:rPr>
-  </w:style>
-</w:styles>
-</file>
-
-<file path=word/stylesWithEffects.xml><?xml version="1.0" encoding="utf-8"?>
-<w:styles xmlns:wpc="http://schemas.microsoft.com/office/word/2010/wordprocessingCanvas" xmlns:mo="http://schemas.microsoft.com/office/mac/office/2008/main" xmlns:mc="http://schemas.openxmlformats.org/markup-compatibility/2006" xmlns:mv="urn:schemas-microsoft-com:mac:vml" xmlns:o="urn:schemas-microsoft-com:office:office" xmlns:r="http://schemas.openxmlformats.org/officeDocument/2006/relationships" xmlns:m="http://schemas.openxmlformats.org/officeDocument/2006/math" xmlns:v="urn:schemas-microsoft-com:vml" xmlns:wp14="http://schemas.microsoft.com/office/word/2010/wordprocessingDrawing" xmlns:wp="http://schemas.openxmlformats.org/drawingml/2006/wordprocessingDrawing" xmlns:w10="urn:schemas-microsoft-com:office:word" xmlns:w="http://schemas.openxmlformats.org/wordprocessingml/2006/main" xmlns:w14="http://schemas.microsoft.com/office/word/2010/wordml" xmlns:wpg="http://schemas.microsoft.com/office/word/2010/wordprocessingGroup" xmlns:wpi="http://schemas.microsoft.com/office/word/2010/wordprocessingInk" xmlns:wne="http://schemas.microsoft.com/office/word/2006/wordml" xmlns:wps="http://schemas.microsoft.com/office/word/2010/wordprocessingShape" mc:Ignorable="w14 wp14">
-  <w:docDefaults>
-    <w:rPrDefault>
-      <w:rPr>
-        <w:rFonts w:asciiTheme="minorHAnsi" w:eastAsiaTheme="minorEastAsia" w:hAnsiTheme="minorHAnsi" w:cstheme="minorBidi"/>
-        <w:sz w:val="24"/>
-        <w:szCs w:val="24"/>
-        <w:lang w:val="en-US" w:eastAsia="en-US" w:bidi="ar-SA"/>
-      </w:rPr>
-    </w:rPrDefault>
-    <w:pPrDefault/>
-  </w:docDefaults>
-  <w:latentStyles w:defLockedState="0" w:defUIPriority="99" w:defSemiHidden="1" w:defUnhideWhenUsed="1" w:defQFormat="0" w:count="276">
-    <w:lsdException w:name="Normal" w:semiHidden="0" w:uiPriority="0" w:unhideWhenUsed="0" w:qFormat="1"/>
-    <w:lsdException w:name="heading 1" w:semiHidden="0" w:uiPriority="9" w:unhideWhenUsed="0" w:qFormat="1"/>
-    <w:lsdException w:name="heading 2" w:uiPriority="9" w:qFormat="1"/>
-    <w:lsdException w:name="heading 3" w:uiPriority="9" w:qFormat="1"/>
-    <w:lsdException w:name="heading 4" w:uiPriority="9" w:qFormat="1"/>
-    <w:lsdException w:name="heading 5" w:uiPriority="9" w:qFormat="1"/>
-    <w:lsdException w:name="heading 6" w:uiPriority="9" w:qFormat="1"/>
-    <w:lsdException w:name="heading 7" w:uiPriority="9" w:qFormat="1"/>
-    <w:lsdException w:name="heading 8" w:uiPriority="9" w:qFormat="1"/>
-    <w:lsdException w:name="heading 9" w:uiPriority="9" w:qFormat="1"/>
-    <w:lsdException w:name="toc 1" w:uiPriority="39"/>
-    <w:lsdException w:name="toc 2" w:uiPriority="39"/>
-    <w:lsdException w:name="toc 3" w:uiPriority="39"/>
-    <w:lsdException w:name="toc 4" w:uiPriority="39"/>
-    <w:lsdException w:name="toc 5" w:uiPriority="39"/>
-    <w:lsdException w:name="toc 6" w:uiPriority="39"/>
-    <w:lsdException w:name="toc 7" w:uiPriority="39"/>
-    <w:lsdException w:name="toc 8" w:uiPriority="39"/>
-    <w:lsdException w:name="toc 9" w:uiPriority="39"/>
-    <w:lsdException w:name="caption" w:uiPriority="35" w:qFormat="1"/>
-    <w:lsdException w:name="Title" w:semiHidden="0" w:uiPriority="10" w:unhideWhenUsed="0" w:qFormat="1"/>
-    <w:lsdException w:name="Default Paragraph Font" w:uiPriority="1"/>
-    <w:lsdException w:name="Subtitle" w:semiHidden="0" w:uiPriority="11" w:unhideWhenUsed="0" w:qFormat="1"/>
-    <w:lsdException w:name="Strong" w:semiHidden="0" w:uiPriority="22" w:unhideWhenUsed="0" w:qFormat="1"/>
-    <w:lsdException w:name="Emphasis" w:semiHidden="0" w:uiPriority="20" w:unhideWhenUsed="0" w:qFormat="1"/>
-    <w:lsdException w:name="Table Grid" w:semiHidden="0" w:uiPriority="59" w:unhideWhenUsed="0"/>
-    <w:lsdException w:name="Placeholder Text" w:unhideWhenUsed="0"/>
-    <w:lsdException w:name="No Spacing" w:semiHidden="0" w:uiPriority="1" w:unhideWhenUsed="0" w:qFormat="1"/>
-    <w:lsdException w:name="Light Shading" w:semiHidden="0" w:uiPriority="60" w:unhideWhenUsed="0"/>
-    <w:lsdException w:name="Light List" w:semiHidden="0" w:uiPriority="61" w:unhideWhenUsed="0"/>
-    <w:lsdException w:name="Light Grid" w:semiHidden="0" w:uiPriority="62" w:unhideWhenUsed="0"/>
-    <w:lsdException w:name="Medium Shading 1" w:semiHidden="0" w:uiPriority="63" w:unhideWhenUsed="0"/>
-    <w:lsdException w:name="Medium Shading 2" w:semiHidden="0" w:uiPriority="64" w:unhideWhenUsed="0"/>
-    <w:lsdException w:name="Medium List 1" w:semiHidden="0" w:uiPriority="65" w:unhideWhenUsed="0"/>
-    <w:lsdException w:name="Medium List 2" w:semiHidden="0" w:uiPriority="66" w:unhideWhenUsed="0"/>
-    <w:lsdException w:name="Medium Grid 1" w:semiHidden="0" w:uiPriority="67" w:unhideWhenUsed="0"/>
-    <w:lsdException w:name="Medium Grid 2" w:semiHidden="0" w:uiPriority="68" w:unhideWhenUsed="0"/>
-    <w:lsdException w:name="Medium Grid 3" w:semiHidden="0" w:uiPriority="69" w:unhideWhenUsed="0"/>
-    <w:lsdException w:name="Dark List" w:semiHidden="0" w:uiPriority="70" w:unhideWhenUsed="0"/>
-    <w:lsdException w:name="Colorful Shading" w:semiHidden="0" w:uiPriority="71" w:unhideWhenUsed="0"/>
-    <w:lsdException w:name="Colorful List" w:semiHidden="0" w:uiPriority="72" w:unhideWhenUsed="0"/>
-    <w:lsdException w:name="Colorful Grid" w:semiHidden="0" w:uiPriority="73" w:unhideWhenUsed="0"/>
-    <w:lsdException w:name="Light Shading Accent 1" w:semiHidden="0" w:uiPriority="60" w:unhideWhenUsed="0"/>
-    <w:lsdException w:name="Light List Accent 1" w:semiHidden="0" w:uiPriority="61" w:unhideWhenUsed="0"/>
-    <w:lsdException w:name="Light Grid Accent 1" w:semiHidden="0" w:uiPriority="62" w:unhideWhenUsed="0"/>
-    <w:lsdException w:name="Medium Shading 1 Accent 1" w:semiHidden="0" w:uiPriority="63" w:unhideWhenUsed="0"/>
-    <w:lsdException w:name="Medium Shading 2 Accent 1" w:semiHidden="0" w:uiPriority="64" w:unhideWhenUsed="0"/>
-    <w:lsdException w:name="Medium List 1 Accent 1" w:semiHidden="0" w:uiPriority="65" w:unhideWhenUsed="0"/>
-    <w:lsdException w:name="Revision" w:unhideWhenUsed="0"/>
-    <w:lsdException w:name="List Paragraph" w:semiHidden="0" w:uiPriority="34" w:unhideWhenUsed="0" w:qFormat="1"/>
-    <w:lsdException w:name="Quote" w:semiHidden="0" w:uiPriority="29" w:unhideWhenUsed="0" w:qFormat="1"/>
-    <w:lsdException w:name="Intense Quote" w:semiHidden="0" w:uiPriority="30" w:unhideWhenUsed="0" w:qFormat="1"/>
-    <w:lsdException w:name="Medium List 2 Accent 1" w:semiHidden="0" w:uiPriority="66" w:unhideWhenUsed="0"/>
-    <w:lsdException w:name="Medium Grid 1 Accent 1" w:semiHidden="0" w:uiPriority="67" w:unhideWhenUsed="0"/>
-    <w:lsdException w:name="Medium Grid 2 Accent 1" w:semiHidden="0" w:uiPriority="68" w:unhideWhenUsed="0"/>
-    <w:lsdException w:name="Medium Grid 3 Accent 1" w:semiHidden="0" w:uiPriority="69" w:unhideWhenUsed="0"/>
-    <w:lsdException w:name="Dark List Accent 1" w:semiHidden="0" w:uiPriority="70" w:unhideWhenUsed="0"/>
-    <w:lsdException w:name="Colorful Shading Accent 1" w:semiHidden="0" w:uiPriority="71" w:unhideWhenUsed="0"/>
-    <w:lsdException w:name="Colorful List Accent 1" w:semiHidden="0" w:uiPriority="72" w:unhideWhenUsed="0"/>
-    <w:lsdException w:name="Colorful Grid Accent 1" w:semiHidden="0" w:uiPriority="73" w:unhideWhenUsed="0"/>
-    <w:lsdException w:name="Light Shading Accent 2" w:semiHidden="0" w:uiPriority="60" w:unhideWhenUsed="0"/>
-    <w:lsdException w:name="Light List Accent 2" w:semiHidden="0" w:uiPriority="61" w:unhideWhenUsed="0"/>
-    <w:lsdException w:name="Light Grid Accent 2" w:semiHidden="0" w:uiPriority="62" w:unhideWhenUsed="0"/>
-    <w:lsdException w:name="Medium Shading 1 Accent 2" w:semiHidden="0" w:uiPriority="63" w:unhideWhenUsed="0"/>
-    <w:lsdException w:name="Medium Shading 2 Accent 2" w:semiHidden="0" w:uiPriority="64" w:unhideWhenUsed="0"/>
-    <w:lsdException w:name="Medium List 1 Accent 2" w:semiHidden="0" w:uiPriority="65" w:unhideWhenUsed="0"/>
-    <w:lsdException w:name="Medium List 2 Accent 2" w:semiHidden="0" w:uiPriority="66" w:unhideWhenUsed="0"/>
-    <w:lsdException w:name="Medium Grid 1 Accent 2" w:semiHidden="0" w:uiPriority="67" w:unhideWhenUsed="0"/>
-    <w:lsdException w:name="Medium Grid 2 Accent 2" w:semiHidden="0" w:uiPriority="68" w:unhideWhenUsed="0"/>
-    <w:lsdException w:name="Medium Grid 3 Accent 2" w:semiHidden="0" w:uiPriority="69" w:unhideWhenUsed="0"/>
-    <w:lsdException w:name="Dark List Accent 2" w:semiHidden="0" w:uiPriority="70" w:unhideWhenUsed="0"/>
-    <w:lsdException w:name="Colorful Shading Accent 2" w:semiHidden="0" w:uiPriority="71" w:unhideWhenUsed="0"/>
-    <w:lsdException w:name="Colorful List Accent 2" w:semiHidden="0" w:uiPriority="72" w:unhideWhenUsed="0"/>
-    <w:lsdException w:name="Colorful Grid Accent 2" w:semiHidden="0" w:uiPriority="73" w:unhideWhenUsed="0"/>
-    <w:lsdException w:name="Light Shading Accent 3" w:semiHidden="0" w:uiPriority="60" w:unhideWhenUsed="0"/>
-    <w:lsdException w:name="Light List Accent 3" w:semiHidden="0" w:uiPriority="61" w:unhideWhenUsed="0"/>
-    <w:lsdException w:name="Light Grid Accent 3" w:semiHidden="0" w:uiPriority="62" w:unhideWhenUsed="0"/>
-    <w:lsdException w:name="Medium Shading 1 Accent 3" w:semiHidden="0" w:uiPriority="63" w:unhideWhenUsed="0"/>
-    <w:lsdException w:name="Medium Shading 2 Accent 3" w:semiHidden="0" w:uiPriority="64" w:unhideWhenUsed="0"/>
-    <w:lsdException w:name="Medium List 1 Accent 3" w:semiHidden="0" w:uiPriority="65" w:unhideWhenUsed="0"/>
-    <w:lsdException w:name="Medium List 2 Accent 3" w:semiHidden="0" w:uiPriority="66" w:unhideWhenUsed="0"/>
-    <w:lsdException w:name="Medium Grid 1 Accent 3" w:semiHidden="0" w:uiPriority="67" w:unhideWhenUsed="0"/>
-    <w:lsdException w:name="Medium Grid 2 Accent 3" w:semiHidden="0" w:uiPriority="68" w:unhideWhenUsed="0"/>
-    <w:lsdException w:name="Medium Grid 3 Accent 3" w:semiHidden="0" w:uiPriority="69" w:unhideWhenUsed="0"/>
-    <w:lsdException w:name="Dark List Accent 3" w:semiHidden="0" w:uiPriority="70" w:unhideWhenUsed="0"/>
-    <w:lsdException w:name="Colorful Shading Accent 3" w:semiHidden="0" w:uiPriority="71" w:unhideWhenUsed="0"/>
-    <w:lsdException w:name="Colorful List Accent 3" w:semiHidden="0" w:uiPriority="72" w:unhideWhenUsed="0"/>
-    <w:lsdException w:name="Colorful Grid Accent 3" w:semiHidden="0" w:uiPriority="73" w:unhideWhenUsed="0"/>
-    <w:lsdException w:name="Light Shading Accent 4" w:semiHidden="0" w:uiPriority="60" w:unhideWhenUsed="0"/>
-    <w:lsdException w:name="Light List Accent 4" w:semiHidden="0" w:uiPriority="61" w:unhideWhenUsed="0"/>
-    <w:lsdException w:name="Light Grid Accent 4" w:semiHidden="0" w:uiPriority="62" w:unhideWhenUsed="0"/>
-    <w:lsdException w:name="Medium Shading 1 Accent 4" w:semiHidden="0" w:uiPriority="63" w:unhideWhenUsed="0"/>
-    <w:lsdException w:name="Medium Shading 2 Accent 4" w:semiHidden="0" w:uiPriority="64" w:unhideWhenUsed="0"/>
-    <w:lsdException w:name="Medium List 1 Accent 4" w:semiHidden="0" w:uiPriority="65" w:unhideWhenUsed="0"/>
-    <w:lsdException w:name="Medium List 2 Accent 4" w:semiHidden="0" w:uiPriority="66" w:unhideWhenUsed="0"/>
-    <w:lsdException w:name="Medium Grid 1 Accent 4" w:semiHidden="0" w:uiPriority="67" w:unhideWhenUsed="0"/>
-    <w:lsdException w:name="Medium Grid 2 Accent 4" w:semiHidden="0" w:uiPriority="68" w:unhideWhenUsed="0"/>
-    <w:lsdException w:name="Medium Grid 3 Accent 4" w:semiHidden="0" w:uiPriority="69" w:unhideWhenUsed="0"/>
-    <w:lsdException w:name="Dark List Accent 4" w:semiHidden="0" w:uiPriority="70" w:unhideWhenUsed="0"/>
-    <w:lsdException w:name="Colorful Shading Accent 4" w:semiHidden="0" w:uiPriority="71" w:unhideWhenUsed="0"/>
-    <w:lsdException w:name="Colorful List Accent 4" w:semiHidden="0" w:uiPriority="72" w:unhideWhenUsed="0"/>
-    <w:lsdException w:name="Colorful Grid Accent 4" w:semiHidden="0" w:uiPriority="73" w:unhideWhenUsed="0"/>
-    <w:lsdException w:name="Light Shading Accent 5" w:semiHidden="0" w:uiPriority="60" w:unhideWhenUsed="0"/>
-    <w:lsdException w:name="Light List Accent 5" w:semiHidden="0" w:uiPriority="61" w:unhideWhenUsed="0"/>
-    <w:lsdException w:name="Light Grid Accent 5" w:semiHidden="0" w:uiPriority="62" w:unhideWhenUsed="0"/>
-    <w:lsdException w:name="Medium Shading 1 Accent 5" w:semiHidden="0" w:uiPriority="63" w:unhideWhenUsed="0"/>
-    <w:lsdException w:name="Medium Shading 2 Accent 5" w:semiHidden="0" w:uiPriority="64" w:unhideWhenUsed="0"/>
-    <w:lsdException w:name="Medium List 1 Accent 5" w:semiHidden="0" w:uiPriority="65" w:unhideWhenUsed="0"/>
-    <w:lsdException w:name="Medium List 2 Accent 5" w:semiHidden="0" w:uiPriority="66" w:unhideWhenUsed="0"/>
-    <w:lsdException w:name="Medium Grid 1 Accent 5" w:semiHidden="0" w:uiPriority="67" w:unhideWhenUsed="0"/>
-    <w:lsdException w:name="Medium Grid 2 Accent 5" w:semiHidden="0" w:uiPriority="68" w:unhideWhenUsed="0"/>
-    <w:lsdException w:name="Medium Grid 3 Accent 5" w:semiHidden="0" w:uiPriority="69" w:unhideWhenUsed="0"/>
-    <w:lsdException w:name="Dark List Accent 5" w:semiHidden="0" w:uiPriority="70" w:unhideWhenUsed="0"/>
-    <w:lsdException w:name="Colorful Shading Accent 5" w:semiHidden="0" w:uiPriority="71" w:unhideWhenUsed="0"/>
-    <w:lsdException w:name="Colorful List Accent 5" w:semiHidden="0" w:uiPriority="72" w:unhideWhenUsed="0"/>
-    <w:lsdException w:name="Colorful Grid Accent 5" w:semiHidden="0" w:uiPriority="73" w:unhideWhenUsed="0"/>
-    <w:lsdException w:name="Light Shading Accent 6" w:semiHidden="0" w:uiPriority="60" w:unhideWhenUsed="0"/>
-    <w:lsdException w:name="Light List Accent 6" w:semiHidden="0" w:uiPriority="61" w:unhideWhenUsed="0"/>
-    <w:lsdException w:name="Light Grid Accent 6" w:semiHidden="0" w:uiPriority="62" w:unhideWhenUsed="0"/>
-    <w:lsdException w:name="Medium Shading 1 Accent 6" w:semiHidden="0" w:uiPriority="63" w:unhideWhenUsed="0"/>
-    <w:lsdException w:name="Medium Shading 2 Accent 6" w:semiHidden="0" w:uiPriority="64" w:unhideWhenUsed="0"/>
-    <w:lsdException w:name="Medium List 1 Accent 6" w:semiHidden="0" w:uiPriority="65" w:unhideWhenUsed="0"/>
-    <w:lsdException w:name="Medium List 2 Accent 6" w:semiHidden="0" w:uiPriority="66" w:unhideWhenUsed="0"/>
-    <w:lsdException w:name="Medium Grid 1 Accent 6" w:semiHidden="0" w:uiPriority="67" w:unhideWhenUsed="0"/>
-    <w:lsdException w:name="Medium Grid 2 Accent 6" w:semiHidden="0" w:uiPriority="68" w:unhideWhenUsed="0"/>
-    <w:lsdException w:name="Medium Grid 3 Accent 6" w:semiHidden="0" w:uiPriority="69" w:unhideWhenUsed="0"/>
-    <w:lsdException w:name="Dark List Accent 6" w:semiHidden="0" w:uiPriority="70" w:unhideWhenUsed="0"/>
-    <w:lsdException w:name="Colorful Shading Accent 6" w:semiHidden="0" w:uiPriority="71" w:unhideWhenUsed="0"/>
-    <w:lsdException w:name="Colorful List Accent 6" w:semiHidden="0" w:uiPriority="72" w:unhideWhenUsed="0"/>
-    <w:lsdException w:name="Colorful Grid Accent 6" w:semiHidden="0" w:uiPriority="73" w:unhideWhenUsed="0"/>
-    <w:lsdException w:name="Subtle Emphasis" w:semiHidden="0" w:uiPriority="19" w:unhideWhenUsed="0" w:qFormat="1"/>
-    <w:lsdException w:name="Intense Emphasis" w:semiHidden="0" w:uiPriority="21" w:unhideWhenUsed="0" w:qFormat="1"/>
-    <w:lsdException w:name="Subtle Reference" w:semiHidden="0" w:uiPriority="31" w:unhideWhenUsed="0" w:qFormat="1"/>
-    <w:lsdException w:name="Intense Reference" w:semiHidden="0" w:uiPriority="32" w:unhideWhenUsed="0" w:qFormat="1"/>
-    <w:lsdException w:name="Book Title" w:semiHidden="0" w:uiPriority="33" w:unhideWhenUsed="0" w:qFormat="1"/>
-    <w:lsdException w:name="Bibliography" w:uiPriority="37"/>
-    <w:lsdException w:name="TOC Heading" w:uiPriority="39" w:qFormat="1"/>
-  </w:latentStyles>
-  <w:style w:type="paragraph" w:default="1" w:styleId="Normal">
-    <w:name w:val="Normal"/>
-    <w:qFormat/>
-    <w:rsid w:val="000F4337"/>
-    <w:rPr>
-      <w:rFonts w:ascii="Gill Sans" w:hAnsi="Gill Sans"/>
-    </w:rPr>
-  </w:style>
-  <w:style w:type="paragraph" w:styleId="Heading1">
-    <w:name w:val="heading 1"/>
-    <w:basedOn w:val="Normal"/>
-    <w:next w:val="Normal"/>
-    <w:link w:val="Heading1Char"/>
-    <w:uiPriority w:val="9"/>
-    <w:qFormat/>
-    <w:rsid w:val="00DC7DEA"/>
-    <w:pPr>
-      <w:keepNext/>
-      <w:keepLines/>
-      <w:spacing w:before="480"/>
-      <w:outlineLvl w:val="0"/>
-    </w:pPr>
-    <w:rPr>
-      <w:rFonts w:asciiTheme="majorHAnsi" w:eastAsiaTheme="majorEastAsia" w:hAnsiTheme="majorHAnsi" w:cstheme="majorBidi"/>
-      <w:b/>
-      <w:bCs/>
-      <w:color w:val="345A8A" w:themeColor="accent1" w:themeShade="B5"/>
-      <w:sz w:val="32"/>
-      <w:szCs w:val="32"/>
-    </w:rPr>
-  </w:style>
-  <w:style w:type="paragraph" w:styleId="Heading2">
-    <w:name w:val="heading 2"/>
-    <w:basedOn w:val="Normal"/>
-    <w:next w:val="Normal"/>
-    <w:link w:val="Heading2Char"/>
-    <w:uiPriority w:val="9"/>
-    <w:unhideWhenUsed/>
-    <w:qFormat/>
-    <w:rsid w:val="00A77429"/>
-    <w:pPr>
-      <w:keepNext/>
-      <w:keepLines/>
-      <w:spacing w:before="200"/>
-      <w:outlineLvl w:val="1"/>
-    </w:pPr>
-    <w:rPr>
-      <w:rFonts w:asciiTheme="majorHAnsi" w:eastAsiaTheme="majorEastAsia" w:hAnsiTheme="majorHAnsi" w:cstheme="majorBidi"/>
-      <w:b/>
-      <w:bCs/>
-      <w:color w:val="4F81BD" w:themeColor="accent1"/>
-      <w:sz w:val="26"/>
-      <w:szCs w:val="26"/>
-    </w:rPr>
-  </w:style>
-  <w:style w:type="paragraph" w:styleId="Heading3">
-    <w:name w:val="heading 3"/>
-    <w:basedOn w:val="Normal"/>
-    <w:next w:val="Normal"/>
-    <w:link w:val="Heading3Char"/>
-    <w:uiPriority w:val="9"/>
-    <w:unhideWhenUsed/>
-    <w:qFormat/>
-    <w:rsid w:val="00683966"/>
-    <w:pPr>
-      <w:keepNext/>
-      <w:keepLines/>
-      <w:spacing w:before="200"/>
-      <w:outlineLvl w:val="2"/>
-    </w:pPr>
-    <w:rPr>
-      <w:rFonts w:asciiTheme="majorHAnsi" w:eastAsiaTheme="majorEastAsia" w:hAnsiTheme="majorHAnsi" w:cstheme="majorBidi"/>
-      <w:b/>
-      <w:bCs/>
-      <w:color w:val="4F81BD" w:themeColor="accent1"/>
-    </w:rPr>
-  </w:style>
-  <w:style w:type="character" w:default="1" w:styleId="DefaultParagraphFont">
-    <w:name w:val="Default Paragraph Font"/>
-    <w:uiPriority w:val="1"/>
     <w:unhideWhenUsed/>
   </w:style>
   <w:style w:type="table" w:default="1" w:styleId="TableNormal">
@@ -4584,7 +3984,7 @@
 </file>
 
 <file path=customXml/itemProps1.xml><?xml version="1.0" encoding="utf-8"?>
-<ds:datastoreItem xmlns:ds="http://schemas.openxmlformats.org/officeDocument/2006/customXml" ds:itemID="{B87EF931-AA27-A140-B083-6454BA06B580}">
+<ds:datastoreItem xmlns:ds="http://schemas.openxmlformats.org/officeDocument/2006/customXml" ds:itemID="{7A83C443-464D-FD41-8ADD-4DE052F4DAFA}">
   <ds:schemaRefs>
     <ds:schemaRef ds:uri="http://schemas.openxmlformats.org/officeDocument/2006/bibliography"/>
   </ds:schemaRefs>

</xml_diff>